<commit_message>
Adding: -Q02 Style List Folder -Q02 Requirements.docx -Q02 Text.docx
</commit_message>
<xml_diff>
--- a/L03 CSS and Typography/L03 Exercises.docx
+++ b/L03 CSS and Typography/L03 Exercises.docx
@@ -401,6 +401,452 @@
           <w:szCs w:val="24"/>
         </w:rPr>
         <w:t>Use white color for text</w:t>
+      </w:r>
+    </w:p>
+    <w:p>
+      <w:pPr>
+        <w:pStyle w:val="Heading1"/>
+        <w:pBdr>
+          <w:bottom w:val="single" w:sz="6" w:space="4" w:color="EAECEF"/>
+        </w:pBdr>
+        <w:shd w:val="clear" w:color="auto" w:fill="FFFFFF"/>
+        <w:spacing w:after="240"/>
+        <w:rPr>
+          <w:rFonts w:ascii="Segoe UI" w:hAnsi="Segoe UI" w:cs="Segoe UI"/>
+          <w:color w:val="24292E"/>
+        </w:rPr>
+      </w:pPr>
+      <w:r>
+        <w:rPr>
+          <w:rFonts w:ascii="Segoe UI" w:hAnsi="Segoe UI" w:cs="Segoe UI"/>
+          <w:color w:val="24292E"/>
+        </w:rPr>
+        <w:t>02 - Style Lists</w:t>
+      </w:r>
+    </w:p>
+    <w:p>
+      <w:pPr>
+        <w:spacing w:before="360" w:after="360"/>
+        <w:rPr>
+          <w:rFonts w:ascii="Times New Roman" w:hAnsi="Times New Roman" w:cs="Times New Roman"/>
+        </w:rPr>
+      </w:pPr>
+      <w:r>
+        <w:pict w14:anchorId="4ADA9037">
+          <v:rect id="_x0000_i1025" style="width:0;height:3pt" o:hralign="center" o:hrstd="t" o:hrnoshade="t" o:hr="t" fillcolor="#24292e" stroked="f"/>
+        </w:pict>
+      </w:r>
+    </w:p>
+    <w:p>
+      <w:pPr>
+        <w:pStyle w:val="NormalWeb"/>
+        <w:shd w:val="clear" w:color="auto" w:fill="FFFFFF"/>
+        <w:spacing w:before="0" w:beforeAutospacing="0" w:after="240" w:afterAutospacing="0"/>
+        <w:rPr>
+          <w:rFonts w:ascii="Segoe UI" w:hAnsi="Segoe UI" w:cs="Segoe UI"/>
+          <w:color w:val="24292E"/>
+        </w:rPr>
+      </w:pPr>
+      <w:r>
+        <w:rPr>
+          <w:rFonts w:ascii="Segoe UI" w:hAnsi="Segoe UI" w:cs="Segoe UI"/>
+          <w:color w:val="24292E"/>
+        </w:rPr>
+        <w:t>Problems for in-class lab for the </w:t>
+      </w:r>
+      <w:hyperlink r:id="rId7" w:history="1">
+        <w:r>
+          <w:rPr>
+            <w:rStyle w:val="Hyperlink"/>
+            <w:rFonts w:ascii="Segoe UI" w:hAnsi="Segoe UI" w:cs="Segoe UI"/>
+            <w:color w:val="0366D6"/>
+          </w:rPr>
+          <w:t>�HTML &amp; CSS�</w:t>
+        </w:r>
+      </w:hyperlink>
+      <w:r>
+        <w:rPr>
+          <w:rFonts w:ascii="Segoe UI" w:hAnsi="Segoe UI" w:cs="Segoe UI"/>
+          <w:color w:val="24292E"/>
+        </w:rPr>
+        <w:t> course @ </w:t>
+      </w:r>
+      <w:r>
+        <w:rPr>
+          <w:rStyle w:val="Strong"/>
+          <w:rFonts w:ascii="Segoe UI" w:eastAsiaTheme="majorEastAsia" w:hAnsi="Segoe UI" w:cs="Segoe UI"/>
+          <w:color w:val="24292E"/>
+        </w:rPr>
+        <w:t>SoftUni</w:t>
+      </w:r>
+      <w:r>
+        <w:rPr>
+          <w:rFonts w:ascii="Segoe UI" w:hAnsi="Segoe UI" w:cs="Segoe UI"/>
+          <w:color w:val="24292E"/>
+        </w:rPr>
+        <w:t>.</w:t>
+      </w:r>
+    </w:p>
+    <w:p>
+      <w:pPr>
+        <w:pStyle w:val="NormalWeb"/>
+        <w:shd w:val="clear" w:color="auto" w:fill="FFFFFF"/>
+        <w:spacing w:before="0" w:beforeAutospacing="0" w:after="240" w:afterAutospacing="0"/>
+        <w:rPr>
+          <w:rFonts w:ascii="Segoe UI" w:hAnsi="Segoe UI" w:cs="Segoe UI"/>
+          <w:color w:val="24292E"/>
+        </w:rPr>
+      </w:pPr>
+      <w:r>
+        <w:rPr>
+          <w:rFonts w:ascii="Segoe UI" w:hAnsi="Segoe UI" w:cs="Segoe UI"/>
+          <w:color w:val="24292E"/>
+        </w:rPr>
+        <w:t>Submit your solutions in the </w:t>
+      </w:r>
+      <w:hyperlink r:id="rId8" w:history="1">
+        <w:r>
+          <w:rPr>
+            <w:rStyle w:val="Hyperlink"/>
+            <w:rFonts w:ascii="Segoe UI" w:hAnsi="Segoe UI" w:cs="Segoe UI"/>
+            <w:color w:val="0366D6"/>
+          </w:rPr>
+          <w:t>SoftUni Judge System</w:t>
+        </w:r>
+      </w:hyperlink>
+      <w:r>
+        <w:rPr>
+          <w:rFonts w:ascii="Segoe UI" w:hAnsi="Segoe UI" w:cs="Segoe UI"/>
+          <w:color w:val="24292E"/>
+        </w:rPr>
+        <w:t>.</w:t>
+      </w:r>
+    </w:p>
+    <w:p>
+      <w:pPr>
+        <w:pStyle w:val="Heading2"/>
+        <w:pBdr>
+          <w:bottom w:val="single" w:sz="6" w:space="4" w:color="EAECEF"/>
+        </w:pBdr>
+        <w:shd w:val="clear" w:color="auto" w:fill="FFFFFF"/>
+        <w:spacing w:before="360" w:after="240"/>
+        <w:rPr>
+          <w:rFonts w:ascii="Segoe UI" w:hAnsi="Segoe UI" w:cs="Segoe UI"/>
+          <w:color w:val="24292E"/>
+        </w:rPr>
+      </w:pPr>
+      <w:r>
+        <w:rPr>
+          <w:rFonts w:ascii="Segoe UI" w:hAnsi="Segoe UI" w:cs="Segoe UI"/>
+          <w:color w:val="24292E"/>
+        </w:rPr>
+        <w:t>Tasks</w:t>
+      </w:r>
+    </w:p>
+    <w:p>
+      <w:pPr>
+        <w:numPr>
+          <w:ilvl w:val="0"/>
+          <w:numId w:val="2"/>
+        </w:numPr>
+        <w:shd w:val="clear" w:color="auto" w:fill="FFFFFF"/>
+        <w:spacing w:before="100" w:beforeAutospacing="1" w:after="100" w:afterAutospacing="1" w:line="240" w:lineRule="auto"/>
+        <w:rPr>
+          <w:rFonts w:ascii="Segoe UI" w:hAnsi="Segoe UI" w:cs="Segoe UI"/>
+          <w:color w:val="24292E"/>
+        </w:rPr>
+      </w:pPr>
+      <w:r>
+        <w:rPr>
+          <w:rFonts w:ascii="Segoe UI" w:hAnsi="Segoe UI" w:cs="Segoe UI"/>
+          <w:color w:val="24292E"/>
+        </w:rPr>
+        <w:t>Create an </w:t>
+      </w:r>
+      <w:r>
+        <w:rPr>
+          <w:rStyle w:val="Strong"/>
+          <w:rFonts w:ascii="Segoe UI" w:hAnsi="Segoe UI" w:cs="Segoe UI"/>
+          <w:color w:val="24292E"/>
+        </w:rPr>
+        <w:t>index.html</w:t>
+      </w:r>
+      <w:r>
+        <w:rPr>
+          <w:rFonts w:ascii="Segoe UI" w:hAnsi="Segoe UI" w:cs="Segoe UI"/>
+          <w:color w:val="24292E"/>
+        </w:rPr>
+        <w:t> file with </w:t>
+      </w:r>
+      <w:r>
+        <w:rPr>
+          <w:rStyle w:val="Strong"/>
+          <w:rFonts w:ascii="Segoe UI" w:hAnsi="Segoe UI" w:cs="Segoe UI"/>
+          <w:color w:val="24292E"/>
+        </w:rPr>
+        <w:t>Style Lists</w:t>
+      </w:r>
+      <w:r>
+        <w:rPr>
+          <w:rFonts w:ascii="Segoe UI" w:hAnsi="Segoe UI" w:cs="Segoe UI"/>
+          <w:color w:val="24292E"/>
+        </w:rPr>
+        <w:t> title</w:t>
+      </w:r>
+    </w:p>
+    <w:p>
+      <w:pPr>
+        <w:numPr>
+          <w:ilvl w:val="1"/>
+          <w:numId w:val="2"/>
+        </w:numPr>
+        <w:shd w:val="clear" w:color="auto" w:fill="FFFFFF"/>
+        <w:spacing w:before="100" w:beforeAutospacing="1" w:after="100" w:afterAutospacing="1" w:line="240" w:lineRule="auto"/>
+        <w:rPr>
+          <w:rFonts w:ascii="Segoe UI" w:hAnsi="Segoe UI" w:cs="Segoe UI"/>
+          <w:color w:val="24292E"/>
+        </w:rPr>
+      </w:pPr>
+      <w:r>
+        <w:rPr>
+          <w:rFonts w:ascii="Segoe UI" w:hAnsi="Segoe UI" w:cs="Segoe UI"/>
+          <w:color w:val="24292E"/>
+        </w:rPr>
+        <w:t>Use </w:t>
+      </w:r>
+      <w:r>
+        <w:rPr>
+          <w:rStyle w:val="Strong"/>
+          <w:rFonts w:ascii="Segoe UI" w:hAnsi="Segoe UI" w:cs="Segoe UI"/>
+          <w:color w:val="24292E"/>
+        </w:rPr>
+        <w:t>font-family: Helvetica, sans-serif</w:t>
+      </w:r>
+      <w:r>
+        <w:rPr>
+          <w:rFonts w:ascii="Segoe UI" w:hAnsi="Segoe UI" w:cs="Segoe UI"/>
+          <w:color w:val="24292E"/>
+        </w:rPr>
+        <w:t>, with </w:t>
+      </w:r>
+      <w:r>
+        <w:rPr>
+          <w:rStyle w:val="Strong"/>
+          <w:rFonts w:ascii="Segoe UI" w:hAnsi="Segoe UI" w:cs="Segoe UI"/>
+          <w:color w:val="24292E"/>
+        </w:rPr>
+        <w:t>font-size: 16px</w:t>
+      </w:r>
+      <w:r>
+        <w:rPr>
+          <w:rFonts w:ascii="Segoe UI" w:hAnsi="Segoe UI" w:cs="Segoe UI"/>
+          <w:color w:val="24292E"/>
+        </w:rPr>
+        <w:t> and </w:t>
+      </w:r>
+      <w:r>
+        <w:rPr>
+          <w:rStyle w:val="Strong"/>
+          <w:rFonts w:ascii="Segoe UI" w:hAnsi="Segoe UI" w:cs="Segoe UI"/>
+          <w:color w:val="24292E"/>
+        </w:rPr>
+        <w:t>line-height: 1.5</w:t>
+      </w:r>
+    </w:p>
+    <w:p>
+      <w:pPr>
+        <w:numPr>
+          <w:ilvl w:val="0"/>
+          <w:numId w:val="2"/>
+        </w:numPr>
+        <w:shd w:val="clear" w:color="auto" w:fill="FFFFFF"/>
+        <w:spacing w:before="60" w:after="100" w:afterAutospacing="1" w:line="240" w:lineRule="auto"/>
+        <w:rPr>
+          <w:rFonts w:ascii="Segoe UI" w:hAnsi="Segoe UI" w:cs="Segoe UI"/>
+          <w:color w:val="24292E"/>
+        </w:rPr>
+      </w:pPr>
+      <w:r>
+        <w:rPr>
+          <w:rFonts w:ascii="Segoe UI" w:hAnsi="Segoe UI" w:cs="Segoe UI"/>
+          <w:color w:val="24292E"/>
+        </w:rPr>
+        <w:t>Add section with two articles inside (for each list)</w:t>
+      </w:r>
+    </w:p>
+    <w:p>
+      <w:pPr>
+        <w:numPr>
+          <w:ilvl w:val="0"/>
+          <w:numId w:val="2"/>
+        </w:numPr>
+        <w:shd w:val="clear" w:color="auto" w:fill="FFFFFF"/>
+        <w:spacing w:before="60" w:after="100" w:afterAutospacing="1" w:line="240" w:lineRule="auto"/>
+        <w:rPr>
+          <w:rFonts w:ascii="Segoe UI" w:hAnsi="Segoe UI" w:cs="Segoe UI"/>
+          <w:color w:val="24292E"/>
+        </w:rPr>
+      </w:pPr>
+      <w:r>
+        <w:rPr>
+          <w:rFonts w:ascii="Segoe UI" w:hAnsi="Segoe UI" w:cs="Segoe UI"/>
+          <w:color w:val="24292E"/>
+        </w:rPr>
+        <w:t>Each article must have a </w:t>
+      </w:r>
+      <w:r>
+        <w:rPr>
+          <w:rStyle w:val="Strong"/>
+          <w:rFonts w:ascii="Segoe UI" w:hAnsi="Segoe UI" w:cs="Segoe UI"/>
+          <w:color w:val="24292E"/>
+        </w:rPr>
+        <w:t>h2</w:t>
+      </w:r>
+      <w:r>
+        <w:rPr>
+          <w:rFonts w:ascii="Segoe UI" w:hAnsi="Segoe UI" w:cs="Segoe UI"/>
+          <w:color w:val="24292E"/>
+        </w:rPr>
+        <w:t> heading</w:t>
+      </w:r>
+    </w:p>
+    <w:p>
+      <w:pPr>
+        <w:numPr>
+          <w:ilvl w:val="0"/>
+          <w:numId w:val="2"/>
+        </w:numPr>
+        <w:shd w:val="clear" w:color="auto" w:fill="FFFFFF"/>
+        <w:spacing w:before="60" w:after="100" w:afterAutospacing="1" w:line="240" w:lineRule="auto"/>
+        <w:rPr>
+          <w:rFonts w:ascii="Segoe UI" w:hAnsi="Segoe UI" w:cs="Segoe UI"/>
+          <w:color w:val="24292E"/>
+        </w:rPr>
+      </w:pPr>
+      <w:r>
+        <w:rPr>
+          <w:rFonts w:ascii="Segoe UI" w:hAnsi="Segoe UI" w:cs="Segoe UI"/>
+          <w:color w:val="24292E"/>
+        </w:rPr>
+        <w:t>Use </w:t>
+      </w:r>
+      <w:r>
+        <w:rPr>
+          <w:rStyle w:val="Strong"/>
+          <w:rFonts w:ascii="Segoe UI" w:hAnsi="Segoe UI" w:cs="Segoe UI"/>
+          <w:color w:val="24292E"/>
+        </w:rPr>
+        <w:t>ul</w:t>
+      </w:r>
+      <w:r>
+        <w:rPr>
+          <w:rFonts w:ascii="Segoe UI" w:hAnsi="Segoe UI" w:cs="Segoe UI"/>
+          <w:color w:val="24292E"/>
+        </w:rPr>
+        <w:t> for unordered list</w:t>
+      </w:r>
+    </w:p>
+    <w:p>
+      <w:pPr>
+        <w:numPr>
+          <w:ilvl w:val="1"/>
+          <w:numId w:val="2"/>
+        </w:numPr>
+        <w:shd w:val="clear" w:color="auto" w:fill="FFFFFF"/>
+        <w:spacing w:before="100" w:beforeAutospacing="1" w:after="100" w:afterAutospacing="1" w:line="240" w:lineRule="auto"/>
+        <w:rPr>
+          <w:rFonts w:ascii="Segoe UI" w:hAnsi="Segoe UI" w:cs="Segoe UI"/>
+          <w:color w:val="24292E"/>
+        </w:rPr>
+      </w:pPr>
+      <w:r>
+        <w:rPr>
+          <w:rFonts w:ascii="Segoe UI" w:hAnsi="Segoe UI" w:cs="Segoe UI"/>
+          <w:color w:val="24292E"/>
+        </w:rPr>
+        <w:t>Add four list items</w:t>
+      </w:r>
+    </w:p>
+    <w:p>
+      <w:pPr>
+        <w:numPr>
+          <w:ilvl w:val="0"/>
+          <w:numId w:val="2"/>
+        </w:numPr>
+        <w:shd w:val="clear" w:color="auto" w:fill="FFFFFF"/>
+        <w:spacing w:before="60" w:after="100" w:afterAutospacing="1" w:line="240" w:lineRule="auto"/>
+        <w:rPr>
+          <w:rFonts w:ascii="Segoe UI" w:hAnsi="Segoe UI" w:cs="Segoe UI"/>
+          <w:color w:val="24292E"/>
+        </w:rPr>
+      </w:pPr>
+      <w:r>
+        <w:rPr>
+          <w:rFonts w:ascii="Segoe UI" w:hAnsi="Segoe UI" w:cs="Segoe UI"/>
+          <w:color w:val="24292E"/>
+        </w:rPr>
+        <w:t>Use </w:t>
+      </w:r>
+      <w:proofErr w:type="spellStart"/>
+      <w:r>
+        <w:rPr>
+          <w:rStyle w:val="Strong"/>
+          <w:rFonts w:ascii="Segoe UI" w:hAnsi="Segoe UI" w:cs="Segoe UI"/>
+          <w:color w:val="24292E"/>
+        </w:rPr>
+        <w:t>ol</w:t>
+      </w:r>
+      <w:proofErr w:type="spellEnd"/>
+      <w:r>
+        <w:rPr>
+          <w:rStyle w:val="Strong"/>
+          <w:rFonts w:ascii="Segoe UI" w:hAnsi="Segoe UI" w:cs="Segoe UI"/>
+          <w:color w:val="24292E"/>
+        </w:rPr>
+        <w:t xml:space="preserve"> reversed</w:t>
+      </w:r>
+      <w:r>
+        <w:rPr>
+          <w:rFonts w:ascii="Segoe UI" w:hAnsi="Segoe UI" w:cs="Segoe UI"/>
+          <w:color w:val="24292E"/>
+        </w:rPr>
+        <w:t> for ordered reversed list</w:t>
+      </w:r>
+    </w:p>
+    <w:p>
+      <w:pPr>
+        <w:numPr>
+          <w:ilvl w:val="1"/>
+          <w:numId w:val="2"/>
+        </w:numPr>
+        <w:shd w:val="clear" w:color="auto" w:fill="FFFFFF"/>
+        <w:spacing w:before="100" w:beforeAutospacing="1" w:after="100" w:afterAutospacing="1" w:line="240" w:lineRule="auto"/>
+        <w:rPr>
+          <w:rFonts w:ascii="Segoe UI" w:hAnsi="Segoe UI" w:cs="Segoe UI"/>
+          <w:color w:val="24292E"/>
+        </w:rPr>
+      </w:pPr>
+      <w:r>
+        <w:rPr>
+          <w:rFonts w:ascii="Segoe UI" w:hAnsi="Segoe UI" w:cs="Segoe UI"/>
+          <w:color w:val="24292E"/>
+        </w:rPr>
+        <w:t>Add three </w:t>
+      </w:r>
+      <w:r>
+        <w:rPr>
+          <w:rStyle w:val="Strong"/>
+          <w:rFonts w:ascii="Segoe UI" w:hAnsi="Segoe UI" w:cs="Segoe UI"/>
+          <w:color w:val="24292E"/>
+        </w:rPr>
+        <w:t>list</w:t>
+      </w:r>
+      <w:r>
+        <w:rPr>
+          <w:rFonts w:ascii="Segoe UI" w:hAnsi="Segoe UI" w:cs="Segoe UI"/>
+          <w:color w:val="24292E"/>
+        </w:rPr>
+        <w:t> items</w:t>
       </w:r>
     </w:p>
     <w:p>
@@ -420,6 +866,155 @@
 <file path=word/numbering.xml><?xml version="1.0" encoding="utf-8"?>
 <w:numbering xmlns:wpc="http://schemas.microsoft.com/office/word/2010/wordprocessingCanvas" xmlns:cx="http://schemas.microsoft.com/office/drawing/2014/chartex" xmlns:cx1="http://schemas.microsoft.com/office/drawing/2015/9/8/chartex" xmlns:cx2="http://schemas.microsoft.com/office/drawing/2015/10/21/chartex" xmlns:cx3="http://schemas.microsoft.com/office/drawing/2016/5/9/chartex" xmlns:cx4="http://schemas.microsoft.com/office/drawing/2016/5/10/chartex" xmlns:cx5="http://schemas.microsoft.com/office/drawing/2016/5/11/chartex" xmlns:cx6="http://schemas.microsoft.com/office/drawing/2016/5/12/chartex" xmlns:cx7="http://schemas.microsoft.com/office/drawing/2016/5/13/chartex" xmlns:cx8="http://schemas.microsoft.com/office/drawing/2016/5/14/chartex" xmlns:mc="http://schemas.openxmlformats.org/markup-compatibility/2006" xmlns:aink="http://schemas.microsoft.com/office/drawing/2016/ink" xmlns:am3d="http://schemas.microsoft.com/office/drawing/2017/model3d" xmlns:o="urn:schemas-microsoft-com:office:office" xmlns:r="http://schemas.openxmlformats.org/officeDocument/2006/relationships" xmlns:m="http://schemas.openxmlformats.org/officeDocument/2006/math" xmlns:v="urn:schemas-microsoft-com:vml" xmlns:wp14="http://schemas.microsoft.com/office/word/2010/wordprocessingDrawing" xmlns:wp="http://schemas.openxmlformats.org/drawingml/2006/wordprocessingDrawing" xmlns:w10="urn:schemas-microsoft-com:office:word" xmlns:w="http://schemas.openxmlformats.org/wordprocessingml/2006/main" xmlns:w14="http://schemas.microsoft.com/office/word/2010/wordml" xmlns:w15="http://schemas.microsoft.com/office/word/2012/wordml" xmlns:w16cex="http://schemas.microsoft.com/office/word/2018/wordml/cex" xmlns:w16cid="http://schemas.microsoft.com/office/word/2016/wordml/cid" xmlns:w16="http://schemas.microsoft.com/office/word/2018/wordml" xmlns:w16se="http://schemas.microsoft.com/office/word/2015/wordml/symex" xmlns:wpg="http://schemas.microsoft.com/office/word/2010/wordprocessingGroup" xmlns:wpi="http://schemas.microsoft.com/office/word/2010/wordprocessingInk" xmlns:wne="http://schemas.microsoft.com/office/word/2006/wordml" xmlns:wps="http://schemas.microsoft.com/office/word/2010/wordprocessingShape" mc:Ignorable="w14 w15 w16se w16cid w16 w16cex wp14">
   <w:abstractNum w:abstractNumId="0" w15:restartNumberingAfterBreak="0">
+    <w:nsid w:val="1BC34E36"/>
+    <w:multiLevelType w:val="multilevel"/>
+    <w:tmpl w:val="640EF6B8"/>
+    <w:lvl w:ilvl="0">
+      <w:start w:val="1"/>
+      <w:numFmt w:val="bullet"/>
+      <w:lvlText w:val=""/>
+      <w:lvlJc w:val="left"/>
+      <w:pPr>
+        <w:tabs>
+          <w:tab w:val="num" w:pos="720"/>
+        </w:tabs>
+        <w:ind w:left="720" w:hanging="360"/>
+      </w:pPr>
+      <w:rPr>
+        <w:rFonts w:ascii="Symbol" w:hAnsi="Symbol" w:hint="default"/>
+        <w:sz w:val="20"/>
+      </w:rPr>
+    </w:lvl>
+    <w:lvl w:ilvl="1">
+      <w:start w:val="1"/>
+      <w:numFmt w:val="bullet"/>
+      <w:lvlText w:val="o"/>
+      <w:lvlJc w:val="left"/>
+      <w:pPr>
+        <w:tabs>
+          <w:tab w:val="num" w:pos="1440"/>
+        </w:tabs>
+        <w:ind w:left="1440" w:hanging="360"/>
+      </w:pPr>
+      <w:rPr>
+        <w:rFonts w:ascii="Courier New" w:hAnsi="Courier New" w:hint="default"/>
+        <w:sz w:val="20"/>
+      </w:rPr>
+    </w:lvl>
+    <w:lvl w:ilvl="2" w:tentative="1">
+      <w:start w:val="1"/>
+      <w:numFmt w:val="bullet"/>
+      <w:lvlText w:val=""/>
+      <w:lvlJc w:val="left"/>
+      <w:pPr>
+        <w:tabs>
+          <w:tab w:val="num" w:pos="2160"/>
+        </w:tabs>
+        <w:ind w:left="2160" w:hanging="360"/>
+      </w:pPr>
+      <w:rPr>
+        <w:rFonts w:ascii="Wingdings" w:hAnsi="Wingdings" w:hint="default"/>
+        <w:sz w:val="20"/>
+      </w:rPr>
+    </w:lvl>
+    <w:lvl w:ilvl="3" w:tentative="1">
+      <w:start w:val="1"/>
+      <w:numFmt w:val="bullet"/>
+      <w:lvlText w:val=""/>
+      <w:lvlJc w:val="left"/>
+      <w:pPr>
+        <w:tabs>
+          <w:tab w:val="num" w:pos="2880"/>
+        </w:tabs>
+        <w:ind w:left="2880" w:hanging="360"/>
+      </w:pPr>
+      <w:rPr>
+        <w:rFonts w:ascii="Wingdings" w:hAnsi="Wingdings" w:hint="default"/>
+        <w:sz w:val="20"/>
+      </w:rPr>
+    </w:lvl>
+    <w:lvl w:ilvl="4" w:tentative="1">
+      <w:start w:val="1"/>
+      <w:numFmt w:val="bullet"/>
+      <w:lvlText w:val=""/>
+      <w:lvlJc w:val="left"/>
+      <w:pPr>
+        <w:tabs>
+          <w:tab w:val="num" w:pos="3600"/>
+        </w:tabs>
+        <w:ind w:left="3600" w:hanging="360"/>
+      </w:pPr>
+      <w:rPr>
+        <w:rFonts w:ascii="Wingdings" w:hAnsi="Wingdings" w:hint="default"/>
+        <w:sz w:val="20"/>
+      </w:rPr>
+    </w:lvl>
+    <w:lvl w:ilvl="5" w:tentative="1">
+      <w:start w:val="1"/>
+      <w:numFmt w:val="bullet"/>
+      <w:lvlText w:val=""/>
+      <w:lvlJc w:val="left"/>
+      <w:pPr>
+        <w:tabs>
+          <w:tab w:val="num" w:pos="4320"/>
+        </w:tabs>
+        <w:ind w:left="4320" w:hanging="360"/>
+      </w:pPr>
+      <w:rPr>
+        <w:rFonts w:ascii="Wingdings" w:hAnsi="Wingdings" w:hint="default"/>
+        <w:sz w:val="20"/>
+      </w:rPr>
+    </w:lvl>
+    <w:lvl w:ilvl="6" w:tentative="1">
+      <w:start w:val="1"/>
+      <w:numFmt w:val="bullet"/>
+      <w:lvlText w:val=""/>
+      <w:lvlJc w:val="left"/>
+      <w:pPr>
+        <w:tabs>
+          <w:tab w:val="num" w:pos="5040"/>
+        </w:tabs>
+        <w:ind w:left="5040" w:hanging="360"/>
+      </w:pPr>
+      <w:rPr>
+        <w:rFonts w:ascii="Wingdings" w:hAnsi="Wingdings" w:hint="default"/>
+        <w:sz w:val="20"/>
+      </w:rPr>
+    </w:lvl>
+    <w:lvl w:ilvl="7" w:tentative="1">
+      <w:start w:val="1"/>
+      <w:numFmt w:val="bullet"/>
+      <w:lvlText w:val=""/>
+      <w:lvlJc w:val="left"/>
+      <w:pPr>
+        <w:tabs>
+          <w:tab w:val="num" w:pos="5760"/>
+        </w:tabs>
+        <w:ind w:left="5760" w:hanging="360"/>
+      </w:pPr>
+      <w:rPr>
+        <w:rFonts w:ascii="Wingdings" w:hAnsi="Wingdings" w:hint="default"/>
+        <w:sz w:val="20"/>
+      </w:rPr>
+    </w:lvl>
+    <w:lvl w:ilvl="8" w:tentative="1">
+      <w:start w:val="1"/>
+      <w:numFmt w:val="bullet"/>
+      <w:lvlText w:val=""/>
+      <w:lvlJc w:val="left"/>
+      <w:pPr>
+        <w:tabs>
+          <w:tab w:val="num" w:pos="6480"/>
+        </w:tabs>
+        <w:ind w:left="6480" w:hanging="360"/>
+      </w:pPr>
+      <w:rPr>
+        <w:rFonts w:ascii="Wingdings" w:hAnsi="Wingdings" w:hint="default"/>
+        <w:sz w:val="20"/>
+      </w:rPr>
+    </w:lvl>
+  </w:abstractNum>
+  <w:abstractNum w:abstractNumId="1" w15:restartNumberingAfterBreak="0">
     <w:nsid w:val="66133F05"/>
     <w:multiLevelType w:val="multilevel"/>
     <w:tmpl w:val="A95E0F58"/>
@@ -569,6 +1164,9 @@
     </w:lvl>
   </w:abstractNum>
   <w:num w:numId="1">
+    <w:abstractNumId w:val="1"/>
+  </w:num>
+  <w:num w:numId="2">
     <w:abstractNumId w:val="0"/>
   </w:num>
 </w:numbering>
@@ -697,6 +1295,7 @@
     <w:lsdException w:name="HTML Sample" w:semiHidden="1" w:unhideWhenUsed="1"/>
     <w:lsdException w:name="HTML Typewriter" w:semiHidden="1" w:unhideWhenUsed="1"/>
     <w:lsdException w:name="HTML Variable" w:semiHidden="1" w:unhideWhenUsed="1"/>
+    <w:lsdException w:name="Normal Table" w:semiHidden="1" w:unhideWhenUsed="1"/>
     <w:lsdException w:name="annotation subject" w:semiHidden="1" w:unhideWhenUsed="1"/>
     <w:lsdException w:name="No List" w:semiHidden="1" w:unhideWhenUsed="1"/>
     <w:lsdException w:name="Outline List 1" w:semiHidden="1" w:unhideWhenUsed="1"/>
@@ -743,8 +1342,10 @@
     <w:lsdException w:name="Table Subtle 2" w:semiHidden="1" w:unhideWhenUsed="1"/>
     <w:lsdException w:name="Table Web 1" w:semiHidden="1" w:unhideWhenUsed="1"/>
     <w:lsdException w:name="Table Web 2" w:semiHidden="1" w:unhideWhenUsed="1"/>
+    <w:lsdException w:name="Table Web 3" w:semiHidden="1" w:unhideWhenUsed="1"/>
     <w:lsdException w:name="Balloon Text" w:semiHidden="1" w:unhideWhenUsed="1"/>
     <w:lsdException w:name="Table Grid" w:uiPriority="39"/>
+    <w:lsdException w:name="Table Theme" w:semiHidden="1" w:unhideWhenUsed="1"/>
     <w:lsdException w:name="Placeholder Text" w:semiHidden="1"/>
     <w:lsdException w:name="No Spacing" w:uiPriority="1" w:qFormat="1"/>
     <w:lsdException w:name="Light Shading" w:uiPriority="60"/>
@@ -970,6 +1571,50 @@
     <w:name w:val="Normal"/>
     <w:qFormat/>
   </w:style>
+  <w:style w:type="paragraph" w:styleId="Heading1">
+    <w:name w:val="heading 1"/>
+    <w:basedOn w:val="Normal"/>
+    <w:next w:val="Normal"/>
+    <w:link w:val="Heading1Char"/>
+    <w:uiPriority w:val="9"/>
+    <w:qFormat/>
+    <w:rsid w:val="00591802"/>
+    <w:pPr>
+      <w:keepNext/>
+      <w:keepLines/>
+      <w:spacing w:before="240" w:after="0"/>
+      <w:outlineLvl w:val="0"/>
+    </w:pPr>
+    <w:rPr>
+      <w:rFonts w:asciiTheme="majorHAnsi" w:eastAsiaTheme="majorEastAsia" w:hAnsiTheme="majorHAnsi" w:cstheme="majorBidi"/>
+      <w:color w:val="2F5496" w:themeColor="accent1" w:themeShade="BF"/>
+      <w:sz w:val="32"/>
+      <w:szCs w:val="32"/>
+    </w:rPr>
+  </w:style>
+  <w:style w:type="paragraph" w:styleId="Heading2">
+    <w:name w:val="heading 2"/>
+    <w:basedOn w:val="Normal"/>
+    <w:next w:val="Normal"/>
+    <w:link w:val="Heading2Char"/>
+    <w:uiPriority w:val="9"/>
+    <w:semiHidden/>
+    <w:unhideWhenUsed/>
+    <w:qFormat/>
+    <w:rsid w:val="00591802"/>
+    <w:pPr>
+      <w:keepNext/>
+      <w:keepLines/>
+      <w:spacing w:before="40" w:after="0"/>
+      <w:outlineLvl w:val="1"/>
+    </w:pPr>
+    <w:rPr>
+      <w:rFonts w:asciiTheme="majorHAnsi" w:eastAsiaTheme="majorEastAsia" w:hAnsiTheme="majorHAnsi" w:cstheme="majorBidi"/>
+      <w:color w:val="2F5496" w:themeColor="accent1" w:themeShade="BF"/>
+      <w:sz w:val="26"/>
+      <w:szCs w:val="26"/>
+    </w:rPr>
+  </w:style>
   <w:style w:type="paragraph" w:styleId="Heading3">
     <w:name w:val="heading 3"/>
     <w:basedOn w:val="Normal"/>
@@ -1067,6 +1712,33 @@
     <w:rPr>
       <w:b/>
       <w:bCs/>
+    </w:rPr>
+  </w:style>
+  <w:style w:type="character" w:customStyle="1" w:styleId="Heading1Char">
+    <w:name w:val="Heading 1 Char"/>
+    <w:basedOn w:val="DefaultParagraphFont"/>
+    <w:link w:val="Heading1"/>
+    <w:uiPriority w:val="9"/>
+    <w:rsid w:val="00591802"/>
+    <w:rPr>
+      <w:rFonts w:asciiTheme="majorHAnsi" w:eastAsiaTheme="majorEastAsia" w:hAnsiTheme="majorHAnsi" w:cstheme="majorBidi"/>
+      <w:color w:val="2F5496" w:themeColor="accent1" w:themeShade="BF"/>
+      <w:sz w:val="32"/>
+      <w:szCs w:val="32"/>
+    </w:rPr>
+  </w:style>
+  <w:style w:type="character" w:customStyle="1" w:styleId="Heading2Char">
+    <w:name w:val="Heading 2 Char"/>
+    <w:basedOn w:val="DefaultParagraphFont"/>
+    <w:link w:val="Heading2"/>
+    <w:uiPriority w:val="9"/>
+    <w:semiHidden/>
+    <w:rsid w:val="00591802"/>
+    <w:rPr>
+      <w:rFonts w:asciiTheme="majorHAnsi" w:eastAsiaTheme="majorEastAsia" w:hAnsiTheme="majorHAnsi" w:cstheme="majorBidi"/>
+      <w:color w:val="2F5496" w:themeColor="accent1" w:themeShade="BF"/>
+      <w:sz w:val="26"/>
+      <w:szCs w:val="26"/>
     </w:rPr>
   </w:style>
 </w:styles>

</xml_diff>

<commit_message>
Adding: -Q03 Styling Tables folder -Q03 Requirements.docx -Q03 Text.txt
</commit_message>
<xml_diff>
--- a/L03 CSS and Typography/L03 Exercises.docx
+++ b/L03 CSS and Typography/L03 Exercises.docx
@@ -340,8 +340,6 @@
         </w:rPr>
         <w:t>Use background with color - </w:t>
       </w:r>
-      <w:proofErr w:type="spellStart"/>
-      <w:proofErr w:type="gramStart"/>
       <w:r>
         <w:rPr>
           <w:rFonts w:ascii="Segoe UI" w:eastAsia="Times New Roman" w:hAnsi="Segoe UI" w:cs="Segoe UI"/>
@@ -351,31 +349,7 @@
           <w:sz w:val="24"/>
           <w:szCs w:val="24"/>
         </w:rPr>
-        <w:t>rgb</w:t>
-      </w:r>
-      <w:proofErr w:type="spellEnd"/>
-      <w:r>
-        <w:rPr>
-          <w:rFonts w:ascii="Segoe UI" w:eastAsia="Times New Roman" w:hAnsi="Segoe UI" w:cs="Segoe UI"/>
-          <w:b/>
-          <w:bCs/>
-          <w:color w:val="24292E"/>
-          <w:sz w:val="24"/>
-          <w:szCs w:val="24"/>
-        </w:rPr>
-        <w:t>(</w:t>
-      </w:r>
-      <w:proofErr w:type="gramEnd"/>
-      <w:r>
-        <w:rPr>
-          <w:rFonts w:ascii="Segoe UI" w:eastAsia="Times New Roman" w:hAnsi="Segoe UI" w:cs="Segoe UI"/>
-          <w:b/>
-          <w:bCs/>
-          <w:color w:val="24292E"/>
-          <w:sz w:val="24"/>
-          <w:szCs w:val="24"/>
-        </w:rPr>
-        <w:t>51, 102, 153)</w:t>
+        <w:t>rgb(51, 102, 153)</w:t>
       </w:r>
     </w:p>
     <w:p>
@@ -787,23 +761,13 @@
         </w:rPr>
         <w:t>Use </w:t>
       </w:r>
-      <w:proofErr w:type="spellStart"/>
       <w:r>
         <w:rPr>
           <w:rStyle w:val="Strong"/>
           <w:rFonts w:ascii="Segoe UI" w:hAnsi="Segoe UI" w:cs="Segoe UI"/>
           <w:color w:val="24292E"/>
         </w:rPr>
-        <w:t>ol</w:t>
-      </w:r>
-      <w:proofErr w:type="spellEnd"/>
-      <w:r>
-        <w:rPr>
-          <w:rStyle w:val="Strong"/>
-          <w:rFonts w:ascii="Segoe UI" w:hAnsi="Segoe UI" w:cs="Segoe UI"/>
-          <w:color w:val="24292E"/>
-        </w:rPr>
-        <w:t xml:space="preserve"> reversed</w:t>
+        <w:t>ol reversed</w:t>
       </w:r>
       <w:r>
         <w:rPr>
@@ -850,9 +814,612 @@
       </w:r>
     </w:p>
     <w:p>
+      <w:pPr>
+        <w:pStyle w:val="Heading1"/>
+        <w:pBdr>
+          <w:bottom w:val="single" w:sz="6" w:space="4" w:color="EAECEF"/>
+        </w:pBdr>
+        <w:shd w:val="clear" w:color="auto" w:fill="FFFFFF"/>
+        <w:spacing w:after="240"/>
+        <w:rPr>
+          <w:rFonts w:ascii="Segoe UI" w:hAnsi="Segoe UI" w:cs="Segoe UI"/>
+          <w:color w:val="24292E"/>
+        </w:rPr>
+      </w:pPr>
+      <w:r>
+        <w:rPr>
+          <w:rFonts w:ascii="Segoe UI" w:hAnsi="Segoe UI" w:cs="Segoe UI"/>
+          <w:color w:val="24292E"/>
+        </w:rPr>
+        <w:t>03 - Styling Tables</w:t>
+      </w:r>
+    </w:p>
+    <w:p>
+      <w:pPr>
+        <w:spacing w:before="360" w:after="360"/>
+        <w:rPr>
+          <w:rFonts w:ascii="Times New Roman" w:hAnsi="Times New Roman" w:cs="Times New Roman"/>
+        </w:rPr>
+      </w:pPr>
+      <w:r>
+        <w:pict w14:anchorId="4CBA0B03">
+          <v:rect id="_x0000_i1026" style="width:0;height:3pt" o:hralign="center" o:hrstd="t" o:hrnoshade="t" o:hr="t" fillcolor="#24292e" stroked="f"/>
+        </w:pict>
+      </w:r>
+    </w:p>
+    <w:p>
+      <w:pPr>
+        <w:pStyle w:val="NormalWeb"/>
+        <w:shd w:val="clear" w:color="auto" w:fill="FFFFFF"/>
+        <w:spacing w:before="0" w:beforeAutospacing="0" w:after="240" w:afterAutospacing="0"/>
+        <w:rPr>
+          <w:rFonts w:ascii="Segoe UI" w:hAnsi="Segoe UI" w:cs="Segoe UI"/>
+          <w:color w:val="24292E"/>
+        </w:rPr>
+      </w:pPr>
+      <w:r>
+        <w:rPr>
+          <w:rFonts w:ascii="Segoe UI" w:hAnsi="Segoe UI" w:cs="Segoe UI"/>
+          <w:color w:val="24292E"/>
+        </w:rPr>
+        <w:t>Problems for in-class lab for the </w:t>
+      </w:r>
+      <w:hyperlink r:id="rId9" w:history="1">
+        <w:r>
+          <w:rPr>
+            <w:rStyle w:val="Hyperlink"/>
+            <w:rFonts w:ascii="Segoe UI" w:hAnsi="Segoe UI" w:cs="Segoe UI"/>
+            <w:color w:val="0366D6"/>
+          </w:rPr>
+          <w:t>�HTML &amp; CSS�</w:t>
+        </w:r>
+      </w:hyperlink>
+      <w:r>
+        <w:rPr>
+          <w:rFonts w:ascii="Segoe UI" w:hAnsi="Segoe UI" w:cs="Segoe UI"/>
+          <w:color w:val="24292E"/>
+        </w:rPr>
+        <w:t> course @ </w:t>
+      </w:r>
+      <w:r>
+        <w:rPr>
+          <w:rStyle w:val="Strong"/>
+          <w:rFonts w:ascii="Segoe UI" w:eastAsiaTheme="majorEastAsia" w:hAnsi="Segoe UI" w:cs="Segoe UI"/>
+          <w:color w:val="24292E"/>
+        </w:rPr>
+        <w:t>SoftUni</w:t>
+      </w:r>
+      <w:r>
+        <w:rPr>
+          <w:rFonts w:ascii="Segoe UI" w:hAnsi="Segoe UI" w:cs="Segoe UI"/>
+          <w:color w:val="24292E"/>
+        </w:rPr>
+        <w:t>.</w:t>
+      </w:r>
+    </w:p>
+    <w:p>
+      <w:pPr>
+        <w:pStyle w:val="NormalWeb"/>
+        <w:shd w:val="clear" w:color="auto" w:fill="FFFFFF"/>
+        <w:spacing w:before="0" w:beforeAutospacing="0" w:after="240" w:afterAutospacing="0"/>
+        <w:rPr>
+          <w:rFonts w:ascii="Segoe UI" w:hAnsi="Segoe UI" w:cs="Segoe UI"/>
+          <w:color w:val="24292E"/>
+        </w:rPr>
+      </w:pPr>
+      <w:r>
+        <w:rPr>
+          <w:rFonts w:ascii="Segoe UI" w:hAnsi="Segoe UI" w:cs="Segoe UI"/>
+          <w:color w:val="24292E"/>
+        </w:rPr>
+        <w:lastRenderedPageBreak/>
+        <w:t>Submit your solutions in the </w:t>
+      </w:r>
+      <w:hyperlink r:id="rId10" w:history="1">
+        <w:r>
+          <w:rPr>
+            <w:rStyle w:val="Hyperlink"/>
+            <w:rFonts w:ascii="Segoe UI" w:hAnsi="Segoe UI" w:cs="Segoe UI"/>
+            <w:color w:val="0366D6"/>
+          </w:rPr>
+          <w:t>SoftUni Judge System</w:t>
+        </w:r>
+      </w:hyperlink>
+      <w:r>
+        <w:rPr>
+          <w:rFonts w:ascii="Segoe UI" w:hAnsi="Segoe UI" w:cs="Segoe UI"/>
+          <w:color w:val="24292E"/>
+        </w:rPr>
+        <w:t>.</w:t>
+      </w:r>
+    </w:p>
+    <w:p>
+      <w:pPr>
+        <w:pStyle w:val="Heading3"/>
+        <w:shd w:val="clear" w:color="auto" w:fill="FFFFFF"/>
+        <w:spacing w:before="360" w:beforeAutospacing="0" w:after="240" w:afterAutospacing="0"/>
+        <w:rPr>
+          <w:rFonts w:ascii="Segoe UI" w:hAnsi="Segoe UI" w:cs="Segoe UI"/>
+          <w:color w:val="24292E"/>
+          <w:sz w:val="30"/>
+          <w:szCs w:val="30"/>
+        </w:rPr>
+      </w:pPr>
+      <w:r>
+        <w:rPr>
+          <w:rFonts w:ascii="Segoe UI" w:hAnsi="Segoe UI" w:cs="Segoe UI"/>
+          <w:color w:val="24292E"/>
+          <w:sz w:val="30"/>
+          <w:szCs w:val="30"/>
+        </w:rPr>
+        <w:t>Constraints</w:t>
+      </w:r>
+    </w:p>
+    <w:p>
+      <w:pPr>
+        <w:numPr>
+          <w:ilvl w:val="0"/>
+          <w:numId w:val="3"/>
+        </w:numPr>
+        <w:shd w:val="clear" w:color="auto" w:fill="FFFFFF"/>
+        <w:spacing w:before="100" w:beforeAutospacing="1" w:after="100" w:afterAutospacing="1" w:line="240" w:lineRule="auto"/>
+        <w:rPr>
+          <w:rFonts w:ascii="Segoe UI" w:hAnsi="Segoe UI" w:cs="Segoe UI"/>
+          <w:color w:val="24292E"/>
+          <w:sz w:val="24"/>
+          <w:szCs w:val="24"/>
+        </w:rPr>
+      </w:pPr>
+      <w:r>
+        <w:rPr>
+          <w:rFonts w:ascii="Segoe UI" w:hAnsi="Segoe UI" w:cs="Segoe UI"/>
+          <w:color w:val="24292E"/>
+        </w:rPr>
+        <w:t>Create </w:t>
+      </w:r>
+      <w:r>
+        <w:rPr>
+          <w:rStyle w:val="Strong"/>
+          <w:rFonts w:ascii="Segoe UI" w:hAnsi="Segoe UI" w:cs="Segoe UI"/>
+          <w:color w:val="24292E"/>
+        </w:rPr>
+        <w:t>"index.html"</w:t>
+      </w:r>
+      <w:r>
+        <w:rPr>
+          <w:rFonts w:ascii="Segoe UI" w:hAnsi="Segoe UI" w:cs="Segoe UI"/>
+          <w:color w:val="24292E"/>
+        </w:rPr>
+        <w:t> and </w:t>
+      </w:r>
+      <w:r>
+        <w:rPr>
+          <w:rStyle w:val="Strong"/>
+          <w:rFonts w:ascii="Segoe UI" w:hAnsi="Segoe UI" w:cs="Segoe UI"/>
+          <w:color w:val="24292E"/>
+        </w:rPr>
+        <w:t>"typography.css"</w:t>
+      </w:r>
+      <w:r>
+        <w:rPr>
+          <w:rFonts w:ascii="Segoe UI" w:hAnsi="Segoe UI" w:cs="Segoe UI"/>
+          <w:color w:val="24292E"/>
+        </w:rPr>
+        <w:t> files</w:t>
+      </w:r>
+    </w:p>
+    <w:p>
+      <w:pPr>
+        <w:numPr>
+          <w:ilvl w:val="0"/>
+          <w:numId w:val="3"/>
+        </w:numPr>
+        <w:shd w:val="clear" w:color="auto" w:fill="FFFFFF"/>
+        <w:spacing w:before="60" w:after="100" w:afterAutospacing="1" w:line="240" w:lineRule="auto"/>
+        <w:rPr>
+          <w:rFonts w:ascii="Segoe UI" w:hAnsi="Segoe UI" w:cs="Segoe UI"/>
+          <w:color w:val="24292E"/>
+        </w:rPr>
+      </w:pPr>
+      <w:r>
+        <w:rPr>
+          <w:rFonts w:ascii="Segoe UI" w:hAnsi="Segoe UI" w:cs="Segoe UI"/>
+          <w:color w:val="24292E"/>
+        </w:rPr>
+        <w:t>Change the document </w:t>
+      </w:r>
+      <w:r>
+        <w:rPr>
+          <w:rStyle w:val="Strong"/>
+          <w:rFonts w:ascii="Segoe UI" w:hAnsi="Segoe UI" w:cs="Segoe UI"/>
+          <w:color w:val="24292E"/>
+        </w:rPr>
+        <w:t>title</w:t>
+      </w:r>
+      <w:r>
+        <w:rPr>
+          <w:rFonts w:ascii="Segoe UI" w:hAnsi="Segoe UI" w:cs="Segoe UI"/>
+          <w:color w:val="24292E"/>
+        </w:rPr>
+        <w:t> to </w:t>
+      </w:r>
+      <w:r>
+        <w:rPr>
+          <w:rStyle w:val="Emphasis"/>
+          <w:rFonts w:ascii="Segoe UI" w:hAnsi="Segoe UI" w:cs="Segoe UI"/>
+          <w:color w:val="24292E"/>
+        </w:rPr>
+        <w:t>Styling Tables</w:t>
+      </w:r>
+    </w:p>
+    <w:p>
+      <w:pPr>
+        <w:numPr>
+          <w:ilvl w:val="0"/>
+          <w:numId w:val="3"/>
+        </w:numPr>
+        <w:shd w:val="clear" w:color="auto" w:fill="FFFFFF"/>
+        <w:spacing w:before="60" w:after="100" w:afterAutospacing="1" w:line="240" w:lineRule="auto"/>
+        <w:rPr>
+          <w:rFonts w:ascii="Segoe UI" w:hAnsi="Segoe UI" w:cs="Segoe UI"/>
+          <w:color w:val="24292E"/>
+        </w:rPr>
+      </w:pPr>
+      <w:r>
+        <w:rPr>
+          <w:rFonts w:ascii="Segoe UI" w:hAnsi="Segoe UI" w:cs="Segoe UI"/>
+          <w:color w:val="24292E"/>
+        </w:rPr>
+        <w:t>Create </w:t>
+      </w:r>
+      <w:r>
+        <w:rPr>
+          <w:rStyle w:val="Strong"/>
+          <w:rFonts w:ascii="Segoe UI" w:hAnsi="Segoe UI" w:cs="Segoe UI"/>
+          <w:color w:val="24292E"/>
+        </w:rPr>
+        <w:t>table</w:t>
+      </w:r>
+    </w:p>
+    <w:p>
+      <w:pPr>
+        <w:numPr>
+          <w:ilvl w:val="1"/>
+          <w:numId w:val="3"/>
+        </w:numPr>
+        <w:shd w:val="clear" w:color="auto" w:fill="FFFFFF"/>
+        <w:spacing w:before="100" w:beforeAutospacing="1" w:after="100" w:afterAutospacing="1" w:line="240" w:lineRule="auto"/>
+        <w:rPr>
+          <w:rFonts w:ascii="Segoe UI" w:hAnsi="Segoe UI" w:cs="Segoe UI"/>
+          <w:color w:val="24292E"/>
+        </w:rPr>
+      </w:pPr>
+      <w:r>
+        <w:rPr>
+          <w:rFonts w:ascii="Segoe UI" w:hAnsi="Segoe UI" w:cs="Segoe UI"/>
+          <w:color w:val="24292E"/>
+        </w:rPr>
+        <w:t>Use </w:t>
+      </w:r>
+      <w:r>
+        <w:rPr>
+          <w:rStyle w:val="Strong"/>
+          <w:rFonts w:ascii="Segoe UI" w:hAnsi="Segoe UI" w:cs="Segoe UI"/>
+          <w:color w:val="24292E"/>
+        </w:rPr>
+        <w:t>thead</w:t>
+      </w:r>
+      <w:r>
+        <w:rPr>
+          <w:rFonts w:ascii="Segoe UI" w:hAnsi="Segoe UI" w:cs="Segoe UI"/>
+          <w:color w:val="24292E"/>
+        </w:rPr>
+        <w:t> and </w:t>
+      </w:r>
+      <w:r>
+        <w:rPr>
+          <w:rStyle w:val="Strong"/>
+          <w:rFonts w:ascii="Segoe UI" w:hAnsi="Segoe UI" w:cs="Segoe UI"/>
+          <w:color w:val="24292E"/>
+        </w:rPr>
+        <w:t>tbody</w:t>
+      </w:r>
+      <w:r>
+        <w:rPr>
+          <w:rFonts w:ascii="Segoe UI" w:hAnsi="Segoe UI" w:cs="Segoe UI"/>
+          <w:color w:val="24292E"/>
+        </w:rPr>
+        <w:t> tags</w:t>
+      </w:r>
+    </w:p>
+    <w:p>
+      <w:pPr>
+        <w:numPr>
+          <w:ilvl w:val="1"/>
+          <w:numId w:val="3"/>
+        </w:numPr>
+        <w:shd w:val="clear" w:color="auto" w:fill="FFFFFF"/>
+        <w:spacing w:before="60" w:after="100" w:afterAutospacing="1" w:line="240" w:lineRule="auto"/>
+        <w:rPr>
+          <w:rFonts w:ascii="Segoe UI" w:hAnsi="Segoe UI" w:cs="Segoe UI"/>
+          <w:color w:val="24292E"/>
+        </w:rPr>
+      </w:pPr>
+      <w:r>
+        <w:rPr>
+          <w:rFonts w:ascii="Segoe UI" w:hAnsi="Segoe UI" w:cs="Segoe UI"/>
+          <w:color w:val="24292E"/>
+        </w:rPr>
+        <w:t>Style the odd </w:t>
+      </w:r>
+      <w:r>
+        <w:rPr>
+          <w:rStyle w:val="Strong"/>
+          <w:rFonts w:ascii="Segoe UI" w:hAnsi="Segoe UI" w:cs="Segoe UI"/>
+          <w:color w:val="24292E"/>
+        </w:rPr>
+        <w:t>tr</w:t>
+      </w:r>
+      <w:r>
+        <w:rPr>
+          <w:rFonts w:ascii="Segoe UI" w:hAnsi="Segoe UI" w:cs="Segoe UI"/>
+          <w:color w:val="24292E"/>
+        </w:rPr>
+        <w:t> tags with background: </w:t>
+      </w:r>
+      <w:r>
+        <w:rPr>
+          <w:rStyle w:val="Strong"/>
+          <w:rFonts w:ascii="Segoe UI" w:hAnsi="Segoe UI" w:cs="Segoe UI"/>
+          <w:color w:val="24292E"/>
+        </w:rPr>
+        <w:t>rgb(241, 241, 241)</w:t>
+      </w:r>
+    </w:p>
+    <w:p>
+      <w:pPr>
+        <w:numPr>
+          <w:ilvl w:val="1"/>
+          <w:numId w:val="3"/>
+        </w:numPr>
+        <w:shd w:val="clear" w:color="auto" w:fill="FFFFFF"/>
+        <w:spacing w:before="60" w:after="100" w:afterAutospacing="1" w:line="240" w:lineRule="auto"/>
+        <w:rPr>
+          <w:rFonts w:ascii="Segoe UI" w:hAnsi="Segoe UI" w:cs="Segoe UI"/>
+          <w:color w:val="24292E"/>
+        </w:rPr>
+      </w:pPr>
+      <w:r>
+        <w:rPr>
+          <w:rFonts w:ascii="Segoe UI" w:hAnsi="Segoe UI" w:cs="Segoe UI"/>
+          <w:color w:val="24292E"/>
+        </w:rPr>
+        <w:t>Style the </w:t>
+      </w:r>
+      <w:r>
+        <w:rPr>
+          <w:rStyle w:val="Strong"/>
+          <w:rFonts w:ascii="Segoe UI" w:hAnsi="Segoe UI" w:cs="Segoe UI"/>
+          <w:color w:val="24292E"/>
+        </w:rPr>
+        <w:t>td</w:t>
+      </w:r>
+      <w:r>
+        <w:rPr>
+          <w:rFonts w:ascii="Segoe UI" w:hAnsi="Segoe UI" w:cs="Segoe UI"/>
+          <w:color w:val="24292E"/>
+        </w:rPr>
+        <w:t> tags in every odd row with background: </w:t>
+      </w:r>
+      <w:r>
+        <w:rPr>
+          <w:rStyle w:val="Strong"/>
+          <w:rFonts w:ascii="Segoe UI" w:hAnsi="Segoe UI" w:cs="Segoe UI"/>
+          <w:color w:val="24292E"/>
+        </w:rPr>
+        <w:t>rgb(241, 241, 241)</w:t>
+      </w:r>
+    </w:p>
+    <w:p>
+      <w:pPr>
+        <w:numPr>
+          <w:ilvl w:val="1"/>
+          <w:numId w:val="3"/>
+        </w:numPr>
+        <w:shd w:val="clear" w:color="auto" w:fill="FFFFFF"/>
+        <w:spacing w:before="60" w:after="100" w:afterAutospacing="1" w:line="240" w:lineRule="auto"/>
+        <w:rPr>
+          <w:rFonts w:ascii="Segoe UI" w:hAnsi="Segoe UI" w:cs="Segoe UI"/>
+          <w:color w:val="24292E"/>
+        </w:rPr>
+      </w:pPr>
+      <w:r>
+        <w:rPr>
+          <w:rFonts w:ascii="Segoe UI" w:hAnsi="Segoe UI" w:cs="Segoe UI"/>
+          <w:color w:val="24292E"/>
+        </w:rPr>
+        <w:t>The table, td and th tags must have</w:t>
+      </w:r>
+    </w:p>
+    <w:p>
+      <w:pPr>
+        <w:numPr>
+          <w:ilvl w:val="2"/>
+          <w:numId w:val="3"/>
+        </w:numPr>
+        <w:shd w:val="clear" w:color="auto" w:fill="FFFFFF"/>
+        <w:spacing w:before="100" w:beforeAutospacing="1" w:after="100" w:afterAutospacing="1" w:line="240" w:lineRule="auto"/>
+        <w:rPr>
+          <w:rFonts w:ascii="Segoe UI" w:hAnsi="Segoe UI" w:cs="Segoe UI"/>
+          <w:color w:val="24292E"/>
+        </w:rPr>
+      </w:pPr>
+      <w:r>
+        <w:rPr>
+          <w:rFonts w:ascii="Segoe UI" w:hAnsi="Segoe UI" w:cs="Segoe UI"/>
+          <w:color w:val="24292E"/>
+        </w:rPr>
+        <w:t>Border width - </w:t>
+      </w:r>
+      <w:r>
+        <w:rPr>
+          <w:rStyle w:val="Strong"/>
+          <w:rFonts w:ascii="Segoe UI" w:hAnsi="Segoe UI" w:cs="Segoe UI"/>
+          <w:color w:val="24292E"/>
+        </w:rPr>
+        <w:t>1px</w:t>
+      </w:r>
+    </w:p>
+    <w:p>
+      <w:pPr>
+        <w:numPr>
+          <w:ilvl w:val="2"/>
+          <w:numId w:val="3"/>
+        </w:numPr>
+        <w:shd w:val="clear" w:color="auto" w:fill="FFFFFF"/>
+        <w:spacing w:before="60" w:after="100" w:afterAutospacing="1" w:line="240" w:lineRule="auto"/>
+        <w:rPr>
+          <w:rFonts w:ascii="Segoe UI" w:hAnsi="Segoe UI" w:cs="Segoe UI"/>
+          <w:color w:val="24292E"/>
+        </w:rPr>
+      </w:pPr>
+      <w:r>
+        <w:rPr>
+          <w:rFonts w:ascii="Segoe UI" w:hAnsi="Segoe UI" w:cs="Segoe UI"/>
+          <w:color w:val="24292E"/>
+        </w:rPr>
+        <w:t>Border color - </w:t>
+      </w:r>
+      <w:r>
+        <w:rPr>
+          <w:rStyle w:val="Strong"/>
+          <w:rFonts w:ascii="Segoe UI" w:hAnsi="Segoe UI" w:cs="Segoe UI"/>
+          <w:color w:val="24292E"/>
+        </w:rPr>
+        <w:t>rgb(221, 221, 221)</w:t>
+      </w:r>
+    </w:p>
+    <w:p>
+      <w:pPr>
+        <w:numPr>
+          <w:ilvl w:val="2"/>
+          <w:numId w:val="3"/>
+        </w:numPr>
+        <w:shd w:val="clear" w:color="auto" w:fill="FFFFFF"/>
+        <w:spacing w:before="60" w:after="100" w:afterAutospacing="1" w:line="240" w:lineRule="auto"/>
+        <w:rPr>
+          <w:rFonts w:ascii="Segoe UI" w:hAnsi="Segoe UI" w:cs="Segoe UI"/>
+          <w:color w:val="24292E"/>
+        </w:rPr>
+      </w:pPr>
+      <w:r>
+        <w:rPr>
+          <w:rFonts w:ascii="Segoe UI" w:hAnsi="Segoe UI" w:cs="Segoe UI"/>
+          <w:color w:val="24292E"/>
+        </w:rPr>
+        <w:t>Border style - </w:t>
+      </w:r>
+      <w:r>
+        <w:rPr>
+          <w:rStyle w:val="Strong"/>
+          <w:rFonts w:ascii="Segoe UI" w:hAnsi="Segoe UI" w:cs="Segoe UI"/>
+          <w:color w:val="24292E"/>
+        </w:rPr>
+        <w:t>solid</w:t>
+      </w:r>
+    </w:p>
+    <w:p>
+      <w:pPr>
+        <w:numPr>
+          <w:ilvl w:val="0"/>
+          <w:numId w:val="3"/>
+        </w:numPr>
+        <w:shd w:val="clear" w:color="auto" w:fill="FFFFFF"/>
+        <w:spacing w:before="60" w:after="100" w:afterAutospacing="1" w:line="240" w:lineRule="auto"/>
+        <w:rPr>
+          <w:rFonts w:ascii="Segoe UI" w:hAnsi="Segoe UI" w:cs="Segoe UI"/>
+          <w:color w:val="24292E"/>
+        </w:rPr>
+      </w:pPr>
+      <w:r>
+        <w:rPr>
+          <w:rFonts w:ascii="Segoe UI" w:hAnsi="Segoe UI" w:cs="Segoe UI"/>
+          <w:color w:val="24292E"/>
+        </w:rPr>
+        <w:t>When you hover the table row, it must change</w:t>
+      </w:r>
+    </w:p>
+    <w:p>
+      <w:pPr>
+        <w:numPr>
+          <w:ilvl w:val="1"/>
+          <w:numId w:val="3"/>
+        </w:numPr>
+        <w:shd w:val="clear" w:color="auto" w:fill="FFFFFF"/>
+        <w:spacing w:before="100" w:beforeAutospacing="1" w:after="100" w:afterAutospacing="1" w:line="240" w:lineRule="auto"/>
+        <w:rPr>
+          <w:rFonts w:ascii="Segoe UI" w:hAnsi="Segoe UI" w:cs="Segoe UI"/>
+          <w:color w:val="24292E"/>
+        </w:rPr>
+      </w:pPr>
+      <w:r>
+        <w:rPr>
+          <w:rFonts w:ascii="Segoe UI" w:hAnsi="Segoe UI" w:cs="Segoe UI"/>
+          <w:color w:val="24292E"/>
+        </w:rPr>
+        <w:t>Background: </w:t>
+      </w:r>
+      <w:r>
+        <w:rPr>
+          <w:rStyle w:val="Strong"/>
+          <w:rFonts w:ascii="Segoe UI" w:hAnsi="Segoe UI" w:cs="Segoe UI"/>
+          <w:color w:val="24292E"/>
+        </w:rPr>
+        <w:t>rgb(0, 0, 0)</w:t>
+      </w:r>
+    </w:p>
+    <w:p>
+      <w:pPr>
+        <w:numPr>
+          <w:ilvl w:val="1"/>
+          <w:numId w:val="3"/>
+        </w:numPr>
+        <w:shd w:val="clear" w:color="auto" w:fill="FFFFFF"/>
+        <w:spacing w:before="60" w:after="100" w:afterAutospacing="1" w:line="240" w:lineRule="auto"/>
+        <w:rPr>
+          <w:rFonts w:ascii="Segoe UI" w:hAnsi="Segoe UI" w:cs="Segoe UI"/>
+          <w:color w:val="24292E"/>
+        </w:rPr>
+      </w:pPr>
+      <w:r>
+        <w:rPr>
+          <w:rFonts w:ascii="Segoe UI" w:hAnsi="Segoe UI" w:cs="Segoe UI"/>
+          <w:color w:val="24292E"/>
+        </w:rPr>
+        <w:t>Text color: </w:t>
+      </w:r>
+      <w:r>
+        <w:rPr>
+          <w:rStyle w:val="Strong"/>
+          <w:rFonts w:ascii="Segoe UI" w:hAnsi="Segoe UI" w:cs="Segoe UI"/>
+          <w:color w:val="24292E"/>
+        </w:rPr>
+        <w:t>rgb(255, 255, 255)</w:t>
+      </w:r>
+    </w:p>
+    <w:p>
+      <w:pPr>
+        <w:shd w:val="clear" w:color="auto" w:fill="FFFFFF"/>
+        <w:spacing w:before="100" w:beforeAutospacing="1" w:after="100" w:afterAutospacing="1" w:line="240" w:lineRule="auto"/>
+        <w:rPr>
+          <w:rFonts w:ascii="Segoe UI" w:hAnsi="Segoe UI" w:cs="Segoe UI"/>
+          <w:color w:val="24292E"/>
+        </w:rPr>
+      </w:pPr>
       <w:bookmarkStart w:id="0" w:name="_GoBack"/>
       <w:bookmarkEnd w:id="0"/>
     </w:p>
+    <w:p/>
     <w:sectPr>
       <w:pgSz w:w="12240" w:h="15840"/>
       <w:pgMar w:top="1440" w:right="1440" w:bottom="1440" w:left="1440" w:header="720" w:footer="720" w:gutter="0"/>
@@ -1015,6 +1582,155 @@
     </w:lvl>
   </w:abstractNum>
   <w:abstractNum w:abstractNumId="1" w15:restartNumberingAfterBreak="0">
+    <w:nsid w:val="23CD2B5F"/>
+    <w:multiLevelType w:val="multilevel"/>
+    <w:tmpl w:val="3B92B284"/>
+    <w:lvl w:ilvl="0">
+      <w:start w:val="1"/>
+      <w:numFmt w:val="bullet"/>
+      <w:lvlText w:val=""/>
+      <w:lvlJc w:val="left"/>
+      <w:pPr>
+        <w:tabs>
+          <w:tab w:val="num" w:pos="720"/>
+        </w:tabs>
+        <w:ind w:left="720" w:hanging="360"/>
+      </w:pPr>
+      <w:rPr>
+        <w:rFonts w:ascii="Symbol" w:hAnsi="Symbol" w:hint="default"/>
+        <w:sz w:val="20"/>
+      </w:rPr>
+    </w:lvl>
+    <w:lvl w:ilvl="1">
+      <w:start w:val="1"/>
+      <w:numFmt w:val="bullet"/>
+      <w:lvlText w:val="o"/>
+      <w:lvlJc w:val="left"/>
+      <w:pPr>
+        <w:tabs>
+          <w:tab w:val="num" w:pos="1440"/>
+        </w:tabs>
+        <w:ind w:left="1440" w:hanging="360"/>
+      </w:pPr>
+      <w:rPr>
+        <w:rFonts w:ascii="Courier New" w:hAnsi="Courier New" w:hint="default"/>
+        <w:sz w:val="20"/>
+      </w:rPr>
+    </w:lvl>
+    <w:lvl w:ilvl="2">
+      <w:start w:val="1"/>
+      <w:numFmt w:val="bullet"/>
+      <w:lvlText w:val=""/>
+      <w:lvlJc w:val="left"/>
+      <w:pPr>
+        <w:tabs>
+          <w:tab w:val="num" w:pos="2160"/>
+        </w:tabs>
+        <w:ind w:left="2160" w:hanging="360"/>
+      </w:pPr>
+      <w:rPr>
+        <w:rFonts w:ascii="Wingdings" w:hAnsi="Wingdings" w:hint="default"/>
+        <w:sz w:val="20"/>
+      </w:rPr>
+    </w:lvl>
+    <w:lvl w:ilvl="3" w:tentative="1">
+      <w:start w:val="1"/>
+      <w:numFmt w:val="bullet"/>
+      <w:lvlText w:val=""/>
+      <w:lvlJc w:val="left"/>
+      <w:pPr>
+        <w:tabs>
+          <w:tab w:val="num" w:pos="2880"/>
+        </w:tabs>
+        <w:ind w:left="2880" w:hanging="360"/>
+      </w:pPr>
+      <w:rPr>
+        <w:rFonts w:ascii="Wingdings" w:hAnsi="Wingdings" w:hint="default"/>
+        <w:sz w:val="20"/>
+      </w:rPr>
+    </w:lvl>
+    <w:lvl w:ilvl="4" w:tentative="1">
+      <w:start w:val="1"/>
+      <w:numFmt w:val="bullet"/>
+      <w:lvlText w:val=""/>
+      <w:lvlJc w:val="left"/>
+      <w:pPr>
+        <w:tabs>
+          <w:tab w:val="num" w:pos="3600"/>
+        </w:tabs>
+        <w:ind w:left="3600" w:hanging="360"/>
+      </w:pPr>
+      <w:rPr>
+        <w:rFonts w:ascii="Wingdings" w:hAnsi="Wingdings" w:hint="default"/>
+        <w:sz w:val="20"/>
+      </w:rPr>
+    </w:lvl>
+    <w:lvl w:ilvl="5" w:tentative="1">
+      <w:start w:val="1"/>
+      <w:numFmt w:val="bullet"/>
+      <w:lvlText w:val=""/>
+      <w:lvlJc w:val="left"/>
+      <w:pPr>
+        <w:tabs>
+          <w:tab w:val="num" w:pos="4320"/>
+        </w:tabs>
+        <w:ind w:left="4320" w:hanging="360"/>
+      </w:pPr>
+      <w:rPr>
+        <w:rFonts w:ascii="Wingdings" w:hAnsi="Wingdings" w:hint="default"/>
+        <w:sz w:val="20"/>
+      </w:rPr>
+    </w:lvl>
+    <w:lvl w:ilvl="6" w:tentative="1">
+      <w:start w:val="1"/>
+      <w:numFmt w:val="bullet"/>
+      <w:lvlText w:val=""/>
+      <w:lvlJc w:val="left"/>
+      <w:pPr>
+        <w:tabs>
+          <w:tab w:val="num" w:pos="5040"/>
+        </w:tabs>
+        <w:ind w:left="5040" w:hanging="360"/>
+      </w:pPr>
+      <w:rPr>
+        <w:rFonts w:ascii="Wingdings" w:hAnsi="Wingdings" w:hint="default"/>
+        <w:sz w:val="20"/>
+      </w:rPr>
+    </w:lvl>
+    <w:lvl w:ilvl="7" w:tentative="1">
+      <w:start w:val="1"/>
+      <w:numFmt w:val="bullet"/>
+      <w:lvlText w:val=""/>
+      <w:lvlJc w:val="left"/>
+      <w:pPr>
+        <w:tabs>
+          <w:tab w:val="num" w:pos="5760"/>
+        </w:tabs>
+        <w:ind w:left="5760" w:hanging="360"/>
+      </w:pPr>
+      <w:rPr>
+        <w:rFonts w:ascii="Wingdings" w:hAnsi="Wingdings" w:hint="default"/>
+        <w:sz w:val="20"/>
+      </w:rPr>
+    </w:lvl>
+    <w:lvl w:ilvl="8" w:tentative="1">
+      <w:start w:val="1"/>
+      <w:numFmt w:val="bullet"/>
+      <w:lvlText w:val=""/>
+      <w:lvlJc w:val="left"/>
+      <w:pPr>
+        <w:tabs>
+          <w:tab w:val="num" w:pos="6480"/>
+        </w:tabs>
+        <w:ind w:left="6480" w:hanging="360"/>
+      </w:pPr>
+      <w:rPr>
+        <w:rFonts w:ascii="Wingdings" w:hAnsi="Wingdings" w:hint="default"/>
+        <w:sz w:val="20"/>
+      </w:rPr>
+    </w:lvl>
+  </w:abstractNum>
+  <w:abstractNum w:abstractNumId="2" w15:restartNumberingAfterBreak="0">
     <w:nsid w:val="66133F05"/>
     <w:multiLevelType w:val="multilevel"/>
     <w:tmpl w:val="A95E0F58"/>
@@ -1164,10 +1880,13 @@
     </w:lvl>
   </w:abstractNum>
   <w:num w:numId="1">
-    <w:abstractNumId w:val="1"/>
+    <w:abstractNumId w:val="2"/>
   </w:num>
   <w:num w:numId="2">
     <w:abstractNumId w:val="0"/>
+  </w:num>
+  <w:num w:numId="3">
+    <w:abstractNumId w:val="1"/>
   </w:num>
 </w:numbering>
 </file>
@@ -1741,6 +2460,17 @@
       <w:szCs w:val="26"/>
     </w:rPr>
   </w:style>
+  <w:style w:type="character" w:styleId="Emphasis">
+    <w:name w:val="Emphasis"/>
+    <w:basedOn w:val="DefaultParagraphFont"/>
+    <w:uiPriority w:val="20"/>
+    <w:qFormat/>
+    <w:rsid w:val="004D17B5"/>
+    <w:rPr>
+      <w:i/>
+      <w:iCs/>
+    </w:rPr>
+  </w:style>
 </w:styles>
 </file>
 

</xml_diff>

<commit_message>
Adding: -Q04 Button-CSS Folder -Q04 Requirement.docx -Q04 Text.txt
Update:
-L03 Exercise.docx with Q04 Button-CSS/Requirement.docx
</commit_message>
<xml_diff>
--- a/L03 CSS and Typography/L03 Exercises.docx
+++ b/L03 CSS and Typography/L03 Exercises.docx
@@ -1416,10 +1416,621 @@
           <w:color w:val="24292E"/>
         </w:rPr>
       </w:pPr>
+    </w:p>
+    <w:p>
+      <w:pPr>
+        <w:pStyle w:val="Heading1"/>
+        <w:pBdr>
+          <w:bottom w:val="single" w:sz="6" w:space="4" w:color="EAECEF"/>
+        </w:pBdr>
+        <w:shd w:val="clear" w:color="auto" w:fill="FFFFFF"/>
+        <w:spacing w:after="240"/>
+        <w:rPr>
+          <w:rFonts w:ascii="Segoe UI" w:hAnsi="Segoe UI" w:cs="Segoe UI"/>
+          <w:color w:val="24292E"/>
+        </w:rPr>
+      </w:pPr>
+      <w:r>
+        <w:rPr>
+          <w:rFonts w:ascii="Segoe UI" w:hAnsi="Segoe UI" w:cs="Segoe UI"/>
+          <w:color w:val="24292E"/>
+        </w:rPr>
+        <w:t>04 - Buttons CSS</w:t>
+      </w:r>
+    </w:p>
+    <w:p>
+      <w:pPr>
+        <w:spacing w:before="360" w:after="360"/>
+        <w:rPr>
+          <w:rFonts w:ascii="Times New Roman" w:hAnsi="Times New Roman" w:cs="Times New Roman"/>
+        </w:rPr>
+      </w:pPr>
+      <w:r>
+        <w:pict w14:anchorId="60118C7B">
+          <v:rect id="_x0000_i1027" style="width:0;height:3pt" o:hralign="center" o:hrstd="t" o:hrnoshade="t" o:hr="t" fillcolor="#24292e" stroked="f"/>
+        </w:pict>
+      </w:r>
+    </w:p>
+    <w:p>
+      <w:pPr>
+        <w:pStyle w:val="NormalWeb"/>
+        <w:shd w:val="clear" w:color="auto" w:fill="FFFFFF"/>
+        <w:spacing w:before="0" w:beforeAutospacing="0" w:after="240" w:afterAutospacing="0"/>
+        <w:rPr>
+          <w:rFonts w:ascii="Segoe UI" w:hAnsi="Segoe UI" w:cs="Segoe UI"/>
+          <w:color w:val="24292E"/>
+        </w:rPr>
+      </w:pPr>
+      <w:r>
+        <w:rPr>
+          <w:rFonts w:ascii="Segoe UI" w:hAnsi="Segoe UI" w:cs="Segoe UI"/>
+          <w:color w:val="24292E"/>
+        </w:rPr>
+        <w:t>Problems for in-class lab for the </w:t>
+      </w:r>
+      <w:hyperlink r:id="rId11" w:history="1">
+        <w:r>
+          <w:rPr>
+            <w:rStyle w:val="Hyperlink"/>
+            <w:rFonts w:ascii="Segoe UI" w:hAnsi="Segoe UI" w:cs="Segoe UI"/>
+            <w:color w:val="0366D6"/>
+          </w:rPr>
+          <w:t>�HTML &amp; CSS�</w:t>
+        </w:r>
+      </w:hyperlink>
+      <w:r>
+        <w:rPr>
+          <w:rFonts w:ascii="Segoe UI" w:hAnsi="Segoe UI" w:cs="Segoe UI"/>
+          <w:color w:val="24292E"/>
+        </w:rPr>
+        <w:t> course @ </w:t>
+      </w:r>
+      <w:r>
+        <w:rPr>
+          <w:rStyle w:val="Strong"/>
+          <w:rFonts w:ascii="Segoe UI" w:eastAsiaTheme="majorEastAsia" w:hAnsi="Segoe UI" w:cs="Segoe UI"/>
+          <w:color w:val="24292E"/>
+        </w:rPr>
+        <w:t>SoftUni</w:t>
+      </w:r>
+      <w:r>
+        <w:rPr>
+          <w:rFonts w:ascii="Segoe UI" w:hAnsi="Segoe UI" w:cs="Segoe UI"/>
+          <w:color w:val="24292E"/>
+        </w:rPr>
+        <w:t>.</w:t>
+      </w:r>
+    </w:p>
+    <w:p>
+      <w:pPr>
+        <w:pStyle w:val="NormalWeb"/>
+        <w:shd w:val="clear" w:color="auto" w:fill="FFFFFF"/>
+        <w:spacing w:before="0" w:beforeAutospacing="0" w:after="240" w:afterAutospacing="0"/>
+        <w:rPr>
+          <w:rFonts w:ascii="Segoe UI" w:hAnsi="Segoe UI" w:cs="Segoe UI"/>
+          <w:color w:val="24292E"/>
+        </w:rPr>
+      </w:pPr>
+      <w:r>
+        <w:rPr>
+          <w:rFonts w:ascii="Segoe UI" w:hAnsi="Segoe UI" w:cs="Segoe UI"/>
+          <w:color w:val="24292E"/>
+        </w:rPr>
+        <w:t>Submit your solutions in the </w:t>
+      </w:r>
+      <w:hyperlink r:id="rId12" w:history="1">
+        <w:r>
+          <w:rPr>
+            <w:rStyle w:val="Hyperlink"/>
+            <w:rFonts w:ascii="Segoe UI" w:hAnsi="Segoe UI" w:cs="Segoe UI"/>
+            <w:color w:val="0366D6"/>
+          </w:rPr>
+          <w:t>SoftUni Judge System</w:t>
+        </w:r>
+      </w:hyperlink>
+      <w:r>
+        <w:rPr>
+          <w:rFonts w:ascii="Segoe UI" w:hAnsi="Segoe UI" w:cs="Segoe UI"/>
+          <w:color w:val="24292E"/>
+        </w:rPr>
+        <w:t>.</w:t>
+      </w:r>
+    </w:p>
+    <w:p>
+      <w:pPr>
+        <w:pStyle w:val="Heading2"/>
+        <w:pBdr>
+          <w:bottom w:val="single" w:sz="6" w:space="4" w:color="EAECEF"/>
+        </w:pBdr>
+        <w:shd w:val="clear" w:color="auto" w:fill="FFFFFF"/>
+        <w:spacing w:before="360" w:after="240"/>
+        <w:rPr>
+          <w:rFonts w:ascii="Segoe UI" w:hAnsi="Segoe UI" w:cs="Segoe UI"/>
+          <w:color w:val="24292E"/>
+        </w:rPr>
+      </w:pPr>
+      <w:r>
+        <w:rPr>
+          <w:rFonts w:ascii="Segoe UI" w:hAnsi="Segoe UI" w:cs="Segoe UI"/>
+          <w:color w:val="24292E"/>
+        </w:rPr>
+        <w:t>Tasks</w:t>
+      </w:r>
+    </w:p>
+    <w:p>
+      <w:pPr>
+        <w:numPr>
+          <w:ilvl w:val="0"/>
+          <w:numId w:val="4"/>
+        </w:numPr>
+        <w:shd w:val="clear" w:color="auto" w:fill="FFFFFF"/>
+        <w:spacing w:before="100" w:beforeAutospacing="1" w:after="100" w:afterAutospacing="1" w:line="240" w:lineRule="auto"/>
+        <w:rPr>
+          <w:rFonts w:ascii="Segoe UI" w:hAnsi="Segoe UI" w:cs="Segoe UI"/>
+          <w:color w:val="24292E"/>
+        </w:rPr>
+      </w:pPr>
+      <w:r>
+        <w:rPr>
+          <w:rFonts w:ascii="Segoe UI" w:hAnsi="Segoe UI" w:cs="Segoe UI"/>
+          <w:color w:val="24292E"/>
+        </w:rPr>
+        <w:t>Create an </w:t>
+      </w:r>
+      <w:r>
+        <w:rPr>
+          <w:rStyle w:val="Strong"/>
+          <w:rFonts w:ascii="Segoe UI" w:hAnsi="Segoe UI" w:cs="Segoe UI"/>
+          <w:color w:val="24292E"/>
+        </w:rPr>
+        <w:t>"index.html"</w:t>
+      </w:r>
+      <w:r>
+        <w:rPr>
+          <w:rFonts w:ascii="Segoe UI" w:hAnsi="Segoe UI" w:cs="Segoe UI"/>
+          <w:color w:val="24292E"/>
+        </w:rPr>
+        <w:t> file with title - </w:t>
+      </w:r>
+      <w:r>
+        <w:rPr>
+          <w:rStyle w:val="Strong"/>
+          <w:rFonts w:ascii="Segoe UI" w:hAnsi="Segoe UI" w:cs="Segoe UI"/>
+          <w:color w:val="24292E"/>
+        </w:rPr>
+        <w:t>"Buttons CSS"</w:t>
+      </w:r>
+    </w:p>
+    <w:p>
+      <w:pPr>
+        <w:numPr>
+          <w:ilvl w:val="0"/>
+          <w:numId w:val="4"/>
+        </w:numPr>
+        <w:shd w:val="clear" w:color="auto" w:fill="FFFFFF"/>
+        <w:spacing w:before="60" w:after="100" w:afterAutospacing="1" w:line="240" w:lineRule="auto"/>
+        <w:rPr>
+          <w:rFonts w:ascii="Segoe UI" w:hAnsi="Segoe UI" w:cs="Segoe UI"/>
+          <w:color w:val="24292E"/>
+        </w:rPr>
+      </w:pPr>
+      <w:r>
+        <w:rPr>
+          <w:rFonts w:ascii="Segoe UI" w:hAnsi="Segoe UI" w:cs="Segoe UI"/>
+          <w:color w:val="24292E"/>
+        </w:rPr>
+        <w:t>Use </w:t>
+      </w:r>
+      <w:r>
+        <w:rPr>
+          <w:rStyle w:val="Strong"/>
+          <w:rFonts w:ascii="Segoe UI" w:hAnsi="Segoe UI" w:cs="Segoe UI"/>
+          <w:color w:val="24292E"/>
+        </w:rPr>
+        <w:t>h2</w:t>
+      </w:r>
+      <w:r>
+        <w:rPr>
+          <w:rFonts w:ascii="Segoe UI" w:hAnsi="Segoe UI" w:cs="Segoe UI"/>
+          <w:color w:val="24292E"/>
+        </w:rPr>
+        <w:t> tag for headings</w:t>
+      </w:r>
+    </w:p>
+    <w:p>
+      <w:pPr>
+        <w:numPr>
+          <w:ilvl w:val="0"/>
+          <w:numId w:val="4"/>
+        </w:numPr>
+        <w:shd w:val="clear" w:color="auto" w:fill="FFFFFF"/>
+        <w:spacing w:before="60" w:after="100" w:afterAutospacing="1" w:line="240" w:lineRule="auto"/>
+        <w:rPr>
+          <w:rFonts w:ascii="Segoe UI" w:hAnsi="Segoe UI" w:cs="Segoe UI"/>
+          <w:color w:val="24292E"/>
+        </w:rPr>
+      </w:pPr>
+      <w:r>
+        <w:rPr>
+          <w:rFonts w:ascii="Segoe UI" w:hAnsi="Segoe UI" w:cs="Segoe UI"/>
+          <w:color w:val="24292E"/>
+        </w:rPr>
+        <w:t>Create nine buttons on three rows with class </w:t>
+      </w:r>
+      <w:r>
+        <w:rPr>
+          <w:rStyle w:val="Strong"/>
+          <w:rFonts w:ascii="Segoe UI" w:hAnsi="Segoe UI" w:cs="Segoe UI"/>
+          <w:color w:val="24292E"/>
+        </w:rPr>
+        <w:t>button</w:t>
+      </w:r>
+    </w:p>
+    <w:p>
+      <w:pPr>
+        <w:numPr>
+          <w:ilvl w:val="1"/>
+          <w:numId w:val="4"/>
+        </w:numPr>
+        <w:shd w:val="clear" w:color="auto" w:fill="FFFFFF"/>
+        <w:spacing w:before="100" w:beforeAutospacing="1" w:after="100" w:afterAutospacing="1" w:line="240" w:lineRule="auto"/>
+        <w:rPr>
+          <w:rFonts w:ascii="Segoe UI" w:hAnsi="Segoe UI" w:cs="Segoe UI"/>
+          <w:color w:val="24292E"/>
+        </w:rPr>
+      </w:pPr>
+      <w:r>
+        <w:rPr>
+          <w:rFonts w:ascii="Segoe UI" w:hAnsi="Segoe UI" w:cs="Segoe UI"/>
+          <w:color w:val="24292E"/>
+        </w:rPr>
+        <w:t>For the first button in each row use </w:t>
+      </w:r>
+      <w:r>
+        <w:rPr>
+          <w:rStyle w:val="Strong"/>
+          <w:rFonts w:ascii="Segoe UI" w:hAnsi="Segoe UI" w:cs="Segoe UI"/>
+          <w:color w:val="24292E"/>
+        </w:rPr>
+        <w:t>a</w:t>
+      </w:r>
+      <w:r>
+        <w:rPr>
+          <w:rFonts w:ascii="Segoe UI" w:hAnsi="Segoe UI" w:cs="Segoe UI"/>
+          <w:color w:val="24292E"/>
+        </w:rPr>
+        <w:t> tag</w:t>
+      </w:r>
+    </w:p>
+    <w:p>
+      <w:pPr>
+        <w:numPr>
+          <w:ilvl w:val="1"/>
+          <w:numId w:val="4"/>
+        </w:numPr>
+        <w:shd w:val="clear" w:color="auto" w:fill="FFFFFF"/>
+        <w:spacing w:before="60" w:after="100" w:afterAutospacing="1" w:line="240" w:lineRule="auto"/>
+        <w:rPr>
+          <w:rFonts w:ascii="Segoe UI" w:hAnsi="Segoe UI" w:cs="Segoe UI"/>
+          <w:color w:val="24292E"/>
+        </w:rPr>
+      </w:pPr>
+      <w:r>
+        <w:rPr>
+          <w:rFonts w:ascii="Segoe UI" w:hAnsi="Segoe UI" w:cs="Segoe UI"/>
+          <w:color w:val="24292E"/>
+        </w:rPr>
+        <w:t>For the next two buttons in the row use </w:t>
+      </w:r>
+      <w:r>
+        <w:rPr>
+          <w:rStyle w:val="Strong"/>
+          <w:rFonts w:ascii="Segoe UI" w:hAnsi="Segoe UI" w:cs="Segoe UI"/>
+          <w:color w:val="24292E"/>
+        </w:rPr>
+        <w:t>button</w:t>
+      </w:r>
+      <w:r>
+        <w:rPr>
+          <w:rFonts w:ascii="Segoe UI" w:hAnsi="Segoe UI" w:cs="Segoe UI"/>
+          <w:color w:val="24292E"/>
+        </w:rPr>
+        <w:t> tags</w:t>
+      </w:r>
+    </w:p>
+    <w:p>
+      <w:pPr>
+        <w:numPr>
+          <w:ilvl w:val="1"/>
+          <w:numId w:val="4"/>
+        </w:numPr>
+        <w:shd w:val="clear" w:color="auto" w:fill="FFFFFF"/>
+        <w:spacing w:before="60" w:after="100" w:afterAutospacing="1" w:line="240" w:lineRule="auto"/>
+        <w:rPr>
+          <w:rFonts w:ascii="Segoe UI" w:hAnsi="Segoe UI" w:cs="Segoe UI"/>
+          <w:color w:val="24292E"/>
+        </w:rPr>
+      </w:pPr>
+      <w:r>
+        <w:rPr>
+          <w:rFonts w:ascii="Segoe UI" w:hAnsi="Segoe UI" w:cs="Segoe UI"/>
+          <w:color w:val="24292E"/>
+        </w:rPr>
+        <w:t>The buttons in the second and the third row should have class - </w:t>
+      </w:r>
+      <w:r>
+        <w:rPr>
+          <w:rStyle w:val="Strong"/>
+          <w:rFonts w:ascii="Segoe UI" w:hAnsi="Segoe UI" w:cs="Segoe UI"/>
+          <w:color w:val="24292E"/>
+        </w:rPr>
+        <w:t>fill</w:t>
+      </w:r>
+    </w:p>
+    <w:p>
+      <w:pPr>
+        <w:numPr>
+          <w:ilvl w:val="1"/>
+          <w:numId w:val="4"/>
+        </w:numPr>
+        <w:shd w:val="clear" w:color="auto" w:fill="FFFFFF"/>
+        <w:spacing w:before="60" w:after="100" w:afterAutospacing="1" w:line="240" w:lineRule="auto"/>
+        <w:rPr>
+          <w:rFonts w:ascii="Segoe UI" w:hAnsi="Segoe UI" w:cs="Segoe UI"/>
+          <w:color w:val="24292E"/>
+        </w:rPr>
+      </w:pPr>
+      <w:r>
+        <w:rPr>
+          <w:rFonts w:ascii="Segoe UI" w:hAnsi="Segoe UI" w:cs="Segoe UI"/>
+          <w:color w:val="24292E"/>
+        </w:rPr>
+        <w:t>Every last button in the row should have class - </w:t>
+      </w:r>
+      <w:r>
+        <w:rPr>
+          <w:rStyle w:val="Strong"/>
+          <w:rFonts w:ascii="Segoe UI" w:hAnsi="Segoe UI" w:cs="Segoe UI"/>
+          <w:color w:val="24292E"/>
+        </w:rPr>
+        <w:t>hover</w:t>
+      </w:r>
+    </w:p>
+    <w:p>
+      <w:pPr>
+        <w:numPr>
+          <w:ilvl w:val="0"/>
+          <w:numId w:val="4"/>
+        </w:numPr>
+        <w:shd w:val="clear" w:color="auto" w:fill="FFFFFF"/>
+        <w:spacing w:before="60" w:after="100" w:afterAutospacing="1" w:line="240" w:lineRule="auto"/>
+        <w:rPr>
+          <w:rFonts w:ascii="Segoe UI" w:hAnsi="Segoe UI" w:cs="Segoe UI"/>
+          <w:color w:val="24292E"/>
+        </w:rPr>
+      </w:pPr>
+      <w:r>
+        <w:rPr>
+          <w:rFonts w:ascii="Segoe UI" w:hAnsi="Segoe UI" w:cs="Segoe UI"/>
+          <w:color w:val="24292E"/>
+        </w:rPr>
+        <w:lastRenderedPageBreak/>
+        <w:t>You must use the following three colors: green(</w:t>
+      </w:r>
+      <w:r>
+        <w:rPr>
+          <w:rStyle w:val="Strong"/>
+          <w:rFonts w:ascii="Segoe UI" w:hAnsi="Segoe UI" w:cs="Segoe UI"/>
+          <w:color w:val="24292E"/>
+        </w:rPr>
+        <w:t>rgb(0, 102, 0)</w:t>
+      </w:r>
+      <w:r>
+        <w:rPr>
+          <w:rFonts w:ascii="Segoe UI" w:hAnsi="Segoe UI" w:cs="Segoe UI"/>
+          <w:color w:val="24292E"/>
+        </w:rPr>
+        <w:t>), white(</w:t>
+      </w:r>
+      <w:r>
+        <w:rPr>
+          <w:rStyle w:val="Strong"/>
+          <w:rFonts w:ascii="Segoe UI" w:hAnsi="Segoe UI" w:cs="Segoe UI"/>
+          <w:color w:val="24292E"/>
+        </w:rPr>
+        <w:t>rgb(251, 251, 251)</w:t>
+      </w:r>
+      <w:r>
+        <w:rPr>
+          <w:rFonts w:ascii="Segoe UI" w:hAnsi="Segoe UI" w:cs="Segoe UI"/>
+          <w:color w:val="24292E"/>
+        </w:rPr>
+        <w:t>) and gray(</w:t>
+      </w:r>
+      <w:r>
+        <w:rPr>
+          <w:rStyle w:val="Strong"/>
+          <w:rFonts w:ascii="Segoe UI" w:hAnsi="Segoe UI" w:cs="Segoe UI"/>
+          <w:color w:val="24292E"/>
+        </w:rPr>
+        <w:t>rgb(51, 51, 51)</w:t>
+      </w:r>
+      <w:r>
+        <w:rPr>
+          <w:rFonts w:ascii="Segoe UI" w:hAnsi="Segoe UI" w:cs="Segoe UI"/>
+          <w:color w:val="24292E"/>
+        </w:rPr>
+        <w:t>)</w:t>
+      </w:r>
+    </w:p>
+    <w:p>
+      <w:pPr>
+        <w:numPr>
+          <w:ilvl w:val="0"/>
+          <w:numId w:val="4"/>
+        </w:numPr>
+        <w:shd w:val="clear" w:color="auto" w:fill="FFFFFF"/>
+        <w:spacing w:before="60" w:after="100" w:afterAutospacing="1" w:line="240" w:lineRule="auto"/>
+        <w:rPr>
+          <w:rFonts w:ascii="Segoe UI" w:hAnsi="Segoe UI" w:cs="Segoe UI"/>
+          <w:color w:val="24292E"/>
+        </w:rPr>
+      </w:pPr>
+      <w:r>
+        <w:rPr>
+          <w:rFonts w:ascii="Segoe UI" w:hAnsi="Segoe UI" w:cs="Segoe UI"/>
+          <w:color w:val="24292E"/>
+        </w:rPr>
+        <w:t>Use </w:t>
+      </w:r>
+      <w:r>
+        <w:rPr>
+          <w:rStyle w:val="Emphasis"/>
+          <w:rFonts w:ascii="Segoe UI" w:hAnsi="Segoe UI" w:cs="Segoe UI"/>
+          <w:color w:val="24292E"/>
+        </w:rPr>
+        <w:t>fontawesome</w:t>
+      </w:r>
+      <w:r>
+        <w:rPr>
+          <w:rFonts w:ascii="Segoe UI" w:hAnsi="Segoe UI" w:cs="Segoe UI"/>
+          <w:color w:val="24292E"/>
+        </w:rPr>
+        <w:t> for this task. Import it in your css, with the </w:t>
+      </w:r>
+      <w:r>
+        <w:rPr>
+          <w:rStyle w:val="Strong"/>
+          <w:rFonts w:ascii="Segoe UI" w:hAnsi="Segoe UI" w:cs="Segoe UI"/>
+          <w:color w:val="24292E"/>
+        </w:rPr>
+        <w:t>@import</w:t>
+      </w:r>
+      <w:r>
+        <w:rPr>
+          <w:rFonts w:ascii="Segoe UI" w:hAnsi="Segoe UI" w:cs="Segoe UI"/>
+          <w:color w:val="24292E"/>
+        </w:rPr>
+        <w:t> rule</w:t>
+      </w:r>
+    </w:p>
+    <w:p>
+      <w:pPr>
+        <w:pStyle w:val="Heading2"/>
+        <w:pBdr>
+          <w:bottom w:val="single" w:sz="6" w:space="4" w:color="EAECEF"/>
+        </w:pBdr>
+        <w:shd w:val="clear" w:color="auto" w:fill="FFFFFF"/>
+        <w:spacing w:before="360" w:after="240"/>
+        <w:rPr>
+          <w:rFonts w:ascii="Segoe UI" w:hAnsi="Segoe UI" w:cs="Segoe UI"/>
+          <w:color w:val="24292E"/>
+        </w:rPr>
+      </w:pPr>
+      <w:r>
+        <w:rPr>
+          <w:rFonts w:ascii="Segoe UI" w:hAnsi="Segoe UI" w:cs="Segoe UI"/>
+          <w:color w:val="24292E"/>
+        </w:rPr>
+        <w:t>Constraints</w:t>
+      </w:r>
+    </w:p>
+    <w:p>
+      <w:pPr>
+        <w:numPr>
+          <w:ilvl w:val="0"/>
+          <w:numId w:val="5"/>
+        </w:numPr>
+        <w:shd w:val="clear" w:color="auto" w:fill="FFFFFF"/>
+        <w:spacing w:before="100" w:beforeAutospacing="1" w:after="100" w:afterAutospacing="1" w:line="240" w:lineRule="auto"/>
+        <w:rPr>
+          <w:rFonts w:ascii="Segoe UI" w:hAnsi="Segoe UI" w:cs="Segoe UI"/>
+          <w:color w:val="24292E"/>
+        </w:rPr>
+      </w:pPr>
+      <w:r>
+        <w:rPr>
+          <w:rFonts w:ascii="Segoe UI" w:hAnsi="Segoe UI" w:cs="Segoe UI"/>
+          <w:color w:val="24292E"/>
+        </w:rPr>
+        <w:t>Change the </w:t>
+      </w:r>
+      <w:r>
+        <w:rPr>
+          <w:rStyle w:val="Strong"/>
+          <w:rFonts w:ascii="Segoe UI" w:hAnsi="Segoe UI" w:cs="Segoe UI"/>
+          <w:color w:val="24292E"/>
+        </w:rPr>
+        <w:t>cursor</w:t>
+      </w:r>
+      <w:r>
+        <w:rPr>
+          <w:rFonts w:ascii="Segoe UI" w:hAnsi="Segoe UI" w:cs="Segoe UI"/>
+          <w:color w:val="24292E"/>
+        </w:rPr>
+        <w:t> property to </w:t>
+      </w:r>
+      <w:hyperlink r:id="rId13" w:history="1">
+        <w:r>
+          <w:rPr>
+            <w:rStyle w:val="Hyperlink"/>
+            <w:rFonts w:ascii="Segoe UI" w:hAnsi="Segoe UI" w:cs="Segoe UI"/>
+            <w:color w:val="0366D6"/>
+          </w:rPr>
+          <w:t>pointer</w:t>
+        </w:r>
+      </w:hyperlink>
+    </w:p>
+    <w:p>
+      <w:pPr>
+        <w:numPr>
+          <w:ilvl w:val="0"/>
+          <w:numId w:val="5"/>
+        </w:numPr>
+        <w:shd w:val="clear" w:color="auto" w:fill="FFFFFF"/>
+        <w:spacing w:before="60" w:after="100" w:afterAutospacing="1" w:line="240" w:lineRule="auto"/>
+        <w:rPr>
+          <w:rFonts w:ascii="Segoe UI" w:hAnsi="Segoe UI" w:cs="Segoe UI"/>
+          <w:color w:val="24292E"/>
+        </w:rPr>
+      </w:pPr>
+      <w:r>
+        <w:rPr>
+          <w:rFonts w:ascii="Segoe UI" w:hAnsi="Segoe UI" w:cs="Segoe UI"/>
+          <w:color w:val="24292E"/>
+        </w:rPr>
+        <w:t>Change the </w:t>
+      </w:r>
+      <w:r>
+        <w:rPr>
+          <w:rStyle w:val="Strong"/>
+          <w:rFonts w:ascii="Segoe UI" w:hAnsi="Segoe UI" w:cs="Segoe UI"/>
+          <w:color w:val="24292E"/>
+        </w:rPr>
+        <w:t>outline</w:t>
+      </w:r>
+      <w:r>
+        <w:rPr>
+          <w:rFonts w:ascii="Segoe UI" w:hAnsi="Segoe UI" w:cs="Segoe UI"/>
+          <w:color w:val="24292E"/>
+        </w:rPr>
+        <w:t> property to </w:t>
+      </w:r>
+      <w:hyperlink r:id="rId14" w:history="1">
+        <w:r>
+          <w:rPr>
+            <w:rStyle w:val="Hyperlink"/>
+            <w:rFonts w:ascii="Segoe UI" w:hAnsi="Segoe UI" w:cs="Segoe UI"/>
+            <w:color w:val="0366D6"/>
+          </w:rPr>
+          <w:t>none</w:t>
+        </w:r>
+      </w:hyperlink>
+    </w:p>
+    <w:p>
       <w:bookmarkStart w:id="0" w:name="_GoBack"/>
       <w:bookmarkEnd w:id="0"/>
     </w:p>
-    <w:p/>
     <w:sectPr>
       <w:pgSz w:w="12240" w:h="15840"/>
       <w:pgMar w:top="1440" w:right="1440" w:bottom="1440" w:left="1440" w:header="720" w:footer="720" w:gutter="0"/>
@@ -1433,6 +2044,155 @@
 <file path=word/numbering.xml><?xml version="1.0" encoding="utf-8"?>
 <w:numbering xmlns:wpc="http://schemas.microsoft.com/office/word/2010/wordprocessingCanvas" xmlns:cx="http://schemas.microsoft.com/office/drawing/2014/chartex" xmlns:cx1="http://schemas.microsoft.com/office/drawing/2015/9/8/chartex" xmlns:cx2="http://schemas.microsoft.com/office/drawing/2015/10/21/chartex" xmlns:cx3="http://schemas.microsoft.com/office/drawing/2016/5/9/chartex" xmlns:cx4="http://schemas.microsoft.com/office/drawing/2016/5/10/chartex" xmlns:cx5="http://schemas.microsoft.com/office/drawing/2016/5/11/chartex" xmlns:cx6="http://schemas.microsoft.com/office/drawing/2016/5/12/chartex" xmlns:cx7="http://schemas.microsoft.com/office/drawing/2016/5/13/chartex" xmlns:cx8="http://schemas.microsoft.com/office/drawing/2016/5/14/chartex" xmlns:mc="http://schemas.openxmlformats.org/markup-compatibility/2006" xmlns:aink="http://schemas.microsoft.com/office/drawing/2016/ink" xmlns:am3d="http://schemas.microsoft.com/office/drawing/2017/model3d" xmlns:o="urn:schemas-microsoft-com:office:office" xmlns:r="http://schemas.openxmlformats.org/officeDocument/2006/relationships" xmlns:m="http://schemas.openxmlformats.org/officeDocument/2006/math" xmlns:v="urn:schemas-microsoft-com:vml" xmlns:wp14="http://schemas.microsoft.com/office/word/2010/wordprocessingDrawing" xmlns:wp="http://schemas.openxmlformats.org/drawingml/2006/wordprocessingDrawing" xmlns:w10="urn:schemas-microsoft-com:office:word" xmlns:w="http://schemas.openxmlformats.org/wordprocessingml/2006/main" xmlns:w14="http://schemas.microsoft.com/office/word/2010/wordml" xmlns:w15="http://schemas.microsoft.com/office/word/2012/wordml" xmlns:w16cex="http://schemas.microsoft.com/office/word/2018/wordml/cex" xmlns:w16cid="http://schemas.microsoft.com/office/word/2016/wordml/cid" xmlns:w16="http://schemas.microsoft.com/office/word/2018/wordml" xmlns:w16se="http://schemas.microsoft.com/office/word/2015/wordml/symex" xmlns:wpg="http://schemas.microsoft.com/office/word/2010/wordprocessingGroup" xmlns:wpi="http://schemas.microsoft.com/office/word/2010/wordprocessingInk" xmlns:wne="http://schemas.microsoft.com/office/word/2006/wordml" xmlns:wps="http://schemas.microsoft.com/office/word/2010/wordprocessingShape" mc:Ignorable="w14 w15 w16se w16cid w16 w16cex wp14">
   <w:abstractNum w:abstractNumId="0" w15:restartNumberingAfterBreak="0">
+    <w:nsid w:val="09CD2206"/>
+    <w:multiLevelType w:val="multilevel"/>
+    <w:tmpl w:val="FC1A1E80"/>
+    <w:lvl w:ilvl="0">
+      <w:start w:val="1"/>
+      <w:numFmt w:val="bullet"/>
+      <w:lvlText w:val=""/>
+      <w:lvlJc w:val="left"/>
+      <w:pPr>
+        <w:tabs>
+          <w:tab w:val="num" w:pos="720"/>
+        </w:tabs>
+        <w:ind w:left="720" w:hanging="360"/>
+      </w:pPr>
+      <w:rPr>
+        <w:rFonts w:ascii="Symbol" w:hAnsi="Symbol" w:hint="default"/>
+        <w:sz w:val="20"/>
+      </w:rPr>
+    </w:lvl>
+    <w:lvl w:ilvl="1">
+      <w:start w:val="1"/>
+      <w:numFmt w:val="bullet"/>
+      <w:lvlText w:val="o"/>
+      <w:lvlJc w:val="left"/>
+      <w:pPr>
+        <w:tabs>
+          <w:tab w:val="num" w:pos="1440"/>
+        </w:tabs>
+        <w:ind w:left="1440" w:hanging="360"/>
+      </w:pPr>
+      <w:rPr>
+        <w:rFonts w:ascii="Courier New" w:hAnsi="Courier New" w:hint="default"/>
+        <w:sz w:val="20"/>
+      </w:rPr>
+    </w:lvl>
+    <w:lvl w:ilvl="2" w:tentative="1">
+      <w:start w:val="1"/>
+      <w:numFmt w:val="bullet"/>
+      <w:lvlText w:val=""/>
+      <w:lvlJc w:val="left"/>
+      <w:pPr>
+        <w:tabs>
+          <w:tab w:val="num" w:pos="2160"/>
+        </w:tabs>
+        <w:ind w:left="2160" w:hanging="360"/>
+      </w:pPr>
+      <w:rPr>
+        <w:rFonts w:ascii="Wingdings" w:hAnsi="Wingdings" w:hint="default"/>
+        <w:sz w:val="20"/>
+      </w:rPr>
+    </w:lvl>
+    <w:lvl w:ilvl="3" w:tentative="1">
+      <w:start w:val="1"/>
+      <w:numFmt w:val="bullet"/>
+      <w:lvlText w:val=""/>
+      <w:lvlJc w:val="left"/>
+      <w:pPr>
+        <w:tabs>
+          <w:tab w:val="num" w:pos="2880"/>
+        </w:tabs>
+        <w:ind w:left="2880" w:hanging="360"/>
+      </w:pPr>
+      <w:rPr>
+        <w:rFonts w:ascii="Wingdings" w:hAnsi="Wingdings" w:hint="default"/>
+        <w:sz w:val="20"/>
+      </w:rPr>
+    </w:lvl>
+    <w:lvl w:ilvl="4" w:tentative="1">
+      <w:start w:val="1"/>
+      <w:numFmt w:val="bullet"/>
+      <w:lvlText w:val=""/>
+      <w:lvlJc w:val="left"/>
+      <w:pPr>
+        <w:tabs>
+          <w:tab w:val="num" w:pos="3600"/>
+        </w:tabs>
+        <w:ind w:left="3600" w:hanging="360"/>
+      </w:pPr>
+      <w:rPr>
+        <w:rFonts w:ascii="Wingdings" w:hAnsi="Wingdings" w:hint="default"/>
+        <w:sz w:val="20"/>
+      </w:rPr>
+    </w:lvl>
+    <w:lvl w:ilvl="5" w:tentative="1">
+      <w:start w:val="1"/>
+      <w:numFmt w:val="bullet"/>
+      <w:lvlText w:val=""/>
+      <w:lvlJc w:val="left"/>
+      <w:pPr>
+        <w:tabs>
+          <w:tab w:val="num" w:pos="4320"/>
+        </w:tabs>
+        <w:ind w:left="4320" w:hanging="360"/>
+      </w:pPr>
+      <w:rPr>
+        <w:rFonts w:ascii="Wingdings" w:hAnsi="Wingdings" w:hint="default"/>
+        <w:sz w:val="20"/>
+      </w:rPr>
+    </w:lvl>
+    <w:lvl w:ilvl="6" w:tentative="1">
+      <w:start w:val="1"/>
+      <w:numFmt w:val="bullet"/>
+      <w:lvlText w:val=""/>
+      <w:lvlJc w:val="left"/>
+      <w:pPr>
+        <w:tabs>
+          <w:tab w:val="num" w:pos="5040"/>
+        </w:tabs>
+        <w:ind w:left="5040" w:hanging="360"/>
+      </w:pPr>
+      <w:rPr>
+        <w:rFonts w:ascii="Wingdings" w:hAnsi="Wingdings" w:hint="default"/>
+        <w:sz w:val="20"/>
+      </w:rPr>
+    </w:lvl>
+    <w:lvl w:ilvl="7" w:tentative="1">
+      <w:start w:val="1"/>
+      <w:numFmt w:val="bullet"/>
+      <w:lvlText w:val=""/>
+      <w:lvlJc w:val="left"/>
+      <w:pPr>
+        <w:tabs>
+          <w:tab w:val="num" w:pos="5760"/>
+        </w:tabs>
+        <w:ind w:left="5760" w:hanging="360"/>
+      </w:pPr>
+      <w:rPr>
+        <w:rFonts w:ascii="Wingdings" w:hAnsi="Wingdings" w:hint="default"/>
+        <w:sz w:val="20"/>
+      </w:rPr>
+    </w:lvl>
+    <w:lvl w:ilvl="8" w:tentative="1">
+      <w:start w:val="1"/>
+      <w:numFmt w:val="bullet"/>
+      <w:lvlText w:val=""/>
+      <w:lvlJc w:val="left"/>
+      <w:pPr>
+        <w:tabs>
+          <w:tab w:val="num" w:pos="6480"/>
+        </w:tabs>
+        <w:ind w:left="6480" w:hanging="360"/>
+      </w:pPr>
+      <w:rPr>
+        <w:rFonts w:ascii="Wingdings" w:hAnsi="Wingdings" w:hint="default"/>
+        <w:sz w:val="20"/>
+      </w:rPr>
+    </w:lvl>
+  </w:abstractNum>
+  <w:abstractNum w:abstractNumId="1" w15:restartNumberingAfterBreak="0">
     <w:nsid w:val="1BC34E36"/>
     <w:multiLevelType w:val="multilevel"/>
     <w:tmpl w:val="640EF6B8"/>
@@ -1581,7 +2341,7 @@
       </w:rPr>
     </w:lvl>
   </w:abstractNum>
-  <w:abstractNum w:abstractNumId="1" w15:restartNumberingAfterBreak="0">
+  <w:abstractNum w:abstractNumId="2" w15:restartNumberingAfterBreak="0">
     <w:nsid w:val="23CD2B5F"/>
     <w:multiLevelType w:val="multilevel"/>
     <w:tmpl w:val="3B92B284"/>
@@ -1730,7 +2490,156 @@
       </w:rPr>
     </w:lvl>
   </w:abstractNum>
-  <w:abstractNum w:abstractNumId="2" w15:restartNumberingAfterBreak="0">
+  <w:abstractNum w:abstractNumId="3" w15:restartNumberingAfterBreak="0">
+    <w:nsid w:val="3ECB400C"/>
+    <w:multiLevelType w:val="multilevel"/>
+    <w:tmpl w:val="BEF0B26A"/>
+    <w:lvl w:ilvl="0">
+      <w:start w:val="1"/>
+      <w:numFmt w:val="bullet"/>
+      <w:lvlText w:val=""/>
+      <w:lvlJc w:val="left"/>
+      <w:pPr>
+        <w:tabs>
+          <w:tab w:val="num" w:pos="720"/>
+        </w:tabs>
+        <w:ind w:left="720" w:hanging="360"/>
+      </w:pPr>
+      <w:rPr>
+        <w:rFonts w:ascii="Symbol" w:hAnsi="Symbol" w:hint="default"/>
+        <w:sz w:val="20"/>
+      </w:rPr>
+    </w:lvl>
+    <w:lvl w:ilvl="1" w:tentative="1">
+      <w:start w:val="1"/>
+      <w:numFmt w:val="bullet"/>
+      <w:lvlText w:val="o"/>
+      <w:lvlJc w:val="left"/>
+      <w:pPr>
+        <w:tabs>
+          <w:tab w:val="num" w:pos="1440"/>
+        </w:tabs>
+        <w:ind w:left="1440" w:hanging="360"/>
+      </w:pPr>
+      <w:rPr>
+        <w:rFonts w:ascii="Courier New" w:hAnsi="Courier New" w:hint="default"/>
+        <w:sz w:val="20"/>
+      </w:rPr>
+    </w:lvl>
+    <w:lvl w:ilvl="2" w:tentative="1">
+      <w:start w:val="1"/>
+      <w:numFmt w:val="bullet"/>
+      <w:lvlText w:val=""/>
+      <w:lvlJc w:val="left"/>
+      <w:pPr>
+        <w:tabs>
+          <w:tab w:val="num" w:pos="2160"/>
+        </w:tabs>
+        <w:ind w:left="2160" w:hanging="360"/>
+      </w:pPr>
+      <w:rPr>
+        <w:rFonts w:ascii="Wingdings" w:hAnsi="Wingdings" w:hint="default"/>
+        <w:sz w:val="20"/>
+      </w:rPr>
+    </w:lvl>
+    <w:lvl w:ilvl="3" w:tentative="1">
+      <w:start w:val="1"/>
+      <w:numFmt w:val="bullet"/>
+      <w:lvlText w:val=""/>
+      <w:lvlJc w:val="left"/>
+      <w:pPr>
+        <w:tabs>
+          <w:tab w:val="num" w:pos="2880"/>
+        </w:tabs>
+        <w:ind w:left="2880" w:hanging="360"/>
+      </w:pPr>
+      <w:rPr>
+        <w:rFonts w:ascii="Wingdings" w:hAnsi="Wingdings" w:hint="default"/>
+        <w:sz w:val="20"/>
+      </w:rPr>
+    </w:lvl>
+    <w:lvl w:ilvl="4" w:tentative="1">
+      <w:start w:val="1"/>
+      <w:numFmt w:val="bullet"/>
+      <w:lvlText w:val=""/>
+      <w:lvlJc w:val="left"/>
+      <w:pPr>
+        <w:tabs>
+          <w:tab w:val="num" w:pos="3600"/>
+        </w:tabs>
+        <w:ind w:left="3600" w:hanging="360"/>
+      </w:pPr>
+      <w:rPr>
+        <w:rFonts w:ascii="Wingdings" w:hAnsi="Wingdings" w:hint="default"/>
+        <w:sz w:val="20"/>
+      </w:rPr>
+    </w:lvl>
+    <w:lvl w:ilvl="5" w:tentative="1">
+      <w:start w:val="1"/>
+      <w:numFmt w:val="bullet"/>
+      <w:lvlText w:val=""/>
+      <w:lvlJc w:val="left"/>
+      <w:pPr>
+        <w:tabs>
+          <w:tab w:val="num" w:pos="4320"/>
+        </w:tabs>
+        <w:ind w:left="4320" w:hanging="360"/>
+      </w:pPr>
+      <w:rPr>
+        <w:rFonts w:ascii="Wingdings" w:hAnsi="Wingdings" w:hint="default"/>
+        <w:sz w:val="20"/>
+      </w:rPr>
+    </w:lvl>
+    <w:lvl w:ilvl="6" w:tentative="1">
+      <w:start w:val="1"/>
+      <w:numFmt w:val="bullet"/>
+      <w:lvlText w:val=""/>
+      <w:lvlJc w:val="left"/>
+      <w:pPr>
+        <w:tabs>
+          <w:tab w:val="num" w:pos="5040"/>
+        </w:tabs>
+        <w:ind w:left="5040" w:hanging="360"/>
+      </w:pPr>
+      <w:rPr>
+        <w:rFonts w:ascii="Wingdings" w:hAnsi="Wingdings" w:hint="default"/>
+        <w:sz w:val="20"/>
+      </w:rPr>
+    </w:lvl>
+    <w:lvl w:ilvl="7" w:tentative="1">
+      <w:start w:val="1"/>
+      <w:numFmt w:val="bullet"/>
+      <w:lvlText w:val=""/>
+      <w:lvlJc w:val="left"/>
+      <w:pPr>
+        <w:tabs>
+          <w:tab w:val="num" w:pos="5760"/>
+        </w:tabs>
+        <w:ind w:left="5760" w:hanging="360"/>
+      </w:pPr>
+      <w:rPr>
+        <w:rFonts w:ascii="Wingdings" w:hAnsi="Wingdings" w:hint="default"/>
+        <w:sz w:val="20"/>
+      </w:rPr>
+    </w:lvl>
+    <w:lvl w:ilvl="8" w:tentative="1">
+      <w:start w:val="1"/>
+      <w:numFmt w:val="bullet"/>
+      <w:lvlText w:val=""/>
+      <w:lvlJc w:val="left"/>
+      <w:pPr>
+        <w:tabs>
+          <w:tab w:val="num" w:pos="6480"/>
+        </w:tabs>
+        <w:ind w:left="6480" w:hanging="360"/>
+      </w:pPr>
+      <w:rPr>
+        <w:rFonts w:ascii="Wingdings" w:hAnsi="Wingdings" w:hint="default"/>
+        <w:sz w:val="20"/>
+      </w:rPr>
+    </w:lvl>
+  </w:abstractNum>
+  <w:abstractNum w:abstractNumId="4" w15:restartNumberingAfterBreak="0">
     <w:nsid w:val="66133F05"/>
     <w:multiLevelType w:val="multilevel"/>
     <w:tmpl w:val="A95E0F58"/>
@@ -1880,13 +2789,19 @@
     </w:lvl>
   </w:abstractNum>
   <w:num w:numId="1">
+    <w:abstractNumId w:val="4"/>
+  </w:num>
+  <w:num w:numId="2">
+    <w:abstractNumId w:val="1"/>
+  </w:num>
+  <w:num w:numId="3">
     <w:abstractNumId w:val="2"/>
   </w:num>
-  <w:num w:numId="2">
+  <w:num w:numId="4">
     <w:abstractNumId w:val="0"/>
   </w:num>
-  <w:num w:numId="3">
-    <w:abstractNumId w:val="1"/>
+  <w:num w:numId="5">
+    <w:abstractNumId w:val="3"/>
   </w:num>
 </w:numbering>
 </file>

</xml_diff>

<commit_message>
Update: -Q04 Button-CSS -L03 Exercises.docx with Q05 Contrasting Colors - Requirements
Adding:
-Q05 Contrasting Colors Folder
-Q05 Text.txt
-Q05 Requirements.docx
</commit_message>
<xml_diff>
--- a/L03 CSS and Typography/L03 Exercises.docx
+++ b/L03 CSS and Typography/L03 Exercises.docx
@@ -1990,8 +1990,10 @@
         <w:shd w:val="clear" w:color="auto" w:fill="FFFFFF"/>
         <w:spacing w:before="60" w:after="100" w:afterAutospacing="1" w:line="240" w:lineRule="auto"/>
         <w:rPr>
-          <w:rFonts w:ascii="Segoe UI" w:hAnsi="Segoe UI" w:cs="Segoe UI"/>
-          <w:color w:val="24292E"/>
+          <w:rStyle w:val="Hyperlink"/>
+          <w:rFonts w:ascii="Segoe UI" w:hAnsi="Segoe UI" w:cs="Segoe UI"/>
+          <w:color w:val="24292E"/>
+          <w:u w:val="none"/>
         </w:rPr>
       </w:pPr>
       <w:r>
@@ -2028,9 +2030,458 @@
       </w:hyperlink>
     </w:p>
     <w:p>
+      <w:pPr>
+        <w:pStyle w:val="Heading1"/>
+        <w:pBdr>
+          <w:bottom w:val="single" w:sz="6" w:space="4" w:color="EAECEF"/>
+        </w:pBdr>
+        <w:shd w:val="clear" w:color="auto" w:fill="FFFFFF"/>
+        <w:spacing w:after="240"/>
+        <w:rPr>
+          <w:rFonts w:ascii="Segoe UI" w:hAnsi="Segoe UI" w:cs="Segoe UI"/>
+          <w:color w:val="24292E"/>
+        </w:rPr>
+      </w:pPr>
+      <w:r>
+        <w:rPr>
+          <w:rFonts w:ascii="Segoe UI" w:hAnsi="Segoe UI" w:cs="Segoe UI"/>
+          <w:color w:val="24292E"/>
+        </w:rPr>
+        <w:t>05 - Contrasting Colors</w:t>
+      </w:r>
+    </w:p>
+    <w:p>
+      <w:pPr>
+        <w:spacing w:before="360" w:after="360"/>
+        <w:rPr>
+          <w:rFonts w:ascii="Times New Roman" w:hAnsi="Times New Roman" w:cs="Times New Roman"/>
+        </w:rPr>
+      </w:pPr>
+      <w:r>
+        <w:pict w14:anchorId="7CDA94C0">
+          <v:rect id="_x0000_i1028" style="width:0;height:3pt" o:hralign="center" o:hrstd="t" o:hrnoshade="t" o:hr="t" fillcolor="#24292e" stroked="f"/>
+        </w:pict>
+      </w:r>
+    </w:p>
+    <w:p>
+      <w:pPr>
+        <w:pStyle w:val="NormalWeb"/>
+        <w:shd w:val="clear" w:color="auto" w:fill="FFFFFF"/>
+        <w:spacing w:before="0" w:beforeAutospacing="0" w:after="240" w:afterAutospacing="0"/>
+        <w:rPr>
+          <w:rFonts w:ascii="Segoe UI" w:hAnsi="Segoe UI" w:cs="Segoe UI"/>
+          <w:color w:val="24292E"/>
+        </w:rPr>
+      </w:pPr>
+      <w:r>
+        <w:rPr>
+          <w:rFonts w:ascii="Segoe UI" w:hAnsi="Segoe UI" w:cs="Segoe UI"/>
+          <w:color w:val="24292E"/>
+        </w:rPr>
+        <w:t>Problems for in-class lab for the </w:t>
+      </w:r>
+      <w:hyperlink r:id="rId15" w:history="1">
+        <w:r>
+          <w:rPr>
+            <w:rStyle w:val="Hyperlink"/>
+            <w:rFonts w:ascii="Segoe UI" w:hAnsi="Segoe UI" w:cs="Segoe UI"/>
+            <w:color w:val="0366D6"/>
+          </w:rPr>
+          <w:t>�HTML &amp; CSS�</w:t>
+        </w:r>
+      </w:hyperlink>
+      <w:r>
+        <w:rPr>
+          <w:rFonts w:ascii="Segoe UI" w:hAnsi="Segoe UI" w:cs="Segoe UI"/>
+          <w:color w:val="24292E"/>
+        </w:rPr>
+        <w:t> course @ </w:t>
+      </w:r>
+      <w:r>
+        <w:rPr>
+          <w:rStyle w:val="Strong"/>
+          <w:rFonts w:ascii="Segoe UI" w:eastAsiaTheme="majorEastAsia" w:hAnsi="Segoe UI" w:cs="Segoe UI"/>
+          <w:color w:val="24292E"/>
+        </w:rPr>
+        <w:t>SoftUni</w:t>
+      </w:r>
+      <w:r>
+        <w:rPr>
+          <w:rFonts w:ascii="Segoe UI" w:hAnsi="Segoe UI" w:cs="Segoe UI"/>
+          <w:color w:val="24292E"/>
+        </w:rPr>
+        <w:t>.</w:t>
+      </w:r>
+    </w:p>
+    <w:p>
+      <w:pPr>
+        <w:pStyle w:val="NormalWeb"/>
+        <w:shd w:val="clear" w:color="auto" w:fill="FFFFFF"/>
+        <w:spacing w:before="0" w:beforeAutospacing="0" w:after="240" w:afterAutospacing="0"/>
+        <w:rPr>
+          <w:rFonts w:ascii="Segoe UI" w:hAnsi="Segoe UI" w:cs="Segoe UI"/>
+          <w:color w:val="24292E"/>
+        </w:rPr>
+      </w:pPr>
+      <w:r>
+        <w:rPr>
+          <w:rFonts w:ascii="Segoe UI" w:hAnsi="Segoe UI" w:cs="Segoe UI"/>
+          <w:color w:val="24292E"/>
+        </w:rPr>
+        <w:t>Submit your solutions in the </w:t>
+      </w:r>
+      <w:hyperlink r:id="rId16" w:history="1">
+        <w:r>
+          <w:rPr>
+            <w:rStyle w:val="Hyperlink"/>
+            <w:rFonts w:ascii="Segoe UI" w:hAnsi="Segoe UI" w:cs="Segoe UI"/>
+            <w:color w:val="0366D6"/>
+          </w:rPr>
+          <w:t>SoftUni Judge System</w:t>
+        </w:r>
+      </w:hyperlink>
+      <w:r>
+        <w:rPr>
+          <w:rFonts w:ascii="Segoe UI" w:hAnsi="Segoe UI" w:cs="Segoe UI"/>
+          <w:color w:val="24292E"/>
+        </w:rPr>
+        <w:t>.</w:t>
+      </w:r>
+    </w:p>
+    <w:p>
+      <w:pPr>
+        <w:pStyle w:val="Heading2"/>
+        <w:pBdr>
+          <w:bottom w:val="single" w:sz="6" w:space="4" w:color="EAECEF"/>
+        </w:pBdr>
+        <w:shd w:val="clear" w:color="auto" w:fill="FFFFFF"/>
+        <w:spacing w:before="360" w:after="240"/>
+        <w:rPr>
+          <w:rFonts w:ascii="Segoe UI" w:hAnsi="Segoe UI" w:cs="Segoe UI"/>
+          <w:color w:val="24292E"/>
+        </w:rPr>
+      </w:pPr>
+      <w:r>
+        <w:rPr>
+          <w:rFonts w:ascii="Segoe UI" w:hAnsi="Segoe UI" w:cs="Segoe UI"/>
+          <w:color w:val="24292E"/>
+        </w:rPr>
+        <w:t>Tasks</w:t>
+      </w:r>
+    </w:p>
+    <w:p>
+      <w:pPr>
+        <w:numPr>
+          <w:ilvl w:val="0"/>
+          <w:numId w:val="6"/>
+        </w:numPr>
+        <w:shd w:val="clear" w:color="auto" w:fill="FFFFFF"/>
+        <w:spacing w:before="100" w:beforeAutospacing="1" w:after="100" w:afterAutospacing="1" w:line="240" w:lineRule="auto"/>
+        <w:rPr>
+          <w:rFonts w:ascii="Segoe UI" w:hAnsi="Segoe UI" w:cs="Segoe UI"/>
+          <w:color w:val="24292E"/>
+        </w:rPr>
+      </w:pPr>
+      <w:r>
+        <w:rPr>
+          <w:rFonts w:ascii="Segoe UI" w:hAnsi="Segoe UI" w:cs="Segoe UI"/>
+          <w:color w:val="24292E"/>
+        </w:rPr>
+        <w:t>Create an </w:t>
+      </w:r>
+      <w:r>
+        <w:rPr>
+          <w:rStyle w:val="Strong"/>
+          <w:rFonts w:ascii="Segoe UI" w:hAnsi="Segoe UI" w:cs="Segoe UI"/>
+          <w:color w:val="24292E"/>
+        </w:rPr>
+        <w:t>index.html</w:t>
+      </w:r>
+      <w:r>
+        <w:rPr>
+          <w:rFonts w:ascii="Segoe UI" w:hAnsi="Segoe UI" w:cs="Segoe UI"/>
+          <w:color w:val="24292E"/>
+        </w:rPr>
+        <w:t> file with </w:t>
+      </w:r>
+      <w:r>
+        <w:rPr>
+          <w:rStyle w:val="Strong"/>
+          <w:rFonts w:ascii="Segoe UI" w:hAnsi="Segoe UI" w:cs="Segoe UI"/>
+          <w:color w:val="24292E"/>
+        </w:rPr>
+        <w:t>Contrasting Colors</w:t>
+      </w:r>
+      <w:r>
+        <w:rPr>
+          <w:rFonts w:ascii="Segoe UI" w:hAnsi="Segoe UI" w:cs="Segoe UI"/>
+          <w:color w:val="24292E"/>
+        </w:rPr>
+        <w:t> title</w:t>
+      </w:r>
+    </w:p>
+    <w:p>
+      <w:pPr>
+        <w:numPr>
+          <w:ilvl w:val="0"/>
+          <w:numId w:val="6"/>
+        </w:numPr>
+        <w:shd w:val="clear" w:color="auto" w:fill="FFFFFF"/>
+        <w:spacing w:before="60" w:after="100" w:afterAutospacing="1" w:line="240" w:lineRule="auto"/>
+        <w:rPr>
+          <w:rFonts w:ascii="Segoe UI" w:hAnsi="Segoe UI" w:cs="Segoe UI"/>
+          <w:color w:val="24292E"/>
+        </w:rPr>
+      </w:pPr>
+      <w:r>
+        <w:rPr>
+          <w:rFonts w:ascii="Segoe UI" w:hAnsi="Segoe UI" w:cs="Segoe UI"/>
+          <w:color w:val="24292E"/>
+        </w:rPr>
+        <w:t>Create an </w:t>
+      </w:r>
+      <w:r>
+        <w:rPr>
+          <w:rStyle w:val="Strong"/>
+          <w:rFonts w:ascii="Segoe UI" w:hAnsi="Segoe UI" w:cs="Segoe UI"/>
+          <w:color w:val="24292E"/>
+        </w:rPr>
+        <w:t>article</w:t>
+      </w:r>
+      <w:r>
+        <w:rPr>
+          <w:rFonts w:ascii="Segoe UI" w:hAnsi="Segoe UI" w:cs="Segoe UI"/>
+          <w:color w:val="24292E"/>
+        </w:rPr>
+        <w:t> inside the body</w:t>
+      </w:r>
+    </w:p>
+    <w:p>
+      <w:pPr>
+        <w:numPr>
+          <w:ilvl w:val="1"/>
+          <w:numId w:val="6"/>
+        </w:numPr>
+        <w:shd w:val="clear" w:color="auto" w:fill="FFFFFF"/>
+        <w:spacing w:before="100" w:beforeAutospacing="1" w:after="100" w:afterAutospacing="1" w:line="240" w:lineRule="auto"/>
+        <w:rPr>
+          <w:rFonts w:ascii="Segoe UI" w:hAnsi="Segoe UI" w:cs="Segoe UI"/>
+          <w:color w:val="24292E"/>
+        </w:rPr>
+      </w:pPr>
+      <w:r>
+        <w:rPr>
+          <w:rFonts w:ascii="Segoe UI" w:hAnsi="Segoe UI" w:cs="Segoe UI"/>
+          <w:color w:val="24292E"/>
+        </w:rPr>
+        <w:t>Make the background with </w:t>
+      </w:r>
+      <w:r>
+        <w:rPr>
+          <w:rStyle w:val="Strong"/>
+          <w:rFonts w:ascii="Segoe UI" w:hAnsi="Segoe UI" w:cs="Segoe UI"/>
+          <w:color w:val="24292E"/>
+        </w:rPr>
+        <w:t>rgb(51, 102, 153)</w:t>
+      </w:r>
+      <w:r>
+        <w:rPr>
+          <w:rFonts w:ascii="Segoe UI" w:hAnsi="Segoe UI" w:cs="Segoe UI"/>
+          <w:color w:val="24292E"/>
+        </w:rPr>
+        <w:t> color</w:t>
+      </w:r>
+    </w:p>
+    <w:p>
+      <w:pPr>
+        <w:numPr>
+          <w:ilvl w:val="1"/>
+          <w:numId w:val="6"/>
+        </w:numPr>
+        <w:shd w:val="clear" w:color="auto" w:fill="FFFFFF"/>
+        <w:spacing w:before="60" w:after="100" w:afterAutospacing="1" w:line="240" w:lineRule="auto"/>
+        <w:rPr>
+          <w:rFonts w:ascii="Segoe UI" w:hAnsi="Segoe UI" w:cs="Segoe UI"/>
+          <w:color w:val="24292E"/>
+        </w:rPr>
+      </w:pPr>
+      <w:r>
+        <w:rPr>
+          <w:rFonts w:ascii="Segoe UI" w:hAnsi="Segoe UI" w:cs="Segoe UI"/>
+          <w:color w:val="24292E"/>
+        </w:rPr>
+        <w:t>Set the border radius to </w:t>
+      </w:r>
+      <w:r>
+        <w:rPr>
+          <w:rStyle w:val="Strong"/>
+          <w:rFonts w:ascii="Segoe UI" w:hAnsi="Segoe UI" w:cs="Segoe UI"/>
+          <w:color w:val="24292E"/>
+        </w:rPr>
+        <w:t>1rem</w:t>
+      </w:r>
+    </w:p>
+    <w:p>
+      <w:pPr>
+        <w:numPr>
+          <w:ilvl w:val="0"/>
+          <w:numId w:val="6"/>
+        </w:numPr>
+        <w:shd w:val="clear" w:color="auto" w:fill="FFFFFF"/>
+        <w:spacing w:before="60" w:after="100" w:afterAutospacing="1" w:line="240" w:lineRule="auto"/>
+        <w:rPr>
+          <w:rFonts w:ascii="Segoe UI" w:hAnsi="Segoe UI" w:cs="Segoe UI"/>
+          <w:color w:val="24292E"/>
+        </w:rPr>
+      </w:pPr>
+      <w:r>
+        <w:rPr>
+          <w:rFonts w:ascii="Segoe UI" w:hAnsi="Segoe UI" w:cs="Segoe UI"/>
+          <w:color w:val="24292E"/>
+        </w:rPr>
+        <w:t>Use </w:t>
+      </w:r>
+      <w:r>
+        <w:rPr>
+          <w:rStyle w:val="Strong"/>
+          <w:rFonts w:ascii="Segoe UI" w:hAnsi="Segoe UI" w:cs="Segoe UI"/>
+          <w:color w:val="24292E"/>
+        </w:rPr>
+        <w:t>Helvetica, sans-serif</w:t>
+      </w:r>
+      <w:r>
+        <w:rPr>
+          <w:rFonts w:ascii="Segoe UI" w:hAnsi="Segoe UI" w:cs="Segoe UI"/>
+          <w:color w:val="24292E"/>
+        </w:rPr>
+        <w:t> font-family for the document</w:t>
+      </w:r>
+    </w:p>
+    <w:p>
+      <w:pPr>
+        <w:numPr>
+          <w:ilvl w:val="1"/>
+          <w:numId w:val="6"/>
+        </w:numPr>
+        <w:shd w:val="clear" w:color="auto" w:fill="FFFFFF"/>
+        <w:spacing w:before="100" w:beforeAutospacing="1" w:after="100" w:afterAutospacing="1" w:line="240" w:lineRule="auto"/>
+        <w:rPr>
+          <w:rFonts w:ascii="Segoe UI" w:hAnsi="Segoe UI" w:cs="Segoe UI"/>
+          <w:color w:val="24292E"/>
+        </w:rPr>
+      </w:pPr>
+      <w:r>
+        <w:rPr>
+          <w:rFonts w:ascii="Segoe UI" w:hAnsi="Segoe UI" w:cs="Segoe UI"/>
+          <w:color w:val="24292E"/>
+        </w:rPr>
+        <w:t>Make the </w:t>
+      </w:r>
+      <w:r>
+        <w:rPr>
+          <w:rStyle w:val="Strong"/>
+          <w:rFonts w:ascii="Segoe UI" w:hAnsi="Segoe UI" w:cs="Segoe UI"/>
+          <w:color w:val="24292E"/>
+        </w:rPr>
+        <w:t>font-size</w:t>
+      </w:r>
+      <w:r>
+        <w:rPr>
+          <w:rFonts w:ascii="Segoe UI" w:hAnsi="Segoe UI" w:cs="Segoe UI"/>
+          <w:color w:val="24292E"/>
+        </w:rPr>
+        <w:t> 16px</w:t>
+      </w:r>
+    </w:p>
+    <w:p>
+      <w:pPr>
+        <w:numPr>
+          <w:ilvl w:val="1"/>
+          <w:numId w:val="6"/>
+        </w:numPr>
+        <w:shd w:val="clear" w:color="auto" w:fill="FFFFFF"/>
+        <w:spacing w:before="60" w:after="100" w:afterAutospacing="1" w:line="240" w:lineRule="auto"/>
+        <w:rPr>
+          <w:rFonts w:ascii="Segoe UI" w:hAnsi="Segoe UI" w:cs="Segoe UI"/>
+          <w:color w:val="24292E"/>
+        </w:rPr>
+      </w:pPr>
+      <w:r>
+        <w:rPr>
+          <w:rFonts w:ascii="Segoe UI" w:hAnsi="Segoe UI" w:cs="Segoe UI"/>
+          <w:color w:val="24292E"/>
+        </w:rPr>
+        <w:t>Change the </w:t>
+      </w:r>
+      <w:r>
+        <w:rPr>
+          <w:rStyle w:val="Strong"/>
+          <w:rFonts w:ascii="Segoe UI" w:hAnsi="Segoe UI" w:cs="Segoe UI"/>
+          <w:color w:val="24292E"/>
+        </w:rPr>
+        <w:t>line-height</w:t>
+      </w:r>
+      <w:r>
+        <w:rPr>
+          <w:rFonts w:ascii="Segoe UI" w:hAnsi="Segoe UI" w:cs="Segoe UI"/>
+          <w:color w:val="24292E"/>
+        </w:rPr>
+        <w:t> to 1.5</w:t>
+      </w:r>
+    </w:p>
+    <w:p>
+      <w:pPr>
+        <w:numPr>
+          <w:ilvl w:val="0"/>
+          <w:numId w:val="6"/>
+        </w:numPr>
+        <w:shd w:val="clear" w:color="auto" w:fill="FFFFFF"/>
+        <w:spacing w:before="60" w:after="100" w:afterAutospacing="1" w:line="240" w:lineRule="auto"/>
+        <w:rPr>
+          <w:rFonts w:ascii="Segoe UI" w:hAnsi="Segoe UI" w:cs="Segoe UI"/>
+          <w:color w:val="24292E"/>
+        </w:rPr>
+      </w:pPr>
+      <w:r>
+        <w:rPr>
+          <w:rFonts w:ascii="Segoe UI" w:hAnsi="Segoe UI" w:cs="Segoe UI"/>
+          <w:color w:val="24292E"/>
+        </w:rPr>
+        <w:t>Use </w:t>
+      </w:r>
+      <w:r>
+        <w:rPr>
+          <w:rStyle w:val="Strong"/>
+          <w:rFonts w:ascii="Segoe UI" w:hAnsi="Segoe UI" w:cs="Segoe UI"/>
+          <w:color w:val="24292E"/>
+        </w:rPr>
+        <w:t>Georgia, serif</w:t>
+      </w:r>
+      <w:r>
+        <w:rPr>
+          <w:rFonts w:ascii="Segoe UI" w:hAnsi="Segoe UI" w:cs="Segoe UI"/>
+          <w:color w:val="24292E"/>
+        </w:rPr>
+        <w:t> font-family for the headings</w:t>
+      </w:r>
+    </w:p>
+    <w:p>
+      <w:pPr>
+        <w:numPr>
+          <w:ilvl w:val="0"/>
+          <w:numId w:val="5"/>
+        </w:numPr>
+        <w:shd w:val="clear" w:color="auto" w:fill="FFFFFF"/>
+        <w:spacing w:before="60" w:after="100" w:afterAutospacing="1" w:line="240" w:lineRule="auto"/>
+        <w:rPr>
+          <w:rFonts w:ascii="Segoe UI" w:hAnsi="Segoe UI" w:cs="Segoe UI"/>
+          <w:color w:val="24292E"/>
+        </w:rPr>
+      </w:pPr>
       <w:bookmarkStart w:id="0" w:name="_GoBack"/>
       <w:bookmarkEnd w:id="0"/>
     </w:p>
+    <w:p/>
     <w:sectPr>
       <w:pgSz w:w="12240" w:h="15840"/>
       <w:pgMar w:top="1440" w:right="1440" w:bottom="1440" w:left="1440" w:header="720" w:footer="720" w:gutter="0"/>
@@ -2193,6 +2644,155 @@
     </w:lvl>
   </w:abstractNum>
   <w:abstractNum w:abstractNumId="1" w15:restartNumberingAfterBreak="0">
+    <w:nsid w:val="10EB3BBB"/>
+    <w:multiLevelType w:val="multilevel"/>
+    <w:tmpl w:val="50B22604"/>
+    <w:lvl w:ilvl="0">
+      <w:start w:val="1"/>
+      <w:numFmt w:val="bullet"/>
+      <w:lvlText w:val=""/>
+      <w:lvlJc w:val="left"/>
+      <w:pPr>
+        <w:tabs>
+          <w:tab w:val="num" w:pos="720"/>
+        </w:tabs>
+        <w:ind w:left="720" w:hanging="360"/>
+      </w:pPr>
+      <w:rPr>
+        <w:rFonts w:ascii="Symbol" w:hAnsi="Symbol" w:hint="default"/>
+        <w:sz w:val="20"/>
+      </w:rPr>
+    </w:lvl>
+    <w:lvl w:ilvl="1">
+      <w:start w:val="1"/>
+      <w:numFmt w:val="bullet"/>
+      <w:lvlText w:val="o"/>
+      <w:lvlJc w:val="left"/>
+      <w:pPr>
+        <w:tabs>
+          <w:tab w:val="num" w:pos="1440"/>
+        </w:tabs>
+        <w:ind w:left="1440" w:hanging="360"/>
+      </w:pPr>
+      <w:rPr>
+        <w:rFonts w:ascii="Courier New" w:hAnsi="Courier New" w:hint="default"/>
+        <w:sz w:val="20"/>
+      </w:rPr>
+    </w:lvl>
+    <w:lvl w:ilvl="2" w:tentative="1">
+      <w:start w:val="1"/>
+      <w:numFmt w:val="bullet"/>
+      <w:lvlText w:val=""/>
+      <w:lvlJc w:val="left"/>
+      <w:pPr>
+        <w:tabs>
+          <w:tab w:val="num" w:pos="2160"/>
+        </w:tabs>
+        <w:ind w:left="2160" w:hanging="360"/>
+      </w:pPr>
+      <w:rPr>
+        <w:rFonts w:ascii="Wingdings" w:hAnsi="Wingdings" w:hint="default"/>
+        <w:sz w:val="20"/>
+      </w:rPr>
+    </w:lvl>
+    <w:lvl w:ilvl="3" w:tentative="1">
+      <w:start w:val="1"/>
+      <w:numFmt w:val="bullet"/>
+      <w:lvlText w:val=""/>
+      <w:lvlJc w:val="left"/>
+      <w:pPr>
+        <w:tabs>
+          <w:tab w:val="num" w:pos="2880"/>
+        </w:tabs>
+        <w:ind w:left="2880" w:hanging="360"/>
+      </w:pPr>
+      <w:rPr>
+        <w:rFonts w:ascii="Wingdings" w:hAnsi="Wingdings" w:hint="default"/>
+        <w:sz w:val="20"/>
+      </w:rPr>
+    </w:lvl>
+    <w:lvl w:ilvl="4" w:tentative="1">
+      <w:start w:val="1"/>
+      <w:numFmt w:val="bullet"/>
+      <w:lvlText w:val=""/>
+      <w:lvlJc w:val="left"/>
+      <w:pPr>
+        <w:tabs>
+          <w:tab w:val="num" w:pos="3600"/>
+        </w:tabs>
+        <w:ind w:left="3600" w:hanging="360"/>
+      </w:pPr>
+      <w:rPr>
+        <w:rFonts w:ascii="Wingdings" w:hAnsi="Wingdings" w:hint="default"/>
+        <w:sz w:val="20"/>
+      </w:rPr>
+    </w:lvl>
+    <w:lvl w:ilvl="5" w:tentative="1">
+      <w:start w:val="1"/>
+      <w:numFmt w:val="bullet"/>
+      <w:lvlText w:val=""/>
+      <w:lvlJc w:val="left"/>
+      <w:pPr>
+        <w:tabs>
+          <w:tab w:val="num" w:pos="4320"/>
+        </w:tabs>
+        <w:ind w:left="4320" w:hanging="360"/>
+      </w:pPr>
+      <w:rPr>
+        <w:rFonts w:ascii="Wingdings" w:hAnsi="Wingdings" w:hint="default"/>
+        <w:sz w:val="20"/>
+      </w:rPr>
+    </w:lvl>
+    <w:lvl w:ilvl="6" w:tentative="1">
+      <w:start w:val="1"/>
+      <w:numFmt w:val="bullet"/>
+      <w:lvlText w:val=""/>
+      <w:lvlJc w:val="left"/>
+      <w:pPr>
+        <w:tabs>
+          <w:tab w:val="num" w:pos="5040"/>
+        </w:tabs>
+        <w:ind w:left="5040" w:hanging="360"/>
+      </w:pPr>
+      <w:rPr>
+        <w:rFonts w:ascii="Wingdings" w:hAnsi="Wingdings" w:hint="default"/>
+        <w:sz w:val="20"/>
+      </w:rPr>
+    </w:lvl>
+    <w:lvl w:ilvl="7" w:tentative="1">
+      <w:start w:val="1"/>
+      <w:numFmt w:val="bullet"/>
+      <w:lvlText w:val=""/>
+      <w:lvlJc w:val="left"/>
+      <w:pPr>
+        <w:tabs>
+          <w:tab w:val="num" w:pos="5760"/>
+        </w:tabs>
+        <w:ind w:left="5760" w:hanging="360"/>
+      </w:pPr>
+      <w:rPr>
+        <w:rFonts w:ascii="Wingdings" w:hAnsi="Wingdings" w:hint="default"/>
+        <w:sz w:val="20"/>
+      </w:rPr>
+    </w:lvl>
+    <w:lvl w:ilvl="8" w:tentative="1">
+      <w:start w:val="1"/>
+      <w:numFmt w:val="bullet"/>
+      <w:lvlText w:val=""/>
+      <w:lvlJc w:val="left"/>
+      <w:pPr>
+        <w:tabs>
+          <w:tab w:val="num" w:pos="6480"/>
+        </w:tabs>
+        <w:ind w:left="6480" w:hanging="360"/>
+      </w:pPr>
+      <w:rPr>
+        <w:rFonts w:ascii="Wingdings" w:hAnsi="Wingdings" w:hint="default"/>
+        <w:sz w:val="20"/>
+      </w:rPr>
+    </w:lvl>
+  </w:abstractNum>
+  <w:abstractNum w:abstractNumId="2" w15:restartNumberingAfterBreak="0">
     <w:nsid w:val="1BC34E36"/>
     <w:multiLevelType w:val="multilevel"/>
     <w:tmpl w:val="640EF6B8"/>
@@ -2341,7 +2941,7 @@
       </w:rPr>
     </w:lvl>
   </w:abstractNum>
-  <w:abstractNum w:abstractNumId="2" w15:restartNumberingAfterBreak="0">
+  <w:abstractNum w:abstractNumId="3" w15:restartNumberingAfterBreak="0">
     <w:nsid w:val="23CD2B5F"/>
     <w:multiLevelType w:val="multilevel"/>
     <w:tmpl w:val="3B92B284"/>
@@ -2490,7 +3090,7 @@
       </w:rPr>
     </w:lvl>
   </w:abstractNum>
-  <w:abstractNum w:abstractNumId="3" w15:restartNumberingAfterBreak="0">
+  <w:abstractNum w:abstractNumId="4" w15:restartNumberingAfterBreak="0">
     <w:nsid w:val="3ECB400C"/>
     <w:multiLevelType w:val="multilevel"/>
     <w:tmpl w:val="BEF0B26A"/>
@@ -2639,7 +3239,7 @@
       </w:rPr>
     </w:lvl>
   </w:abstractNum>
-  <w:abstractNum w:abstractNumId="4" w15:restartNumberingAfterBreak="0">
+  <w:abstractNum w:abstractNumId="5" w15:restartNumberingAfterBreak="0">
     <w:nsid w:val="66133F05"/>
     <w:multiLevelType w:val="multilevel"/>
     <w:tmpl w:val="A95E0F58"/>
@@ -2789,19 +3389,22 @@
     </w:lvl>
   </w:abstractNum>
   <w:num w:numId="1">
-    <w:abstractNumId w:val="4"/>
+    <w:abstractNumId w:val="5"/>
   </w:num>
   <w:num w:numId="2">
-    <w:abstractNumId w:val="1"/>
+    <w:abstractNumId w:val="2"/>
   </w:num>
   <w:num w:numId="3">
-    <w:abstractNumId w:val="2"/>
+    <w:abstractNumId w:val="3"/>
   </w:num>
   <w:num w:numId="4">
     <w:abstractNumId w:val="0"/>
   </w:num>
   <w:num w:numId="5">
-    <w:abstractNumId w:val="3"/>
+    <w:abstractNumId w:val="4"/>
+  </w:num>
+  <w:num w:numId="6">
+    <w:abstractNumId w:val="1"/>
   </w:num>
 </w:numbering>
 </file>

</xml_diff>

<commit_message>
Adding: -Q06 Icon Font List Folder -Q06 Requirements.docx -Q06 Text.txt
Update:
-L03 Exercises.docx (with Q06 Requirements)
</commit_message>
<xml_diff>
--- a/L03 CSS and Typography/L03 Exercises.docx
+++ b/L03 CSS and Typography/L03 Exercises.docx
@@ -2467,10 +2467,651 @@
     </w:p>
     <w:p>
       <w:pPr>
+        <w:pStyle w:val="Heading1"/>
+        <w:pBdr>
+          <w:bottom w:val="single" w:sz="6" w:space="4" w:color="EAECEF"/>
+        </w:pBdr>
+        <w:shd w:val="clear" w:color="auto" w:fill="FFFFFF"/>
+        <w:spacing w:after="240"/>
+        <w:rPr>
+          <w:rFonts w:ascii="Segoe UI" w:hAnsi="Segoe UI" w:cs="Segoe UI"/>
+          <w:color w:val="24292E"/>
+        </w:rPr>
+      </w:pPr>
+      <w:r>
+        <w:rPr>
+          <w:rFonts w:ascii="Segoe UI" w:hAnsi="Segoe UI" w:cs="Segoe UI"/>
+          <w:color w:val="24292E"/>
+        </w:rPr>
+        <w:t>06 - Icon Font List</w:t>
+      </w:r>
+    </w:p>
+    <w:p>
+      <w:pPr>
+        <w:spacing w:before="360" w:after="360"/>
+        <w:rPr>
+          <w:rFonts w:ascii="Times New Roman" w:hAnsi="Times New Roman" w:cs="Times New Roman"/>
+        </w:rPr>
+      </w:pPr>
+      <w:r>
+        <w:pict w14:anchorId="1ADB4585">
+          <v:rect id="_x0000_i1029" style="width:0;height:3pt" o:hralign="center" o:hrstd="t" o:hrnoshade="t" o:hr="t" fillcolor="#24292e" stroked="f"/>
+        </w:pict>
+      </w:r>
+    </w:p>
+    <w:p>
+      <w:pPr>
+        <w:pStyle w:val="NormalWeb"/>
+        <w:shd w:val="clear" w:color="auto" w:fill="FFFFFF"/>
+        <w:spacing w:before="0" w:beforeAutospacing="0" w:after="240" w:afterAutospacing="0"/>
+        <w:rPr>
+          <w:rFonts w:ascii="Segoe UI" w:hAnsi="Segoe UI" w:cs="Segoe UI"/>
+          <w:color w:val="24292E"/>
+        </w:rPr>
+      </w:pPr>
+      <w:r>
+        <w:rPr>
+          <w:rFonts w:ascii="Segoe UI" w:hAnsi="Segoe UI" w:cs="Segoe UI"/>
+          <w:color w:val="24292E"/>
+        </w:rPr>
+        <w:t>Problems for in-class lab for the </w:t>
+      </w:r>
+      <w:hyperlink r:id="rId17" w:history="1">
+        <w:r>
+          <w:rPr>
+            <w:rStyle w:val="Hyperlink"/>
+            <w:rFonts w:ascii="Segoe UI" w:hAnsi="Segoe UI" w:cs="Segoe UI"/>
+            <w:color w:val="0366D6"/>
+          </w:rPr>
+          <w:t>�HTML &amp; CSS�</w:t>
+        </w:r>
+      </w:hyperlink>
+      <w:r>
+        <w:rPr>
+          <w:rFonts w:ascii="Segoe UI" w:hAnsi="Segoe UI" w:cs="Segoe UI"/>
+          <w:color w:val="24292E"/>
+        </w:rPr>
+        <w:t> course @ </w:t>
+      </w:r>
+      <w:r>
+        <w:rPr>
+          <w:rStyle w:val="Strong"/>
+          <w:rFonts w:ascii="Segoe UI" w:eastAsiaTheme="majorEastAsia" w:hAnsi="Segoe UI" w:cs="Segoe UI"/>
+          <w:color w:val="24292E"/>
+        </w:rPr>
+        <w:t>SoftUni</w:t>
+      </w:r>
+      <w:r>
+        <w:rPr>
+          <w:rFonts w:ascii="Segoe UI" w:hAnsi="Segoe UI" w:cs="Segoe UI"/>
+          <w:color w:val="24292E"/>
+        </w:rPr>
+        <w:t>.</w:t>
+      </w:r>
+    </w:p>
+    <w:p>
+      <w:pPr>
+        <w:pStyle w:val="NormalWeb"/>
+        <w:shd w:val="clear" w:color="auto" w:fill="FFFFFF"/>
+        <w:spacing w:before="0" w:beforeAutospacing="0" w:after="240" w:afterAutospacing="0"/>
+        <w:rPr>
+          <w:rFonts w:ascii="Segoe UI" w:hAnsi="Segoe UI" w:cs="Segoe UI"/>
+          <w:color w:val="24292E"/>
+        </w:rPr>
+      </w:pPr>
+      <w:r>
+        <w:rPr>
+          <w:rFonts w:ascii="Segoe UI" w:hAnsi="Segoe UI" w:cs="Segoe UI"/>
+          <w:color w:val="24292E"/>
+        </w:rPr>
+        <w:t>Submit your solutions in the </w:t>
+      </w:r>
+      <w:hyperlink r:id="rId18" w:history="1">
+        <w:r>
+          <w:rPr>
+            <w:rStyle w:val="Hyperlink"/>
+            <w:rFonts w:ascii="Segoe UI" w:hAnsi="Segoe UI" w:cs="Segoe UI"/>
+            <w:color w:val="0366D6"/>
+          </w:rPr>
+          <w:t>SoftUni Judge System</w:t>
+        </w:r>
+      </w:hyperlink>
+      <w:r>
+        <w:rPr>
+          <w:rFonts w:ascii="Segoe UI" w:hAnsi="Segoe UI" w:cs="Segoe UI"/>
+          <w:color w:val="24292E"/>
+        </w:rPr>
+        <w:t>.</w:t>
+      </w:r>
+    </w:p>
+    <w:p>
+      <w:pPr>
+        <w:pStyle w:val="Heading3"/>
+        <w:shd w:val="clear" w:color="auto" w:fill="FFFFFF"/>
+        <w:spacing w:before="360" w:beforeAutospacing="0" w:after="240" w:afterAutospacing="0"/>
+        <w:rPr>
+          <w:rFonts w:ascii="Segoe UI" w:hAnsi="Segoe UI" w:cs="Segoe UI"/>
+          <w:color w:val="24292E"/>
+          <w:sz w:val="30"/>
+          <w:szCs w:val="30"/>
+        </w:rPr>
+      </w:pPr>
+      <w:r>
+        <w:rPr>
+          <w:rFonts w:ascii="Segoe UI" w:hAnsi="Segoe UI" w:cs="Segoe UI"/>
+          <w:color w:val="24292E"/>
+          <w:sz w:val="30"/>
+          <w:szCs w:val="30"/>
+        </w:rPr>
+        <w:t>Tasks</w:t>
+      </w:r>
+    </w:p>
+    <w:p>
+      <w:pPr>
         <w:numPr>
           <w:ilvl w:val="0"/>
-          <w:numId w:val="5"/>
-        </w:numPr>
+          <w:numId w:val="7"/>
+        </w:numPr>
+        <w:shd w:val="clear" w:color="auto" w:fill="FFFFFF"/>
+        <w:spacing w:before="100" w:beforeAutospacing="1" w:after="100" w:afterAutospacing="1" w:line="240" w:lineRule="auto"/>
+        <w:rPr>
+          <w:rFonts w:ascii="Segoe UI" w:hAnsi="Segoe UI" w:cs="Segoe UI"/>
+          <w:color w:val="24292E"/>
+          <w:sz w:val="24"/>
+          <w:szCs w:val="24"/>
+        </w:rPr>
+      </w:pPr>
+      <w:r>
+        <w:rPr>
+          <w:rFonts w:ascii="Segoe UI" w:hAnsi="Segoe UI" w:cs="Segoe UI"/>
+          <w:color w:val="24292E"/>
+        </w:rPr>
+        <w:lastRenderedPageBreak/>
+        <w:t>Create an HTML page which holds lists with items and icons</w:t>
+      </w:r>
+    </w:p>
+    <w:p>
+      <w:pPr>
+        <w:numPr>
+          <w:ilvl w:val="0"/>
+          <w:numId w:val="7"/>
+        </w:numPr>
+        <w:shd w:val="clear" w:color="auto" w:fill="FFFFFF"/>
+        <w:spacing w:before="60" w:after="100" w:afterAutospacing="1" w:line="240" w:lineRule="auto"/>
+        <w:rPr>
+          <w:rFonts w:ascii="Segoe UI" w:hAnsi="Segoe UI" w:cs="Segoe UI"/>
+          <w:color w:val="24292E"/>
+        </w:rPr>
+      </w:pPr>
+      <w:r>
+        <w:rPr>
+          <w:rFonts w:ascii="Segoe UI" w:hAnsi="Segoe UI" w:cs="Segoe UI"/>
+          <w:color w:val="24292E"/>
+        </w:rPr>
+        <w:t>Create 3 unordered lists</w:t>
+      </w:r>
+    </w:p>
+    <w:p>
+      <w:pPr>
+        <w:numPr>
+          <w:ilvl w:val="0"/>
+          <w:numId w:val="7"/>
+        </w:numPr>
+        <w:shd w:val="clear" w:color="auto" w:fill="FFFFFF"/>
+        <w:spacing w:before="60" w:after="100" w:afterAutospacing="1" w:line="240" w:lineRule="auto"/>
+        <w:rPr>
+          <w:rFonts w:ascii="Segoe UI" w:hAnsi="Segoe UI" w:cs="Segoe UI"/>
+          <w:color w:val="24292E"/>
+        </w:rPr>
+      </w:pPr>
+      <w:r>
+        <w:rPr>
+          <w:rFonts w:ascii="Segoe UI" w:hAnsi="Segoe UI" w:cs="Segoe UI"/>
+          <w:color w:val="24292E"/>
+        </w:rPr>
+        <w:t>Create 3 list items in each unordered list</w:t>
+      </w:r>
+    </w:p>
+    <w:p>
+      <w:pPr>
+        <w:numPr>
+          <w:ilvl w:val="0"/>
+          <w:numId w:val="7"/>
+        </w:numPr>
+        <w:shd w:val="clear" w:color="auto" w:fill="FFFFFF"/>
+        <w:spacing w:before="60" w:after="100" w:afterAutospacing="1" w:line="240" w:lineRule="auto"/>
+        <w:rPr>
+          <w:rFonts w:ascii="Segoe UI" w:hAnsi="Segoe UI" w:cs="Segoe UI"/>
+          <w:color w:val="24292E"/>
+        </w:rPr>
+      </w:pPr>
+      <w:r>
+        <w:rPr>
+          <w:rFonts w:ascii="Segoe UI" w:hAnsi="Segoe UI" w:cs="Segoe UI"/>
+          <w:color w:val="24292E"/>
+        </w:rPr>
+        <w:t>Fill the list items with the given text</w:t>
+      </w:r>
+    </w:p>
+    <w:p>
+      <w:pPr>
+        <w:numPr>
+          <w:ilvl w:val="0"/>
+          <w:numId w:val="7"/>
+        </w:numPr>
+        <w:shd w:val="clear" w:color="auto" w:fill="FFFFFF"/>
+        <w:spacing w:before="60" w:after="100" w:afterAutospacing="1" w:line="240" w:lineRule="auto"/>
+        <w:rPr>
+          <w:rFonts w:ascii="Segoe UI" w:hAnsi="Segoe UI" w:cs="Segoe UI"/>
+          <w:color w:val="24292E"/>
+        </w:rPr>
+      </w:pPr>
+      <w:r>
+        <w:rPr>
+          <w:rFonts w:ascii="Segoe UI" w:hAnsi="Segoe UI" w:cs="Segoe UI"/>
+          <w:color w:val="24292E"/>
+        </w:rPr>
+        <w:t>Style the page</w:t>
+      </w:r>
+    </w:p>
+    <w:p>
+      <w:pPr>
+        <w:pStyle w:val="Heading3"/>
+        <w:shd w:val="clear" w:color="auto" w:fill="FFFFFF"/>
+        <w:spacing w:before="360" w:beforeAutospacing="0" w:after="240" w:afterAutospacing="0"/>
+        <w:rPr>
+          <w:rFonts w:ascii="Segoe UI" w:hAnsi="Segoe UI" w:cs="Segoe UI"/>
+          <w:color w:val="24292E"/>
+          <w:sz w:val="30"/>
+          <w:szCs w:val="30"/>
+        </w:rPr>
+      </w:pPr>
+      <w:r>
+        <w:rPr>
+          <w:rFonts w:ascii="Segoe UI" w:hAnsi="Segoe UI" w:cs="Segoe UI"/>
+          <w:color w:val="24292E"/>
+          <w:sz w:val="30"/>
+          <w:szCs w:val="30"/>
+        </w:rPr>
+        <w:t>Constraints</w:t>
+      </w:r>
+    </w:p>
+    <w:p>
+      <w:pPr>
+        <w:numPr>
+          <w:ilvl w:val="0"/>
+          <w:numId w:val="8"/>
+        </w:numPr>
+        <w:shd w:val="clear" w:color="auto" w:fill="FFFFFF"/>
+        <w:spacing w:before="100" w:beforeAutospacing="1" w:after="100" w:afterAutospacing="1" w:line="240" w:lineRule="auto"/>
+        <w:rPr>
+          <w:rFonts w:ascii="Segoe UI" w:hAnsi="Segoe UI" w:cs="Segoe UI"/>
+          <w:color w:val="24292E"/>
+          <w:sz w:val="24"/>
+          <w:szCs w:val="24"/>
+        </w:rPr>
+      </w:pPr>
+      <w:r>
+        <w:rPr>
+          <w:rFonts w:ascii="Segoe UI" w:hAnsi="Segoe UI" w:cs="Segoe UI"/>
+          <w:color w:val="24292E"/>
+        </w:rPr>
+        <w:t>The </w:t>
+      </w:r>
+      <w:r>
+        <w:rPr>
+          <w:rStyle w:val="Strong"/>
+          <w:rFonts w:ascii="Segoe UI" w:hAnsi="Segoe UI" w:cs="Segoe UI"/>
+          <w:color w:val="24292E"/>
+        </w:rPr>
+        <w:t>Document</w:t>
+      </w:r>
+      <w:r>
+        <w:rPr>
+          <w:rFonts w:ascii="Segoe UI" w:hAnsi="Segoe UI" w:cs="Segoe UI"/>
+          <w:color w:val="24292E"/>
+        </w:rPr>
+        <w:t> should be named "</w:t>
+      </w:r>
+      <w:r>
+        <w:rPr>
+          <w:rStyle w:val="Strong"/>
+          <w:rFonts w:ascii="Segoe UI" w:hAnsi="Segoe UI" w:cs="Segoe UI"/>
+          <w:color w:val="24292E"/>
+        </w:rPr>
+        <w:t>index.html</w:t>
+      </w:r>
+      <w:r>
+        <w:rPr>
+          <w:rFonts w:ascii="Segoe UI" w:hAnsi="Segoe UI" w:cs="Segoe UI"/>
+          <w:color w:val="24292E"/>
+        </w:rPr>
+        <w:t>"</w:t>
+      </w:r>
+    </w:p>
+    <w:p>
+      <w:pPr>
+        <w:numPr>
+          <w:ilvl w:val="0"/>
+          <w:numId w:val="8"/>
+        </w:numPr>
+        <w:shd w:val="clear" w:color="auto" w:fill="FFFFFF"/>
+        <w:spacing w:before="60" w:after="100" w:afterAutospacing="1" w:line="240" w:lineRule="auto"/>
+        <w:rPr>
+          <w:rFonts w:ascii="Segoe UI" w:hAnsi="Segoe UI" w:cs="Segoe UI"/>
+          <w:color w:val="24292E"/>
+        </w:rPr>
+      </w:pPr>
+      <w:r>
+        <w:rPr>
+          <w:rFonts w:ascii="Segoe UI" w:hAnsi="Segoe UI" w:cs="Segoe UI"/>
+          <w:color w:val="24292E"/>
+        </w:rPr>
+        <w:t>The </w:t>
+      </w:r>
+      <w:r>
+        <w:rPr>
+          <w:rStyle w:val="Strong"/>
+          <w:rFonts w:ascii="Segoe UI" w:hAnsi="Segoe UI" w:cs="Segoe UI"/>
+          <w:color w:val="24292E"/>
+        </w:rPr>
+        <w:t>title</w:t>
+      </w:r>
+      <w:r>
+        <w:rPr>
+          <w:rFonts w:ascii="Segoe UI" w:hAnsi="Segoe UI" w:cs="Segoe UI"/>
+          <w:color w:val="24292E"/>
+        </w:rPr>
+        <w:t> of the document should be "</w:t>
+      </w:r>
+      <w:r>
+        <w:rPr>
+          <w:rStyle w:val="Strong"/>
+          <w:rFonts w:ascii="Segoe UI" w:hAnsi="Segoe UI" w:cs="Segoe UI"/>
+          <w:color w:val="24292E"/>
+        </w:rPr>
+        <w:t>Icon Fonts - Lists</w:t>
+      </w:r>
+      <w:r>
+        <w:rPr>
+          <w:rFonts w:ascii="Segoe UI" w:hAnsi="Segoe UI" w:cs="Segoe UI"/>
+          <w:color w:val="24292E"/>
+        </w:rPr>
+        <w:t>"</w:t>
+      </w:r>
+    </w:p>
+    <w:p>
+      <w:pPr>
+        <w:numPr>
+          <w:ilvl w:val="0"/>
+          <w:numId w:val="8"/>
+        </w:numPr>
+        <w:shd w:val="clear" w:color="auto" w:fill="FFFFFF"/>
+        <w:spacing w:before="60" w:after="100" w:afterAutospacing="1" w:line="240" w:lineRule="auto"/>
+        <w:rPr>
+          <w:rFonts w:ascii="Segoe UI" w:hAnsi="Segoe UI" w:cs="Segoe UI"/>
+          <w:color w:val="24292E"/>
+        </w:rPr>
+      </w:pPr>
+      <w:r>
+        <w:rPr>
+          <w:rFonts w:ascii="Segoe UI" w:hAnsi="Segoe UI" w:cs="Segoe UI"/>
+          <w:color w:val="24292E"/>
+        </w:rPr>
+        <w:t>The </w:t>
+      </w:r>
+      <w:r>
+        <w:rPr>
+          <w:rStyle w:val="Strong"/>
+          <w:rFonts w:ascii="Segoe UI" w:hAnsi="Segoe UI" w:cs="Segoe UI"/>
+          <w:color w:val="24292E"/>
+        </w:rPr>
+        <w:t>unordered lists</w:t>
+      </w:r>
+      <w:r>
+        <w:rPr>
+          <w:rFonts w:ascii="Segoe UI" w:hAnsi="Segoe UI" w:cs="Segoe UI"/>
+          <w:color w:val="24292E"/>
+        </w:rPr>
+        <w:t> should have class - "</w:t>
+      </w:r>
+      <w:r>
+        <w:rPr>
+          <w:rStyle w:val="Strong"/>
+          <w:rFonts w:ascii="Segoe UI" w:hAnsi="Segoe UI" w:cs="Segoe UI"/>
+          <w:color w:val="24292E"/>
+        </w:rPr>
+        <w:t>icons</w:t>
+      </w:r>
+      <w:r>
+        <w:rPr>
+          <w:rFonts w:ascii="Segoe UI" w:hAnsi="Segoe UI" w:cs="Segoe UI"/>
+          <w:color w:val="24292E"/>
+        </w:rPr>
+        <w:t>"</w:t>
+      </w:r>
+    </w:p>
+    <w:p>
+      <w:pPr>
+        <w:numPr>
+          <w:ilvl w:val="0"/>
+          <w:numId w:val="8"/>
+        </w:numPr>
+        <w:shd w:val="clear" w:color="auto" w:fill="FFFFFF"/>
+        <w:spacing w:before="60" w:after="100" w:afterAutospacing="1" w:line="240" w:lineRule="auto"/>
+        <w:rPr>
+          <w:rFonts w:ascii="Segoe UI" w:hAnsi="Segoe UI" w:cs="Segoe UI"/>
+          <w:color w:val="24292E"/>
+        </w:rPr>
+      </w:pPr>
+      <w:r>
+        <w:rPr>
+          <w:rFonts w:ascii="Segoe UI" w:hAnsi="Segoe UI" w:cs="Segoe UI"/>
+          <w:color w:val="24292E"/>
+        </w:rPr>
+        <w:t>Each of the </w:t>
+      </w:r>
+      <w:r>
+        <w:rPr>
+          <w:rStyle w:val="Strong"/>
+          <w:rFonts w:ascii="Segoe UI" w:hAnsi="Segoe UI" w:cs="Segoe UI"/>
+          <w:color w:val="24292E"/>
+        </w:rPr>
+        <w:t>unordered lists</w:t>
+      </w:r>
+      <w:r>
+        <w:rPr>
+          <w:rFonts w:ascii="Segoe UI" w:hAnsi="Segoe UI" w:cs="Segoe UI"/>
+          <w:color w:val="24292E"/>
+        </w:rPr>
+        <w:t> should have exactly 3 </w:t>
+      </w:r>
+      <w:r>
+        <w:rPr>
+          <w:rStyle w:val="Strong"/>
+          <w:rFonts w:ascii="Segoe UI" w:hAnsi="Segoe UI" w:cs="Segoe UI"/>
+          <w:color w:val="24292E"/>
+        </w:rPr>
+        <w:t>list items</w:t>
+      </w:r>
+      <w:r>
+        <w:rPr>
+          <w:rFonts w:ascii="Segoe UI" w:hAnsi="Segoe UI" w:cs="Segoe UI"/>
+          <w:color w:val="24292E"/>
+        </w:rPr>
+        <w:t> (</w:t>
+      </w:r>
+      <w:r>
+        <w:rPr>
+          <w:rStyle w:val="Emphasis"/>
+          <w:rFonts w:ascii="Segoe UI" w:hAnsi="Segoe UI" w:cs="Segoe UI"/>
+          <w:color w:val="24292E"/>
+        </w:rPr>
+        <w:t>li</w:t>
+      </w:r>
+      <w:r>
+        <w:rPr>
+          <w:rFonts w:ascii="Segoe UI" w:hAnsi="Segoe UI" w:cs="Segoe UI"/>
+          <w:color w:val="24292E"/>
+        </w:rPr>
+        <w:t>)</w:t>
+      </w:r>
+    </w:p>
+    <w:p>
+      <w:pPr>
+        <w:numPr>
+          <w:ilvl w:val="0"/>
+          <w:numId w:val="8"/>
+        </w:numPr>
+        <w:shd w:val="clear" w:color="auto" w:fill="FFFFFF"/>
+        <w:spacing w:before="60" w:after="100" w:afterAutospacing="1" w:line="240" w:lineRule="auto"/>
+        <w:rPr>
+          <w:rFonts w:ascii="Segoe UI" w:hAnsi="Segoe UI" w:cs="Segoe UI"/>
+          <w:color w:val="24292E"/>
+        </w:rPr>
+      </w:pPr>
+      <w:r>
+        <w:rPr>
+          <w:rFonts w:ascii="Segoe UI" w:hAnsi="Segoe UI" w:cs="Segoe UI"/>
+          <w:color w:val="24292E"/>
+        </w:rPr>
+        <w:t>Each of the </w:t>
+      </w:r>
+      <w:r>
+        <w:rPr>
+          <w:rStyle w:val="Strong"/>
+          <w:rFonts w:ascii="Segoe UI" w:hAnsi="Segoe UI" w:cs="Segoe UI"/>
+          <w:color w:val="24292E"/>
+        </w:rPr>
+        <w:t>list items</w:t>
+      </w:r>
+      <w:r>
+        <w:rPr>
+          <w:rFonts w:ascii="Segoe UI" w:hAnsi="Segoe UI" w:cs="Segoe UI"/>
+          <w:color w:val="24292E"/>
+        </w:rPr>
+        <w:t> should have exactly one </w:t>
+      </w:r>
+      <w:r>
+        <w:rPr>
+          <w:rStyle w:val="Strong"/>
+          <w:rFonts w:ascii="Segoe UI" w:hAnsi="Segoe UI" w:cs="Segoe UI"/>
+          <w:color w:val="24292E"/>
+        </w:rPr>
+        <w:t>icon element</w:t>
+      </w:r>
+      <w:r>
+        <w:rPr>
+          <w:rFonts w:ascii="Segoe UI" w:hAnsi="Segoe UI" w:cs="Segoe UI"/>
+          <w:color w:val="24292E"/>
+        </w:rPr>
+        <w:t> (</w:t>
+      </w:r>
+      <w:r>
+        <w:rPr>
+          <w:rStyle w:val="Emphasis"/>
+          <w:rFonts w:ascii="Segoe UI" w:hAnsi="Segoe UI" w:cs="Segoe UI"/>
+          <w:color w:val="24292E"/>
+        </w:rPr>
+        <w:t>i</w:t>
+      </w:r>
+      <w:r>
+        <w:rPr>
+          <w:rFonts w:ascii="Segoe UI" w:hAnsi="Segoe UI" w:cs="Segoe UI"/>
+          <w:color w:val="24292E"/>
+        </w:rPr>
+        <w:t>)</w:t>
+      </w:r>
+    </w:p>
+    <w:p>
+      <w:pPr>
+        <w:numPr>
+          <w:ilvl w:val="0"/>
+          <w:numId w:val="8"/>
+        </w:numPr>
+        <w:shd w:val="clear" w:color="auto" w:fill="FFFFFF"/>
+        <w:spacing w:before="60" w:after="100" w:afterAutospacing="1" w:line="240" w:lineRule="auto"/>
+        <w:rPr>
+          <w:rFonts w:ascii="Segoe UI" w:hAnsi="Segoe UI" w:cs="Segoe UI"/>
+          <w:color w:val="24292E"/>
+        </w:rPr>
+      </w:pPr>
+      <w:r>
+        <w:rPr>
+          <w:rFonts w:ascii="Segoe UI" w:hAnsi="Segoe UI" w:cs="Segoe UI"/>
+          <w:color w:val="24292E"/>
+        </w:rPr>
+        <w:t>The </w:t>
+      </w:r>
+      <w:r>
+        <w:rPr>
+          <w:rStyle w:val="Strong"/>
+          <w:rFonts w:ascii="Segoe UI" w:hAnsi="Segoe UI" w:cs="Segoe UI"/>
+          <w:color w:val="24292E"/>
+        </w:rPr>
+        <w:t>page</w:t>
+      </w:r>
+      <w:r>
+        <w:rPr>
+          <w:rFonts w:ascii="Segoe UI" w:hAnsi="Segoe UI" w:cs="Segoe UI"/>
+          <w:color w:val="24292E"/>
+        </w:rPr>
+        <w:t> should be styled, exactly like the provided screenshot</w:t>
+      </w:r>
+    </w:p>
+    <w:p>
+      <w:pPr>
+        <w:numPr>
+          <w:ilvl w:val="0"/>
+          <w:numId w:val="8"/>
+        </w:numPr>
+        <w:shd w:val="clear" w:color="auto" w:fill="FFFFFF"/>
+        <w:spacing w:before="60" w:after="100" w:afterAutospacing="1" w:line="240" w:lineRule="auto"/>
+        <w:rPr>
+          <w:rFonts w:ascii="Segoe UI" w:hAnsi="Segoe UI" w:cs="Segoe UI"/>
+          <w:color w:val="24292E"/>
+        </w:rPr>
+      </w:pPr>
+      <w:r>
+        <w:rPr>
+          <w:rFonts w:ascii="Segoe UI" w:hAnsi="Segoe UI" w:cs="Segoe UI"/>
+          <w:color w:val="24292E"/>
+        </w:rPr>
+        <w:t>Use </w:t>
+      </w:r>
+      <w:r>
+        <w:rPr>
+          <w:rStyle w:val="Emphasis"/>
+          <w:rFonts w:ascii="Segoe UI" w:hAnsi="Segoe UI" w:cs="Segoe UI"/>
+          <w:color w:val="24292E"/>
+        </w:rPr>
+        <w:t>fontawesome</w:t>
+      </w:r>
+      <w:r>
+        <w:rPr>
+          <w:rFonts w:ascii="Segoe UI" w:hAnsi="Segoe UI" w:cs="Segoe UI"/>
+          <w:color w:val="24292E"/>
+        </w:rPr>
+        <w:t> for this task. Import it in your css, with the </w:t>
+      </w:r>
+      <w:r>
+        <w:rPr>
+          <w:rStyle w:val="Strong"/>
+          <w:rFonts w:ascii="Segoe UI" w:hAnsi="Segoe UI" w:cs="Segoe UI"/>
+          <w:color w:val="24292E"/>
+        </w:rPr>
+        <w:t>@import</w:t>
+      </w:r>
+      <w:r>
+        <w:rPr>
+          <w:rFonts w:ascii="Segoe UI" w:hAnsi="Segoe UI" w:cs="Segoe UI"/>
+          <w:color w:val="24292E"/>
+        </w:rPr>
+        <w:t> rule</w:t>
+      </w:r>
+    </w:p>
+    <w:p>
+      <w:pPr>
         <w:shd w:val="clear" w:color="auto" w:fill="FFFFFF"/>
         <w:spacing w:before="60" w:after="100" w:afterAutospacing="1" w:line="240" w:lineRule="auto"/>
         <w:rPr>
@@ -3091,6 +3732,304 @@
     </w:lvl>
   </w:abstractNum>
   <w:abstractNum w:abstractNumId="4" w15:restartNumberingAfterBreak="0">
+    <w:nsid w:val="2732505B"/>
+    <w:multiLevelType w:val="multilevel"/>
+    <w:tmpl w:val="0674F2B2"/>
+    <w:lvl w:ilvl="0">
+      <w:start w:val="1"/>
+      <w:numFmt w:val="bullet"/>
+      <w:lvlText w:val=""/>
+      <w:lvlJc w:val="left"/>
+      <w:pPr>
+        <w:tabs>
+          <w:tab w:val="num" w:pos="720"/>
+        </w:tabs>
+        <w:ind w:left="720" w:hanging="360"/>
+      </w:pPr>
+      <w:rPr>
+        <w:rFonts w:ascii="Symbol" w:hAnsi="Symbol" w:hint="default"/>
+        <w:sz w:val="20"/>
+      </w:rPr>
+    </w:lvl>
+    <w:lvl w:ilvl="1" w:tentative="1">
+      <w:start w:val="1"/>
+      <w:numFmt w:val="bullet"/>
+      <w:lvlText w:val="o"/>
+      <w:lvlJc w:val="left"/>
+      <w:pPr>
+        <w:tabs>
+          <w:tab w:val="num" w:pos="1440"/>
+        </w:tabs>
+        <w:ind w:left="1440" w:hanging="360"/>
+      </w:pPr>
+      <w:rPr>
+        <w:rFonts w:ascii="Courier New" w:hAnsi="Courier New" w:hint="default"/>
+        <w:sz w:val="20"/>
+      </w:rPr>
+    </w:lvl>
+    <w:lvl w:ilvl="2" w:tentative="1">
+      <w:start w:val="1"/>
+      <w:numFmt w:val="bullet"/>
+      <w:lvlText w:val=""/>
+      <w:lvlJc w:val="left"/>
+      <w:pPr>
+        <w:tabs>
+          <w:tab w:val="num" w:pos="2160"/>
+        </w:tabs>
+        <w:ind w:left="2160" w:hanging="360"/>
+      </w:pPr>
+      <w:rPr>
+        <w:rFonts w:ascii="Wingdings" w:hAnsi="Wingdings" w:hint="default"/>
+        <w:sz w:val="20"/>
+      </w:rPr>
+    </w:lvl>
+    <w:lvl w:ilvl="3" w:tentative="1">
+      <w:start w:val="1"/>
+      <w:numFmt w:val="bullet"/>
+      <w:lvlText w:val=""/>
+      <w:lvlJc w:val="left"/>
+      <w:pPr>
+        <w:tabs>
+          <w:tab w:val="num" w:pos="2880"/>
+        </w:tabs>
+        <w:ind w:left="2880" w:hanging="360"/>
+      </w:pPr>
+      <w:rPr>
+        <w:rFonts w:ascii="Wingdings" w:hAnsi="Wingdings" w:hint="default"/>
+        <w:sz w:val="20"/>
+      </w:rPr>
+    </w:lvl>
+    <w:lvl w:ilvl="4" w:tentative="1">
+      <w:start w:val="1"/>
+      <w:numFmt w:val="bullet"/>
+      <w:lvlText w:val=""/>
+      <w:lvlJc w:val="left"/>
+      <w:pPr>
+        <w:tabs>
+          <w:tab w:val="num" w:pos="3600"/>
+        </w:tabs>
+        <w:ind w:left="3600" w:hanging="360"/>
+      </w:pPr>
+      <w:rPr>
+        <w:rFonts w:ascii="Wingdings" w:hAnsi="Wingdings" w:hint="default"/>
+        <w:sz w:val="20"/>
+      </w:rPr>
+    </w:lvl>
+    <w:lvl w:ilvl="5" w:tentative="1">
+      <w:start w:val="1"/>
+      <w:numFmt w:val="bullet"/>
+      <w:lvlText w:val=""/>
+      <w:lvlJc w:val="left"/>
+      <w:pPr>
+        <w:tabs>
+          <w:tab w:val="num" w:pos="4320"/>
+        </w:tabs>
+        <w:ind w:left="4320" w:hanging="360"/>
+      </w:pPr>
+      <w:rPr>
+        <w:rFonts w:ascii="Wingdings" w:hAnsi="Wingdings" w:hint="default"/>
+        <w:sz w:val="20"/>
+      </w:rPr>
+    </w:lvl>
+    <w:lvl w:ilvl="6" w:tentative="1">
+      <w:start w:val="1"/>
+      <w:numFmt w:val="bullet"/>
+      <w:lvlText w:val=""/>
+      <w:lvlJc w:val="left"/>
+      <w:pPr>
+        <w:tabs>
+          <w:tab w:val="num" w:pos="5040"/>
+        </w:tabs>
+        <w:ind w:left="5040" w:hanging="360"/>
+      </w:pPr>
+      <w:rPr>
+        <w:rFonts w:ascii="Wingdings" w:hAnsi="Wingdings" w:hint="default"/>
+        <w:sz w:val="20"/>
+      </w:rPr>
+    </w:lvl>
+    <w:lvl w:ilvl="7" w:tentative="1">
+      <w:start w:val="1"/>
+      <w:numFmt w:val="bullet"/>
+      <w:lvlText w:val=""/>
+      <w:lvlJc w:val="left"/>
+      <w:pPr>
+        <w:tabs>
+          <w:tab w:val="num" w:pos="5760"/>
+        </w:tabs>
+        <w:ind w:left="5760" w:hanging="360"/>
+      </w:pPr>
+      <w:rPr>
+        <w:rFonts w:ascii="Wingdings" w:hAnsi="Wingdings" w:hint="default"/>
+        <w:sz w:val="20"/>
+      </w:rPr>
+    </w:lvl>
+    <w:lvl w:ilvl="8" w:tentative="1">
+      <w:start w:val="1"/>
+      <w:numFmt w:val="bullet"/>
+      <w:lvlText w:val=""/>
+      <w:lvlJc w:val="left"/>
+      <w:pPr>
+        <w:tabs>
+          <w:tab w:val="num" w:pos="6480"/>
+        </w:tabs>
+        <w:ind w:left="6480" w:hanging="360"/>
+      </w:pPr>
+      <w:rPr>
+        <w:rFonts w:ascii="Wingdings" w:hAnsi="Wingdings" w:hint="default"/>
+        <w:sz w:val="20"/>
+      </w:rPr>
+    </w:lvl>
+  </w:abstractNum>
+  <w:abstractNum w:abstractNumId="5" w15:restartNumberingAfterBreak="0">
+    <w:nsid w:val="2F6573D2"/>
+    <w:multiLevelType w:val="multilevel"/>
+    <w:tmpl w:val="34E494C4"/>
+    <w:lvl w:ilvl="0">
+      <w:start w:val="1"/>
+      <w:numFmt w:val="bullet"/>
+      <w:lvlText w:val=""/>
+      <w:lvlJc w:val="left"/>
+      <w:pPr>
+        <w:tabs>
+          <w:tab w:val="num" w:pos="720"/>
+        </w:tabs>
+        <w:ind w:left="720" w:hanging="360"/>
+      </w:pPr>
+      <w:rPr>
+        <w:rFonts w:ascii="Symbol" w:hAnsi="Symbol" w:hint="default"/>
+        <w:sz w:val="20"/>
+      </w:rPr>
+    </w:lvl>
+    <w:lvl w:ilvl="1" w:tentative="1">
+      <w:start w:val="1"/>
+      <w:numFmt w:val="bullet"/>
+      <w:lvlText w:val="o"/>
+      <w:lvlJc w:val="left"/>
+      <w:pPr>
+        <w:tabs>
+          <w:tab w:val="num" w:pos="1440"/>
+        </w:tabs>
+        <w:ind w:left="1440" w:hanging="360"/>
+      </w:pPr>
+      <w:rPr>
+        <w:rFonts w:ascii="Courier New" w:hAnsi="Courier New" w:hint="default"/>
+        <w:sz w:val="20"/>
+      </w:rPr>
+    </w:lvl>
+    <w:lvl w:ilvl="2" w:tentative="1">
+      <w:start w:val="1"/>
+      <w:numFmt w:val="bullet"/>
+      <w:lvlText w:val=""/>
+      <w:lvlJc w:val="left"/>
+      <w:pPr>
+        <w:tabs>
+          <w:tab w:val="num" w:pos="2160"/>
+        </w:tabs>
+        <w:ind w:left="2160" w:hanging="360"/>
+      </w:pPr>
+      <w:rPr>
+        <w:rFonts w:ascii="Wingdings" w:hAnsi="Wingdings" w:hint="default"/>
+        <w:sz w:val="20"/>
+      </w:rPr>
+    </w:lvl>
+    <w:lvl w:ilvl="3" w:tentative="1">
+      <w:start w:val="1"/>
+      <w:numFmt w:val="bullet"/>
+      <w:lvlText w:val=""/>
+      <w:lvlJc w:val="left"/>
+      <w:pPr>
+        <w:tabs>
+          <w:tab w:val="num" w:pos="2880"/>
+        </w:tabs>
+        <w:ind w:left="2880" w:hanging="360"/>
+      </w:pPr>
+      <w:rPr>
+        <w:rFonts w:ascii="Wingdings" w:hAnsi="Wingdings" w:hint="default"/>
+        <w:sz w:val="20"/>
+      </w:rPr>
+    </w:lvl>
+    <w:lvl w:ilvl="4" w:tentative="1">
+      <w:start w:val="1"/>
+      <w:numFmt w:val="bullet"/>
+      <w:lvlText w:val=""/>
+      <w:lvlJc w:val="left"/>
+      <w:pPr>
+        <w:tabs>
+          <w:tab w:val="num" w:pos="3600"/>
+        </w:tabs>
+        <w:ind w:left="3600" w:hanging="360"/>
+      </w:pPr>
+      <w:rPr>
+        <w:rFonts w:ascii="Wingdings" w:hAnsi="Wingdings" w:hint="default"/>
+        <w:sz w:val="20"/>
+      </w:rPr>
+    </w:lvl>
+    <w:lvl w:ilvl="5" w:tentative="1">
+      <w:start w:val="1"/>
+      <w:numFmt w:val="bullet"/>
+      <w:lvlText w:val=""/>
+      <w:lvlJc w:val="left"/>
+      <w:pPr>
+        <w:tabs>
+          <w:tab w:val="num" w:pos="4320"/>
+        </w:tabs>
+        <w:ind w:left="4320" w:hanging="360"/>
+      </w:pPr>
+      <w:rPr>
+        <w:rFonts w:ascii="Wingdings" w:hAnsi="Wingdings" w:hint="default"/>
+        <w:sz w:val="20"/>
+      </w:rPr>
+    </w:lvl>
+    <w:lvl w:ilvl="6" w:tentative="1">
+      <w:start w:val="1"/>
+      <w:numFmt w:val="bullet"/>
+      <w:lvlText w:val=""/>
+      <w:lvlJc w:val="left"/>
+      <w:pPr>
+        <w:tabs>
+          <w:tab w:val="num" w:pos="5040"/>
+        </w:tabs>
+        <w:ind w:left="5040" w:hanging="360"/>
+      </w:pPr>
+      <w:rPr>
+        <w:rFonts w:ascii="Wingdings" w:hAnsi="Wingdings" w:hint="default"/>
+        <w:sz w:val="20"/>
+      </w:rPr>
+    </w:lvl>
+    <w:lvl w:ilvl="7" w:tentative="1">
+      <w:start w:val="1"/>
+      <w:numFmt w:val="bullet"/>
+      <w:lvlText w:val=""/>
+      <w:lvlJc w:val="left"/>
+      <w:pPr>
+        <w:tabs>
+          <w:tab w:val="num" w:pos="5760"/>
+        </w:tabs>
+        <w:ind w:left="5760" w:hanging="360"/>
+      </w:pPr>
+      <w:rPr>
+        <w:rFonts w:ascii="Wingdings" w:hAnsi="Wingdings" w:hint="default"/>
+        <w:sz w:val="20"/>
+      </w:rPr>
+    </w:lvl>
+    <w:lvl w:ilvl="8" w:tentative="1">
+      <w:start w:val="1"/>
+      <w:numFmt w:val="bullet"/>
+      <w:lvlText w:val=""/>
+      <w:lvlJc w:val="left"/>
+      <w:pPr>
+        <w:tabs>
+          <w:tab w:val="num" w:pos="6480"/>
+        </w:tabs>
+        <w:ind w:left="6480" w:hanging="360"/>
+      </w:pPr>
+      <w:rPr>
+        <w:rFonts w:ascii="Wingdings" w:hAnsi="Wingdings" w:hint="default"/>
+        <w:sz w:val="20"/>
+      </w:rPr>
+    </w:lvl>
+  </w:abstractNum>
+  <w:abstractNum w:abstractNumId="6" w15:restartNumberingAfterBreak="0">
     <w:nsid w:val="3ECB400C"/>
     <w:multiLevelType w:val="multilevel"/>
     <w:tmpl w:val="BEF0B26A"/>
@@ -3239,7 +4178,7 @@
       </w:rPr>
     </w:lvl>
   </w:abstractNum>
-  <w:abstractNum w:abstractNumId="5" w15:restartNumberingAfterBreak="0">
+  <w:abstractNum w:abstractNumId="7" w15:restartNumberingAfterBreak="0">
     <w:nsid w:val="66133F05"/>
     <w:multiLevelType w:val="multilevel"/>
     <w:tmpl w:val="A95E0F58"/>
@@ -3389,7 +4328,7 @@
     </w:lvl>
   </w:abstractNum>
   <w:num w:numId="1">
-    <w:abstractNumId w:val="5"/>
+    <w:abstractNumId w:val="7"/>
   </w:num>
   <w:num w:numId="2">
     <w:abstractNumId w:val="2"/>
@@ -3401,10 +4340,16 @@
     <w:abstractNumId w:val="0"/>
   </w:num>
   <w:num w:numId="5">
-    <w:abstractNumId w:val="4"/>
+    <w:abstractNumId w:val="6"/>
   </w:num>
   <w:num w:numId="6">
     <w:abstractNumId w:val="1"/>
+  </w:num>
+  <w:num w:numId="7">
+    <w:abstractNumId w:val="4"/>
+  </w:num>
+  <w:num w:numId="8">
+    <w:abstractNumId w:val="5"/>
   </w:num>
 </w:numbering>
 </file>

</xml_diff>

<commit_message>
Update: -L03 Exercise.docx (with Q08)
Adding:
-Q08 Creat Typography-CSS folder
-Q08 Requirement.docx
-Q08 Text.txt
</commit_message>
<xml_diff>
--- a/L03 CSS and Typography/L03 Exercises.docx
+++ b/L03 CSS and Typography/L03 Exercises.docx
@@ -340,6 +340,7 @@
         </w:rPr>
         <w:t>Use background with color - </w:t>
       </w:r>
+      <w:proofErr w:type="spellStart"/>
       <w:r>
         <w:rPr>
           <w:rFonts w:ascii="Segoe UI" w:eastAsia="Times New Roman" w:hAnsi="Segoe UI" w:cs="Segoe UI"/>
@@ -349,7 +350,19 @@
           <w:sz w:val="24"/>
           <w:szCs w:val="24"/>
         </w:rPr>
-        <w:t>rgb(51, 102, 153)</w:t>
+        <w:t>rgb</w:t>
+      </w:r>
+      <w:proofErr w:type="spellEnd"/>
+      <w:r>
+        <w:rPr>
+          <w:rFonts w:ascii="Segoe UI" w:eastAsia="Times New Roman" w:hAnsi="Segoe UI" w:cs="Segoe UI"/>
+          <w:b/>
+          <w:bCs/>
+          <w:color w:val="24292E"/>
+          <w:sz w:val="24"/>
+          <w:szCs w:val="24"/>
+        </w:rPr>
+        <w:t>(51, 102, 153)</w:t>
       </w:r>
     </w:p>
     <w:p>
@@ -761,13 +774,23 @@
         </w:rPr>
         <w:t>Use </w:t>
       </w:r>
-      <w:r>
-        <w:rPr>
-          <w:rStyle w:val="Strong"/>
-          <w:rFonts w:ascii="Segoe UI" w:hAnsi="Segoe UI" w:cs="Segoe UI"/>
-          <w:color w:val="24292E"/>
-        </w:rPr>
-        <w:t>ol reversed</w:t>
+      <w:proofErr w:type="spellStart"/>
+      <w:r>
+        <w:rPr>
+          <w:rStyle w:val="Strong"/>
+          <w:rFonts w:ascii="Segoe UI" w:hAnsi="Segoe UI" w:cs="Segoe UI"/>
+          <w:color w:val="24292E"/>
+        </w:rPr>
+        <w:t>ol</w:t>
+      </w:r>
+      <w:proofErr w:type="spellEnd"/>
+      <w:r>
+        <w:rPr>
+          <w:rStyle w:val="Strong"/>
+          <w:rFonts w:ascii="Segoe UI" w:hAnsi="Segoe UI" w:cs="Segoe UI"/>
+          <w:color w:val="24292E"/>
+        </w:rPr>
+        <w:t xml:space="preserve"> reversed</w:t>
       </w:r>
       <w:r>
         <w:rPr>
@@ -1101,6 +1124,7 @@
         </w:rPr>
         <w:t>Use </w:t>
       </w:r>
+      <w:proofErr w:type="spellStart"/>
       <w:r>
         <w:rPr>
           <w:rStyle w:val="Strong"/>
@@ -1109,6 +1133,7 @@
         </w:rPr>
         <w:t>thead</w:t>
       </w:r>
+      <w:proofErr w:type="spellEnd"/>
       <w:r>
         <w:rPr>
           <w:rFonts w:ascii="Segoe UI" w:hAnsi="Segoe UI" w:cs="Segoe UI"/>
@@ -1116,6 +1141,7 @@
         </w:rPr>
         <w:t> and </w:t>
       </w:r>
+      <w:proofErr w:type="spellStart"/>
       <w:r>
         <w:rPr>
           <w:rStyle w:val="Strong"/>
@@ -1124,6 +1150,7 @@
         </w:rPr>
         <w:t>tbody</w:t>
       </w:r>
+      <w:proofErr w:type="spellEnd"/>
       <w:r>
         <w:rPr>
           <w:rFonts w:ascii="Segoe UI" w:hAnsi="Segoe UI" w:cs="Segoe UI"/>
@@ -1167,13 +1194,23 @@
         </w:rPr>
         <w:t> tags with background: </w:t>
       </w:r>
-      <w:r>
-        <w:rPr>
-          <w:rStyle w:val="Strong"/>
-          <w:rFonts w:ascii="Segoe UI" w:hAnsi="Segoe UI" w:cs="Segoe UI"/>
-          <w:color w:val="24292E"/>
-        </w:rPr>
-        <w:t>rgb(241, 241, 241)</w:t>
+      <w:proofErr w:type="spellStart"/>
+      <w:r>
+        <w:rPr>
+          <w:rStyle w:val="Strong"/>
+          <w:rFonts w:ascii="Segoe UI" w:hAnsi="Segoe UI" w:cs="Segoe UI"/>
+          <w:color w:val="24292E"/>
+        </w:rPr>
+        <w:t>rgb</w:t>
+      </w:r>
+      <w:proofErr w:type="spellEnd"/>
+      <w:r>
+        <w:rPr>
+          <w:rStyle w:val="Strong"/>
+          <w:rFonts w:ascii="Segoe UI" w:hAnsi="Segoe UI" w:cs="Segoe UI"/>
+          <w:color w:val="24292E"/>
+        </w:rPr>
+        <w:t>(241, 241, 241)</w:t>
       </w:r>
     </w:p>
     <w:p>
@@ -1211,13 +1248,23 @@
         </w:rPr>
         <w:t> tags in every odd row with background: </w:t>
       </w:r>
-      <w:r>
-        <w:rPr>
-          <w:rStyle w:val="Strong"/>
-          <w:rFonts w:ascii="Segoe UI" w:hAnsi="Segoe UI" w:cs="Segoe UI"/>
-          <w:color w:val="24292E"/>
-        </w:rPr>
-        <w:t>rgb(241, 241, 241)</w:t>
+      <w:proofErr w:type="spellStart"/>
+      <w:r>
+        <w:rPr>
+          <w:rStyle w:val="Strong"/>
+          <w:rFonts w:ascii="Segoe UI" w:hAnsi="Segoe UI" w:cs="Segoe UI"/>
+          <w:color w:val="24292E"/>
+        </w:rPr>
+        <w:t>rgb</w:t>
+      </w:r>
+      <w:proofErr w:type="spellEnd"/>
+      <w:r>
+        <w:rPr>
+          <w:rStyle w:val="Strong"/>
+          <w:rFonts w:ascii="Segoe UI" w:hAnsi="Segoe UI" w:cs="Segoe UI"/>
+          <w:color w:val="24292E"/>
+        </w:rPr>
+        <w:t>(241, 241, 241)</w:t>
       </w:r>
     </w:p>
     <w:p>
@@ -1238,7 +1285,23 @@
           <w:rFonts w:ascii="Segoe UI" w:hAnsi="Segoe UI" w:cs="Segoe UI"/>
           <w:color w:val="24292E"/>
         </w:rPr>
-        <w:t>The table, td and th tags must have</w:t>
+        <w:t xml:space="preserve">The table, td and </w:t>
+      </w:r>
+      <w:proofErr w:type="spellStart"/>
+      <w:r>
+        <w:rPr>
+          <w:rFonts w:ascii="Segoe UI" w:hAnsi="Segoe UI" w:cs="Segoe UI"/>
+          <w:color w:val="24292E"/>
+        </w:rPr>
+        <w:t>th</w:t>
+      </w:r>
+      <w:proofErr w:type="spellEnd"/>
+      <w:r>
+        <w:rPr>
+          <w:rFonts w:ascii="Segoe UI" w:hAnsi="Segoe UI" w:cs="Segoe UI"/>
+          <w:color w:val="24292E"/>
+        </w:rPr>
+        <w:t xml:space="preserve"> tags must have</w:t>
       </w:r>
     </w:p>
     <w:p>
@@ -1290,13 +1353,23 @@
         </w:rPr>
         <w:t>Border color - </w:t>
       </w:r>
-      <w:r>
-        <w:rPr>
-          <w:rStyle w:val="Strong"/>
-          <w:rFonts w:ascii="Segoe UI" w:hAnsi="Segoe UI" w:cs="Segoe UI"/>
-          <w:color w:val="24292E"/>
-        </w:rPr>
-        <w:t>rgb(221, 221, 221)</w:t>
+      <w:proofErr w:type="spellStart"/>
+      <w:r>
+        <w:rPr>
+          <w:rStyle w:val="Strong"/>
+          <w:rFonts w:ascii="Segoe UI" w:hAnsi="Segoe UI" w:cs="Segoe UI"/>
+          <w:color w:val="24292E"/>
+        </w:rPr>
+        <w:t>rgb</w:t>
+      </w:r>
+      <w:proofErr w:type="spellEnd"/>
+      <w:r>
+        <w:rPr>
+          <w:rStyle w:val="Strong"/>
+          <w:rFonts w:ascii="Segoe UI" w:hAnsi="Segoe UI" w:cs="Segoe UI"/>
+          <w:color w:val="24292E"/>
+        </w:rPr>
+        <w:t>(221, 221, 221)</w:t>
       </w:r>
     </w:p>
     <w:p>
@@ -1369,13 +1442,23 @@
         </w:rPr>
         <w:t>Background: </w:t>
       </w:r>
-      <w:r>
-        <w:rPr>
-          <w:rStyle w:val="Strong"/>
-          <w:rFonts w:ascii="Segoe UI" w:hAnsi="Segoe UI" w:cs="Segoe UI"/>
-          <w:color w:val="24292E"/>
-        </w:rPr>
-        <w:t>rgb(0, 0, 0)</w:t>
+      <w:proofErr w:type="spellStart"/>
+      <w:r>
+        <w:rPr>
+          <w:rStyle w:val="Strong"/>
+          <w:rFonts w:ascii="Segoe UI" w:hAnsi="Segoe UI" w:cs="Segoe UI"/>
+          <w:color w:val="24292E"/>
+        </w:rPr>
+        <w:t>rgb</w:t>
+      </w:r>
+      <w:proofErr w:type="spellEnd"/>
+      <w:r>
+        <w:rPr>
+          <w:rStyle w:val="Strong"/>
+          <w:rFonts w:ascii="Segoe UI" w:hAnsi="Segoe UI" w:cs="Segoe UI"/>
+          <w:color w:val="24292E"/>
+        </w:rPr>
+        <w:t>(0, 0, 0)</w:t>
       </w:r>
     </w:p>
     <w:p>
@@ -1398,13 +1481,23 @@
         </w:rPr>
         <w:t>Text color: </w:t>
       </w:r>
-      <w:r>
-        <w:rPr>
-          <w:rStyle w:val="Strong"/>
-          <w:rFonts w:ascii="Segoe UI" w:hAnsi="Segoe UI" w:cs="Segoe UI"/>
-          <w:color w:val="24292E"/>
-        </w:rPr>
-        <w:t>rgb(255, 255, 255)</w:t>
+      <w:proofErr w:type="spellStart"/>
+      <w:r>
+        <w:rPr>
+          <w:rStyle w:val="Strong"/>
+          <w:rFonts w:ascii="Segoe UI" w:hAnsi="Segoe UI" w:cs="Segoe UI"/>
+          <w:color w:val="24292E"/>
+        </w:rPr>
+        <w:t>rgb</w:t>
+      </w:r>
+      <w:proofErr w:type="spellEnd"/>
+      <w:r>
+        <w:rPr>
+          <w:rStyle w:val="Strong"/>
+          <w:rFonts w:ascii="Segoe UI" w:hAnsi="Segoe UI" w:cs="Segoe UI"/>
+          <w:color w:val="24292E"/>
+        </w:rPr>
+        <w:t>(255, 255, 255)</w:t>
       </w:r>
     </w:p>
     <w:p>
@@ -1817,13 +1910,23 @@
         <w:lastRenderedPageBreak/>
         <w:t>You must use the following three colors: green(</w:t>
       </w:r>
-      <w:r>
-        <w:rPr>
-          <w:rStyle w:val="Strong"/>
-          <w:rFonts w:ascii="Segoe UI" w:hAnsi="Segoe UI" w:cs="Segoe UI"/>
-          <w:color w:val="24292E"/>
-        </w:rPr>
-        <w:t>rgb(0, 102, 0)</w:t>
+      <w:proofErr w:type="spellStart"/>
+      <w:r>
+        <w:rPr>
+          <w:rStyle w:val="Strong"/>
+          <w:rFonts w:ascii="Segoe UI" w:hAnsi="Segoe UI" w:cs="Segoe UI"/>
+          <w:color w:val="24292E"/>
+        </w:rPr>
+        <w:t>rgb</w:t>
+      </w:r>
+      <w:proofErr w:type="spellEnd"/>
+      <w:r>
+        <w:rPr>
+          <w:rStyle w:val="Strong"/>
+          <w:rFonts w:ascii="Segoe UI" w:hAnsi="Segoe UI" w:cs="Segoe UI"/>
+          <w:color w:val="24292E"/>
+        </w:rPr>
+        <w:t>(0, 102, 0)</w:t>
       </w:r>
       <w:r>
         <w:rPr>
@@ -1832,13 +1935,23 @@
         </w:rPr>
         <w:t>), white(</w:t>
       </w:r>
-      <w:r>
-        <w:rPr>
-          <w:rStyle w:val="Strong"/>
-          <w:rFonts w:ascii="Segoe UI" w:hAnsi="Segoe UI" w:cs="Segoe UI"/>
-          <w:color w:val="24292E"/>
-        </w:rPr>
-        <w:t>rgb(251, 251, 251)</w:t>
+      <w:proofErr w:type="spellStart"/>
+      <w:r>
+        <w:rPr>
+          <w:rStyle w:val="Strong"/>
+          <w:rFonts w:ascii="Segoe UI" w:hAnsi="Segoe UI" w:cs="Segoe UI"/>
+          <w:color w:val="24292E"/>
+        </w:rPr>
+        <w:t>rgb</w:t>
+      </w:r>
+      <w:proofErr w:type="spellEnd"/>
+      <w:r>
+        <w:rPr>
+          <w:rStyle w:val="Strong"/>
+          <w:rFonts w:ascii="Segoe UI" w:hAnsi="Segoe UI" w:cs="Segoe UI"/>
+          <w:color w:val="24292E"/>
+        </w:rPr>
+        <w:t>(251, 251, 251)</w:t>
       </w:r>
       <w:r>
         <w:rPr>
@@ -1847,13 +1960,23 @@
         </w:rPr>
         <w:t>) and gray(</w:t>
       </w:r>
-      <w:r>
-        <w:rPr>
-          <w:rStyle w:val="Strong"/>
-          <w:rFonts w:ascii="Segoe UI" w:hAnsi="Segoe UI" w:cs="Segoe UI"/>
-          <w:color w:val="24292E"/>
-        </w:rPr>
-        <w:t>rgb(51, 51, 51)</w:t>
+      <w:proofErr w:type="spellStart"/>
+      <w:r>
+        <w:rPr>
+          <w:rStyle w:val="Strong"/>
+          <w:rFonts w:ascii="Segoe UI" w:hAnsi="Segoe UI" w:cs="Segoe UI"/>
+          <w:color w:val="24292E"/>
+        </w:rPr>
+        <w:t>rgb</w:t>
+      </w:r>
+      <w:proofErr w:type="spellEnd"/>
+      <w:r>
+        <w:rPr>
+          <w:rStyle w:val="Strong"/>
+          <w:rFonts w:ascii="Segoe UI" w:hAnsi="Segoe UI" w:cs="Segoe UI"/>
+          <w:color w:val="24292E"/>
+        </w:rPr>
+        <w:t>(51, 51, 51)</w:t>
       </w:r>
       <w:r>
         <w:rPr>
@@ -1883,6 +2006,7 @@
         </w:rPr>
         <w:t>Use </w:t>
       </w:r>
+      <w:proofErr w:type="spellStart"/>
       <w:r>
         <w:rPr>
           <w:rStyle w:val="Emphasis"/>
@@ -1891,12 +2015,29 @@
         </w:rPr>
         <w:t>fontawesome</w:t>
       </w:r>
-      <w:r>
-        <w:rPr>
-          <w:rFonts w:ascii="Segoe UI" w:hAnsi="Segoe UI" w:cs="Segoe UI"/>
-          <w:color w:val="24292E"/>
-        </w:rPr>
-        <w:t> for this task. Import it in your css, with the </w:t>
+      <w:proofErr w:type="spellEnd"/>
+      <w:r>
+        <w:rPr>
+          <w:rFonts w:ascii="Segoe UI" w:hAnsi="Segoe UI" w:cs="Segoe UI"/>
+          <w:color w:val="24292E"/>
+        </w:rPr>
+        <w:t xml:space="preserve"> for this task. Import it in your </w:t>
+      </w:r>
+      <w:proofErr w:type="spellStart"/>
+      <w:r>
+        <w:rPr>
+          <w:rFonts w:ascii="Segoe UI" w:hAnsi="Segoe UI" w:cs="Segoe UI"/>
+          <w:color w:val="24292E"/>
+        </w:rPr>
+        <w:t>css</w:t>
+      </w:r>
+      <w:proofErr w:type="spellEnd"/>
+      <w:r>
+        <w:rPr>
+          <w:rFonts w:ascii="Segoe UI" w:hAnsi="Segoe UI" w:cs="Segoe UI"/>
+          <w:color w:val="24292E"/>
+        </w:rPr>
+        <w:t>, with the </w:t>
       </w:r>
       <w:r>
         <w:rPr>
@@ -2276,13 +2417,23 @@
         </w:rPr>
         <w:t>Make the background with </w:t>
       </w:r>
-      <w:r>
-        <w:rPr>
-          <w:rStyle w:val="Strong"/>
-          <w:rFonts w:ascii="Segoe UI" w:hAnsi="Segoe UI" w:cs="Segoe UI"/>
-          <w:color w:val="24292E"/>
-        </w:rPr>
-        <w:t>rgb(51, 102, 153)</w:t>
+      <w:proofErr w:type="spellStart"/>
+      <w:r>
+        <w:rPr>
+          <w:rStyle w:val="Strong"/>
+          <w:rFonts w:ascii="Segoe UI" w:hAnsi="Segoe UI" w:cs="Segoe UI"/>
+          <w:color w:val="24292E"/>
+        </w:rPr>
+        <w:t>rgb</w:t>
+      </w:r>
+      <w:proofErr w:type="spellEnd"/>
+      <w:r>
+        <w:rPr>
+          <w:rStyle w:val="Strong"/>
+          <w:rFonts w:ascii="Segoe UI" w:hAnsi="Segoe UI" w:cs="Segoe UI"/>
+          <w:color w:val="24292E"/>
+        </w:rPr>
+        <w:t>(51, 102, 153)</w:t>
       </w:r>
       <w:r>
         <w:rPr>
@@ -3007,6 +3158,7 @@
         </w:rPr>
         <w:t> (</w:t>
       </w:r>
+      <w:proofErr w:type="spellStart"/>
       <w:r>
         <w:rPr>
           <w:rStyle w:val="Emphasis"/>
@@ -3015,6 +3167,7 @@
         </w:rPr>
         <w:t>i</w:t>
       </w:r>
+      <w:proofErr w:type="spellEnd"/>
       <w:r>
         <w:rPr>
           <w:rFonts w:ascii="Segoe UI" w:hAnsi="Segoe UI" w:cs="Segoe UI"/>
@@ -3079,6 +3232,7 @@
         </w:rPr>
         <w:t>Use </w:t>
       </w:r>
+      <w:proofErr w:type="spellStart"/>
       <w:r>
         <w:rPr>
           <w:rStyle w:val="Emphasis"/>
@@ -3087,12 +3241,29 @@
         </w:rPr>
         <w:t>fontawesome</w:t>
       </w:r>
-      <w:r>
-        <w:rPr>
-          <w:rFonts w:ascii="Segoe UI" w:hAnsi="Segoe UI" w:cs="Segoe UI"/>
-          <w:color w:val="24292E"/>
-        </w:rPr>
-        <w:t> for this task. Import it in your css, with the </w:t>
+      <w:proofErr w:type="spellEnd"/>
+      <w:r>
+        <w:rPr>
+          <w:rFonts w:ascii="Segoe UI" w:hAnsi="Segoe UI" w:cs="Segoe UI"/>
+          <w:color w:val="24292E"/>
+        </w:rPr>
+        <w:t xml:space="preserve"> for this task. Import it in your </w:t>
+      </w:r>
+      <w:proofErr w:type="spellStart"/>
+      <w:r>
+        <w:rPr>
+          <w:rFonts w:ascii="Segoe UI" w:hAnsi="Segoe UI" w:cs="Segoe UI"/>
+          <w:color w:val="24292E"/>
+        </w:rPr>
+        <w:t>css</w:t>
+      </w:r>
+      <w:proofErr w:type="spellEnd"/>
+      <w:r>
+        <w:rPr>
+          <w:rFonts w:ascii="Segoe UI" w:hAnsi="Segoe UI" w:cs="Segoe UI"/>
+          <w:color w:val="24292E"/>
+        </w:rPr>
+        <w:t>, with the </w:t>
       </w:r>
       <w:r>
         <w:rPr>
@@ -3599,7 +3770,23 @@
           <w:rFonts w:ascii="Segoe UI" w:hAnsi="Segoe UI" w:cs="Segoe UI"/>
           <w:color w:val="24292E"/>
         </w:rPr>
-        <w:t> (&lt;i&gt;)</w:t>
+        <w:t> (&lt;</w:t>
+      </w:r>
+      <w:proofErr w:type="spellStart"/>
+      <w:r>
+        <w:rPr>
+          <w:rFonts w:ascii="Segoe UI" w:hAnsi="Segoe UI" w:cs="Segoe UI"/>
+          <w:color w:val="24292E"/>
+        </w:rPr>
+        <w:t>i</w:t>
+      </w:r>
+      <w:proofErr w:type="spellEnd"/>
+      <w:r>
+        <w:rPr>
+          <w:rFonts w:ascii="Segoe UI" w:hAnsi="Segoe UI" w:cs="Segoe UI"/>
+          <w:color w:val="24292E"/>
+        </w:rPr>
+        <w:t>&gt;)</w:t>
       </w:r>
     </w:p>
     <w:p>
@@ -3760,6 +3947,7 @@
         </w:rPr>
         <w:t>Use </w:t>
       </w:r>
+      <w:proofErr w:type="spellStart"/>
       <w:r>
         <w:rPr>
           <w:rStyle w:val="Emphasis"/>
@@ -3768,12 +3956,29 @@
         </w:rPr>
         <w:t>fontawesome</w:t>
       </w:r>
-      <w:r>
-        <w:rPr>
-          <w:rFonts w:ascii="Segoe UI" w:hAnsi="Segoe UI" w:cs="Segoe UI"/>
-          <w:color w:val="24292E"/>
-        </w:rPr>
-        <w:t> for this task. Import it in your css, with the </w:t>
+      <w:proofErr w:type="spellEnd"/>
+      <w:r>
+        <w:rPr>
+          <w:rFonts w:ascii="Segoe UI" w:hAnsi="Segoe UI" w:cs="Segoe UI"/>
+          <w:color w:val="24292E"/>
+        </w:rPr>
+        <w:t xml:space="preserve"> for this task. Import it in your </w:t>
+      </w:r>
+      <w:proofErr w:type="spellStart"/>
+      <w:r>
+        <w:rPr>
+          <w:rFonts w:ascii="Segoe UI" w:hAnsi="Segoe UI" w:cs="Segoe UI"/>
+          <w:color w:val="24292E"/>
+        </w:rPr>
+        <w:t>css</w:t>
+      </w:r>
+      <w:proofErr w:type="spellEnd"/>
+      <w:r>
+        <w:rPr>
+          <w:rFonts w:ascii="Segoe UI" w:hAnsi="Segoe UI" w:cs="Segoe UI"/>
+          <w:color w:val="24292E"/>
+        </w:rPr>
+        <w:t>, with the </w:t>
       </w:r>
       <w:r>
         <w:rPr>
@@ -3793,6 +3998,621 @@
     </w:p>
     <w:p>
       <w:pPr>
+        <w:pStyle w:val="Heading1"/>
+        <w:pBdr>
+          <w:bottom w:val="single" w:sz="6" w:space="4" w:color="EAECEF"/>
+        </w:pBdr>
+        <w:shd w:val="clear" w:color="auto" w:fill="FFFFFF"/>
+        <w:spacing w:after="240"/>
+        <w:rPr>
+          <w:rFonts w:ascii="Segoe UI" w:hAnsi="Segoe UI" w:cs="Segoe UI"/>
+          <w:color w:val="24292E"/>
+        </w:rPr>
+      </w:pPr>
+      <w:r>
+        <w:rPr>
+          <w:rFonts w:ascii="Segoe UI" w:hAnsi="Segoe UI" w:cs="Segoe UI"/>
+          <w:color w:val="24292E"/>
+        </w:rPr>
+        <w:t>08 - Create Typography CSS</w:t>
+      </w:r>
+    </w:p>
+    <w:p>
+      <w:pPr>
+        <w:spacing w:before="360" w:after="360"/>
+        <w:rPr>
+          <w:rFonts w:ascii="Times New Roman" w:hAnsi="Times New Roman" w:cs="Times New Roman"/>
+        </w:rPr>
+      </w:pPr>
+      <w:r>
+        <w:pict w14:anchorId="7A6685B4">
+          <v:rect id="_x0000_i1031" style="width:0;height:3pt" o:hralign="center" o:hrstd="t" o:hrnoshade="t" o:hr="t" fillcolor="#24292e" stroked="f"/>
+        </w:pict>
+      </w:r>
+    </w:p>
+    <w:p>
+      <w:pPr>
+        <w:pStyle w:val="NormalWeb"/>
+        <w:shd w:val="clear" w:color="auto" w:fill="FFFFFF"/>
+        <w:spacing w:before="0" w:beforeAutospacing="0" w:after="240" w:afterAutospacing="0"/>
+        <w:rPr>
+          <w:rFonts w:ascii="Segoe UI" w:hAnsi="Segoe UI" w:cs="Segoe UI"/>
+          <w:color w:val="24292E"/>
+        </w:rPr>
+      </w:pPr>
+      <w:r>
+        <w:rPr>
+          <w:rFonts w:ascii="Segoe UI" w:hAnsi="Segoe UI" w:cs="Segoe UI"/>
+          <w:color w:val="24292E"/>
+        </w:rPr>
+        <w:t>Problems for in-class lab for the </w:t>
+      </w:r>
+      <w:hyperlink r:id="rId21" w:history="1">
+        <w:r>
+          <w:rPr>
+            <w:rStyle w:val="Hyperlink"/>
+            <w:rFonts w:ascii="Segoe UI" w:hAnsi="Segoe UI" w:cs="Segoe UI"/>
+            <w:color w:val="0366D6"/>
+          </w:rPr>
+          <w:t>�HTML &amp; CSS�</w:t>
+        </w:r>
+      </w:hyperlink>
+      <w:r>
+        <w:rPr>
+          <w:rFonts w:ascii="Segoe UI" w:hAnsi="Segoe UI" w:cs="Segoe UI"/>
+          <w:color w:val="24292E"/>
+        </w:rPr>
+        <w:t> course @ </w:t>
+      </w:r>
+      <w:r>
+        <w:rPr>
+          <w:rStyle w:val="Strong"/>
+          <w:rFonts w:ascii="Segoe UI" w:eastAsiaTheme="majorEastAsia" w:hAnsi="Segoe UI" w:cs="Segoe UI"/>
+          <w:color w:val="24292E"/>
+        </w:rPr>
+        <w:t>SoftUni</w:t>
+      </w:r>
+      <w:r>
+        <w:rPr>
+          <w:rFonts w:ascii="Segoe UI" w:hAnsi="Segoe UI" w:cs="Segoe UI"/>
+          <w:color w:val="24292E"/>
+        </w:rPr>
+        <w:t>.</w:t>
+      </w:r>
+    </w:p>
+    <w:p>
+      <w:pPr>
+        <w:pStyle w:val="NormalWeb"/>
+        <w:shd w:val="clear" w:color="auto" w:fill="FFFFFF"/>
+        <w:spacing w:before="0" w:beforeAutospacing="0" w:after="240" w:afterAutospacing="0"/>
+        <w:rPr>
+          <w:rFonts w:ascii="Segoe UI" w:hAnsi="Segoe UI" w:cs="Segoe UI"/>
+          <w:color w:val="24292E"/>
+        </w:rPr>
+      </w:pPr>
+      <w:r>
+        <w:rPr>
+          <w:rFonts w:ascii="Segoe UI" w:hAnsi="Segoe UI" w:cs="Segoe UI"/>
+          <w:color w:val="24292E"/>
+        </w:rPr>
+        <w:t>Submit your solutions in the </w:t>
+      </w:r>
+      <w:hyperlink r:id="rId22" w:history="1">
+        <w:r>
+          <w:rPr>
+            <w:rStyle w:val="Hyperlink"/>
+            <w:rFonts w:ascii="Segoe UI" w:hAnsi="Segoe UI" w:cs="Segoe UI"/>
+            <w:color w:val="0366D6"/>
+          </w:rPr>
+          <w:t>SoftUni Judge System</w:t>
+        </w:r>
+      </w:hyperlink>
+      <w:r>
+        <w:rPr>
+          <w:rFonts w:ascii="Segoe UI" w:hAnsi="Segoe UI" w:cs="Segoe UI"/>
+          <w:color w:val="24292E"/>
+        </w:rPr>
+        <w:t>.</w:t>
+      </w:r>
+    </w:p>
+    <w:p>
+      <w:pPr>
+        <w:pStyle w:val="Heading3"/>
+        <w:shd w:val="clear" w:color="auto" w:fill="FFFFFF"/>
+        <w:spacing w:before="360" w:beforeAutospacing="0" w:after="240" w:afterAutospacing="0"/>
+        <w:rPr>
+          <w:rFonts w:ascii="Segoe UI" w:hAnsi="Segoe UI" w:cs="Segoe UI"/>
+          <w:color w:val="24292E"/>
+          <w:sz w:val="30"/>
+          <w:szCs w:val="30"/>
+        </w:rPr>
+      </w:pPr>
+      <w:r>
+        <w:rPr>
+          <w:rFonts w:ascii="Segoe UI" w:hAnsi="Segoe UI" w:cs="Segoe UI"/>
+          <w:color w:val="24292E"/>
+          <w:sz w:val="30"/>
+          <w:szCs w:val="30"/>
+        </w:rPr>
+        <w:t>Constraints</w:t>
+      </w:r>
+    </w:p>
+    <w:p>
+      <w:pPr>
+        <w:numPr>
+          <w:ilvl w:val="0"/>
+          <w:numId w:val="11"/>
+        </w:numPr>
+        <w:shd w:val="clear" w:color="auto" w:fill="FFFFFF"/>
+        <w:spacing w:before="100" w:beforeAutospacing="1" w:after="100" w:afterAutospacing="1" w:line="240" w:lineRule="auto"/>
+        <w:rPr>
+          <w:rFonts w:ascii="Segoe UI" w:hAnsi="Segoe UI" w:cs="Segoe UI"/>
+          <w:color w:val="24292E"/>
+          <w:sz w:val="24"/>
+          <w:szCs w:val="24"/>
+        </w:rPr>
+      </w:pPr>
+      <w:r>
+        <w:rPr>
+          <w:rFonts w:ascii="Segoe UI" w:hAnsi="Segoe UI" w:cs="Segoe UI"/>
+          <w:color w:val="24292E"/>
+        </w:rPr>
+        <w:t>Create </w:t>
+      </w:r>
+      <w:r>
+        <w:rPr>
+          <w:rStyle w:val="Strong"/>
+          <w:rFonts w:ascii="Segoe UI" w:hAnsi="Segoe UI" w:cs="Segoe UI"/>
+          <w:color w:val="24292E"/>
+        </w:rPr>
+        <w:t>"index.html"</w:t>
+      </w:r>
+      <w:r>
+        <w:rPr>
+          <w:rFonts w:ascii="Segoe UI" w:hAnsi="Segoe UI" w:cs="Segoe UI"/>
+          <w:color w:val="24292E"/>
+        </w:rPr>
+        <w:t> and </w:t>
+      </w:r>
+      <w:r>
+        <w:rPr>
+          <w:rStyle w:val="Strong"/>
+          <w:rFonts w:ascii="Segoe UI" w:hAnsi="Segoe UI" w:cs="Segoe UI"/>
+          <w:color w:val="24292E"/>
+        </w:rPr>
+        <w:t>"style.css"</w:t>
+      </w:r>
+      <w:r>
+        <w:rPr>
+          <w:rFonts w:ascii="Segoe UI" w:hAnsi="Segoe UI" w:cs="Segoe UI"/>
+          <w:color w:val="24292E"/>
+        </w:rPr>
+        <w:t> files</w:t>
+      </w:r>
+    </w:p>
+    <w:p>
+      <w:pPr>
+        <w:numPr>
+          <w:ilvl w:val="0"/>
+          <w:numId w:val="11"/>
+        </w:numPr>
+        <w:shd w:val="clear" w:color="auto" w:fill="FFFFFF"/>
+        <w:spacing w:before="60" w:after="100" w:afterAutospacing="1" w:line="240" w:lineRule="auto"/>
+        <w:rPr>
+          <w:rFonts w:ascii="Segoe UI" w:hAnsi="Segoe UI" w:cs="Segoe UI"/>
+          <w:color w:val="24292E"/>
+        </w:rPr>
+      </w:pPr>
+      <w:r>
+        <w:rPr>
+          <w:rFonts w:ascii="Segoe UI" w:hAnsi="Segoe UI" w:cs="Segoe UI"/>
+          <w:color w:val="24292E"/>
+        </w:rPr>
+        <w:t>Change the </w:t>
+      </w:r>
+      <w:r>
+        <w:rPr>
+          <w:rStyle w:val="Strong"/>
+          <w:rFonts w:ascii="Segoe UI" w:hAnsi="Segoe UI" w:cs="Segoe UI"/>
+          <w:color w:val="24292E"/>
+        </w:rPr>
+        <w:t>title</w:t>
+      </w:r>
+      <w:r>
+        <w:rPr>
+          <w:rFonts w:ascii="Segoe UI" w:hAnsi="Segoe UI" w:cs="Segoe UI"/>
+          <w:color w:val="24292E"/>
+        </w:rPr>
+        <w:t> to </w:t>
+      </w:r>
+      <w:r>
+        <w:rPr>
+          <w:rStyle w:val="Strong"/>
+          <w:rFonts w:ascii="Segoe UI" w:hAnsi="Segoe UI" w:cs="Segoe UI"/>
+          <w:color w:val="24292E"/>
+        </w:rPr>
+        <w:t>Typography</w:t>
+      </w:r>
+    </w:p>
+    <w:p>
+      <w:pPr>
+        <w:numPr>
+          <w:ilvl w:val="0"/>
+          <w:numId w:val="11"/>
+        </w:numPr>
+        <w:shd w:val="clear" w:color="auto" w:fill="FFFFFF"/>
+        <w:spacing w:before="60" w:after="100" w:afterAutospacing="1" w:line="240" w:lineRule="auto"/>
+        <w:rPr>
+          <w:rFonts w:ascii="Segoe UI" w:hAnsi="Segoe UI" w:cs="Segoe UI"/>
+          <w:color w:val="24292E"/>
+        </w:rPr>
+      </w:pPr>
+      <w:r>
+        <w:rPr>
+          <w:rFonts w:ascii="Segoe UI" w:hAnsi="Segoe UI" w:cs="Segoe UI"/>
+          <w:color w:val="24292E"/>
+        </w:rPr>
+        <w:t>Use </w:t>
+      </w:r>
+      <w:r>
+        <w:rPr>
+          <w:rStyle w:val="Strong"/>
+          <w:rFonts w:ascii="Segoe UI" w:hAnsi="Segoe UI" w:cs="Segoe UI"/>
+          <w:color w:val="24292E"/>
+        </w:rPr>
+        <w:t>Helvetica, sans-serif</w:t>
+      </w:r>
+      <w:r>
+        <w:rPr>
+          <w:rFonts w:ascii="Segoe UI" w:hAnsi="Segoe UI" w:cs="Segoe UI"/>
+          <w:color w:val="24292E"/>
+        </w:rPr>
+        <w:t> font-family for the document</w:t>
+      </w:r>
+    </w:p>
+    <w:p>
+      <w:pPr>
+        <w:numPr>
+          <w:ilvl w:val="1"/>
+          <w:numId w:val="11"/>
+        </w:numPr>
+        <w:shd w:val="clear" w:color="auto" w:fill="FFFFFF"/>
+        <w:spacing w:before="100" w:beforeAutospacing="1" w:after="100" w:afterAutospacing="1" w:line="240" w:lineRule="auto"/>
+        <w:rPr>
+          <w:rFonts w:ascii="Segoe UI" w:hAnsi="Segoe UI" w:cs="Segoe UI"/>
+          <w:color w:val="24292E"/>
+        </w:rPr>
+      </w:pPr>
+      <w:r>
+        <w:rPr>
+          <w:rFonts w:ascii="Segoe UI" w:hAnsi="Segoe UI" w:cs="Segoe UI"/>
+          <w:color w:val="24292E"/>
+        </w:rPr>
+        <w:t>Make the </w:t>
+      </w:r>
+      <w:r>
+        <w:rPr>
+          <w:rStyle w:val="Strong"/>
+          <w:rFonts w:ascii="Segoe UI" w:hAnsi="Segoe UI" w:cs="Segoe UI"/>
+          <w:color w:val="24292E"/>
+        </w:rPr>
+        <w:t>font-size</w:t>
+      </w:r>
+      <w:r>
+        <w:rPr>
+          <w:rFonts w:ascii="Segoe UI" w:hAnsi="Segoe UI" w:cs="Segoe UI"/>
+          <w:color w:val="24292E"/>
+        </w:rPr>
+        <w:t> 16px</w:t>
+      </w:r>
+    </w:p>
+    <w:p>
+      <w:pPr>
+        <w:numPr>
+          <w:ilvl w:val="1"/>
+          <w:numId w:val="11"/>
+        </w:numPr>
+        <w:shd w:val="clear" w:color="auto" w:fill="FFFFFF"/>
+        <w:spacing w:before="60" w:after="100" w:afterAutospacing="1" w:line="240" w:lineRule="auto"/>
+        <w:rPr>
+          <w:rFonts w:ascii="Segoe UI" w:hAnsi="Segoe UI" w:cs="Segoe UI"/>
+          <w:color w:val="24292E"/>
+        </w:rPr>
+      </w:pPr>
+      <w:r>
+        <w:rPr>
+          <w:rFonts w:ascii="Segoe UI" w:hAnsi="Segoe UI" w:cs="Segoe UI"/>
+          <w:color w:val="24292E"/>
+        </w:rPr>
+        <w:t>Change the </w:t>
+      </w:r>
+      <w:r>
+        <w:rPr>
+          <w:rStyle w:val="Strong"/>
+          <w:rFonts w:ascii="Segoe UI" w:hAnsi="Segoe UI" w:cs="Segoe UI"/>
+          <w:color w:val="24292E"/>
+        </w:rPr>
+        <w:t>line-height</w:t>
+      </w:r>
+      <w:r>
+        <w:rPr>
+          <w:rFonts w:ascii="Segoe UI" w:hAnsi="Segoe UI" w:cs="Segoe UI"/>
+          <w:color w:val="24292E"/>
+        </w:rPr>
+        <w:t> to 1.5</w:t>
+      </w:r>
+    </w:p>
+    <w:p>
+      <w:pPr>
+        <w:numPr>
+          <w:ilvl w:val="0"/>
+          <w:numId w:val="11"/>
+        </w:numPr>
+        <w:shd w:val="clear" w:color="auto" w:fill="FFFFFF"/>
+        <w:spacing w:before="60" w:after="100" w:afterAutospacing="1" w:line="240" w:lineRule="auto"/>
+        <w:rPr>
+          <w:rFonts w:ascii="Segoe UI" w:hAnsi="Segoe UI" w:cs="Segoe UI"/>
+          <w:color w:val="24292E"/>
+        </w:rPr>
+      </w:pPr>
+      <w:r>
+        <w:rPr>
+          <w:rFonts w:ascii="Segoe UI" w:hAnsi="Segoe UI" w:cs="Segoe UI"/>
+          <w:color w:val="24292E"/>
+        </w:rPr>
+        <w:t>Use </w:t>
+      </w:r>
+      <w:r>
+        <w:rPr>
+          <w:rStyle w:val="Strong"/>
+          <w:rFonts w:ascii="Segoe UI" w:hAnsi="Segoe UI" w:cs="Segoe UI"/>
+          <w:color w:val="24292E"/>
+        </w:rPr>
+        <w:t>Georgia, serif</w:t>
+      </w:r>
+      <w:r>
+        <w:rPr>
+          <w:rFonts w:ascii="Segoe UI" w:hAnsi="Segoe UI" w:cs="Segoe UI"/>
+          <w:color w:val="24292E"/>
+        </w:rPr>
+        <w:t> font-family for the headings</w:t>
+      </w:r>
+    </w:p>
+    <w:p>
+      <w:pPr>
+        <w:numPr>
+          <w:ilvl w:val="0"/>
+          <w:numId w:val="11"/>
+        </w:numPr>
+        <w:shd w:val="clear" w:color="auto" w:fill="FFFFFF"/>
+        <w:spacing w:before="60" w:after="100" w:afterAutospacing="1" w:line="240" w:lineRule="auto"/>
+        <w:rPr>
+          <w:rFonts w:ascii="Segoe UI" w:hAnsi="Segoe UI" w:cs="Segoe UI"/>
+          <w:color w:val="24292E"/>
+        </w:rPr>
+      </w:pPr>
+      <w:r>
+        <w:rPr>
+          <w:rFonts w:ascii="Segoe UI" w:hAnsi="Segoe UI" w:cs="Segoe UI"/>
+          <w:color w:val="24292E"/>
+        </w:rPr>
+        <w:t>Use headings from </w:t>
+      </w:r>
+      <w:r>
+        <w:rPr>
+          <w:rStyle w:val="Strong"/>
+          <w:rFonts w:ascii="Segoe UI" w:hAnsi="Segoe UI" w:cs="Segoe UI"/>
+          <w:color w:val="24292E"/>
+        </w:rPr>
+        <w:t>h1</w:t>
+      </w:r>
+      <w:r>
+        <w:rPr>
+          <w:rFonts w:ascii="Segoe UI" w:hAnsi="Segoe UI" w:cs="Segoe UI"/>
+          <w:color w:val="24292E"/>
+        </w:rPr>
+        <w:t> to </w:t>
+      </w:r>
+      <w:r>
+        <w:rPr>
+          <w:rStyle w:val="Strong"/>
+          <w:rFonts w:ascii="Segoe UI" w:hAnsi="Segoe UI" w:cs="Segoe UI"/>
+          <w:color w:val="24292E"/>
+        </w:rPr>
+        <w:t>h6</w:t>
+      </w:r>
+    </w:p>
+    <w:p>
+      <w:pPr>
+        <w:numPr>
+          <w:ilvl w:val="0"/>
+          <w:numId w:val="11"/>
+        </w:numPr>
+        <w:shd w:val="clear" w:color="auto" w:fill="FFFFFF"/>
+        <w:spacing w:before="60" w:after="100" w:afterAutospacing="1" w:line="240" w:lineRule="auto"/>
+        <w:rPr>
+          <w:rFonts w:ascii="Segoe UI" w:hAnsi="Segoe UI" w:cs="Segoe UI"/>
+          <w:color w:val="24292E"/>
+        </w:rPr>
+      </w:pPr>
+      <w:r>
+        <w:rPr>
+          <w:rFonts w:ascii="Segoe UI" w:hAnsi="Segoe UI" w:cs="Segoe UI"/>
+          <w:color w:val="24292E"/>
+        </w:rPr>
+        <w:t>Create a HTML </w:t>
+      </w:r>
+      <w:r>
+        <w:rPr>
+          <w:rStyle w:val="Strong"/>
+          <w:rFonts w:ascii="Segoe UI" w:hAnsi="Segoe UI" w:cs="Segoe UI"/>
+          <w:color w:val="24292E"/>
+        </w:rPr>
+        <w:t>table</w:t>
+      </w:r>
+      <w:r>
+        <w:rPr>
+          <w:rFonts w:ascii="Segoe UI" w:hAnsi="Segoe UI" w:cs="Segoe UI"/>
+          <w:color w:val="24292E"/>
+        </w:rPr>
+        <w:t> and style it</w:t>
+      </w:r>
+    </w:p>
+    <w:p>
+      <w:pPr>
+        <w:numPr>
+          <w:ilvl w:val="0"/>
+          <w:numId w:val="11"/>
+        </w:numPr>
+        <w:shd w:val="clear" w:color="auto" w:fill="FFFFFF"/>
+        <w:spacing w:before="60" w:after="100" w:afterAutospacing="1" w:line="240" w:lineRule="auto"/>
+        <w:rPr>
+          <w:rFonts w:ascii="Segoe UI" w:hAnsi="Segoe UI" w:cs="Segoe UI"/>
+          <w:color w:val="24292E"/>
+        </w:rPr>
+      </w:pPr>
+      <w:r>
+        <w:rPr>
+          <w:rFonts w:ascii="Segoe UI" w:hAnsi="Segoe UI" w:cs="Segoe UI"/>
+          <w:color w:val="24292E"/>
+        </w:rPr>
+        <w:t>Use </w:t>
+      </w:r>
+      <w:r>
+        <w:rPr>
+          <w:rStyle w:val="Strong"/>
+          <w:rFonts w:ascii="Segoe UI" w:hAnsi="Segoe UI" w:cs="Segoe UI"/>
+          <w:color w:val="24292E"/>
+        </w:rPr>
+        <w:t>blockquote</w:t>
+      </w:r>
+      <w:r>
+        <w:rPr>
+          <w:rFonts w:ascii="Segoe UI" w:hAnsi="Segoe UI" w:cs="Segoe UI"/>
+          <w:color w:val="24292E"/>
+        </w:rPr>
+        <w:t> tag</w:t>
+      </w:r>
+    </w:p>
+    <w:p>
+      <w:pPr>
+        <w:numPr>
+          <w:ilvl w:val="1"/>
+          <w:numId w:val="11"/>
+        </w:numPr>
+        <w:shd w:val="clear" w:color="auto" w:fill="FFFFFF"/>
+        <w:spacing w:before="100" w:beforeAutospacing="1" w:after="100" w:afterAutospacing="1" w:line="240" w:lineRule="auto"/>
+        <w:rPr>
+          <w:rFonts w:ascii="Segoe UI" w:hAnsi="Segoe UI" w:cs="Segoe UI"/>
+          <w:color w:val="24292E"/>
+        </w:rPr>
+      </w:pPr>
+      <w:r>
+        <w:rPr>
+          <w:rFonts w:ascii="Segoe UI" w:hAnsi="Segoe UI" w:cs="Segoe UI"/>
+          <w:color w:val="24292E"/>
+        </w:rPr>
+        <w:t>Style its left border with </w:t>
+      </w:r>
+      <w:proofErr w:type="spellStart"/>
+      <w:r>
+        <w:rPr>
+          <w:rStyle w:val="Strong"/>
+          <w:rFonts w:ascii="Segoe UI" w:hAnsi="Segoe UI" w:cs="Segoe UI"/>
+          <w:color w:val="24292E"/>
+        </w:rPr>
+        <w:t>rgb</w:t>
+      </w:r>
+      <w:proofErr w:type="spellEnd"/>
+      <w:r>
+        <w:rPr>
+          <w:rStyle w:val="Strong"/>
+          <w:rFonts w:ascii="Segoe UI" w:hAnsi="Segoe UI" w:cs="Segoe UI"/>
+          <w:color w:val="24292E"/>
+        </w:rPr>
+        <w:t>(221,221,221)</w:t>
+      </w:r>
+      <w:r>
+        <w:rPr>
+          <w:rFonts w:ascii="Segoe UI" w:hAnsi="Segoe UI" w:cs="Segoe UI"/>
+          <w:color w:val="24292E"/>
+        </w:rPr>
+        <w:t> color</w:t>
+      </w:r>
+    </w:p>
+    <w:p>
+      <w:pPr>
+        <w:numPr>
+          <w:ilvl w:val="1"/>
+          <w:numId w:val="11"/>
+        </w:numPr>
+        <w:shd w:val="clear" w:color="auto" w:fill="FFFFFF"/>
+        <w:spacing w:before="60" w:after="100" w:afterAutospacing="1" w:line="240" w:lineRule="auto"/>
+        <w:rPr>
+          <w:rFonts w:ascii="Segoe UI" w:hAnsi="Segoe UI" w:cs="Segoe UI"/>
+          <w:color w:val="24292E"/>
+        </w:rPr>
+      </w:pPr>
+      <w:r>
+        <w:rPr>
+          <w:rFonts w:ascii="Segoe UI" w:hAnsi="Segoe UI" w:cs="Segoe UI"/>
+          <w:color w:val="24292E"/>
+        </w:rPr>
+        <w:t>Style its font to </w:t>
+      </w:r>
+      <w:r>
+        <w:rPr>
+          <w:rStyle w:val="Strong"/>
+          <w:rFonts w:ascii="Segoe UI" w:hAnsi="Segoe UI" w:cs="Segoe UI"/>
+          <w:color w:val="24292E"/>
+        </w:rPr>
+        <w:t>italic</w:t>
+      </w:r>
+    </w:p>
+    <w:p>
+      <w:pPr>
+        <w:numPr>
+          <w:ilvl w:val="0"/>
+          <w:numId w:val="11"/>
+        </w:numPr>
+        <w:shd w:val="clear" w:color="auto" w:fill="FFFFFF"/>
+        <w:spacing w:before="60" w:after="100" w:afterAutospacing="1" w:line="240" w:lineRule="auto"/>
+        <w:rPr>
+          <w:rFonts w:ascii="Segoe UI" w:hAnsi="Segoe UI" w:cs="Segoe UI"/>
+          <w:color w:val="24292E"/>
+        </w:rPr>
+      </w:pPr>
+      <w:r>
+        <w:rPr>
+          <w:rFonts w:ascii="Segoe UI" w:hAnsi="Segoe UI" w:cs="Segoe UI"/>
+          <w:color w:val="24292E"/>
+        </w:rPr>
+        <w:t>Use </w:t>
+      </w:r>
+      <w:proofErr w:type="spellStart"/>
+      <w:r>
+        <w:rPr>
+          <w:rStyle w:val="Strong"/>
+          <w:rFonts w:ascii="Segoe UI" w:hAnsi="Segoe UI" w:cs="Segoe UI"/>
+          <w:color w:val="24292E"/>
+        </w:rPr>
+        <w:t>hr</w:t>
+      </w:r>
+      <w:proofErr w:type="spellEnd"/>
+      <w:r>
+        <w:rPr>
+          <w:rFonts w:ascii="Segoe UI" w:hAnsi="Segoe UI" w:cs="Segoe UI"/>
+          <w:color w:val="24292E"/>
+        </w:rPr>
+        <w:t> tag for the horizontal lines</w:t>
+      </w:r>
+    </w:p>
+    <w:p>
+      <w:pPr>
+        <w:numPr>
+          <w:ilvl w:val="0"/>
+          <w:numId w:val="10"/>
+        </w:numPr>
         <w:shd w:val="clear" w:color="auto" w:fill="FFFFFF"/>
         <w:spacing w:before="60" w:after="100" w:afterAutospacing="1" w:line="240" w:lineRule="auto"/>
         <w:rPr>
@@ -3802,6 +4622,16 @@
       </w:pPr>
       <w:bookmarkStart w:id="0" w:name="_GoBack"/>
       <w:bookmarkEnd w:id="0"/>
+    </w:p>
+    <w:p>
+      <w:pPr>
+        <w:shd w:val="clear" w:color="auto" w:fill="FFFFFF"/>
+        <w:spacing w:before="60" w:after="100" w:afterAutospacing="1" w:line="240" w:lineRule="auto"/>
+        <w:rPr>
+          <w:rFonts w:ascii="Segoe UI" w:hAnsi="Segoe UI" w:cs="Segoe UI"/>
+          <w:color w:val="24292E"/>
+        </w:rPr>
+      </w:pPr>
     </w:p>
     <w:p>
       <w:pPr>
@@ -3827,6 +4657,155 @@
 <file path=word/numbering.xml><?xml version="1.0" encoding="utf-8"?>
 <w:numbering xmlns:wpc="http://schemas.microsoft.com/office/word/2010/wordprocessingCanvas" xmlns:cx="http://schemas.microsoft.com/office/drawing/2014/chartex" xmlns:cx1="http://schemas.microsoft.com/office/drawing/2015/9/8/chartex" xmlns:cx2="http://schemas.microsoft.com/office/drawing/2015/10/21/chartex" xmlns:cx3="http://schemas.microsoft.com/office/drawing/2016/5/9/chartex" xmlns:cx4="http://schemas.microsoft.com/office/drawing/2016/5/10/chartex" xmlns:cx5="http://schemas.microsoft.com/office/drawing/2016/5/11/chartex" xmlns:cx6="http://schemas.microsoft.com/office/drawing/2016/5/12/chartex" xmlns:cx7="http://schemas.microsoft.com/office/drawing/2016/5/13/chartex" xmlns:cx8="http://schemas.microsoft.com/office/drawing/2016/5/14/chartex" xmlns:mc="http://schemas.openxmlformats.org/markup-compatibility/2006" xmlns:aink="http://schemas.microsoft.com/office/drawing/2016/ink" xmlns:am3d="http://schemas.microsoft.com/office/drawing/2017/model3d" xmlns:o="urn:schemas-microsoft-com:office:office" xmlns:r="http://schemas.openxmlformats.org/officeDocument/2006/relationships" xmlns:m="http://schemas.openxmlformats.org/officeDocument/2006/math" xmlns:v="urn:schemas-microsoft-com:vml" xmlns:wp14="http://schemas.microsoft.com/office/word/2010/wordprocessingDrawing" xmlns:wp="http://schemas.openxmlformats.org/drawingml/2006/wordprocessingDrawing" xmlns:w10="urn:schemas-microsoft-com:office:word" xmlns:w="http://schemas.openxmlformats.org/wordprocessingml/2006/main" xmlns:w14="http://schemas.microsoft.com/office/word/2010/wordml" xmlns:w15="http://schemas.microsoft.com/office/word/2012/wordml" xmlns:w16cex="http://schemas.microsoft.com/office/word/2018/wordml/cex" xmlns:w16cid="http://schemas.microsoft.com/office/word/2016/wordml/cid" xmlns:w16="http://schemas.microsoft.com/office/word/2018/wordml" xmlns:w16se="http://schemas.microsoft.com/office/word/2015/wordml/symex" xmlns:wpg="http://schemas.microsoft.com/office/word/2010/wordprocessingGroup" xmlns:wpi="http://schemas.microsoft.com/office/word/2010/wordprocessingInk" xmlns:wne="http://schemas.microsoft.com/office/word/2006/wordml" xmlns:wps="http://schemas.microsoft.com/office/word/2010/wordprocessingShape" mc:Ignorable="w14 w15 w16se w16cid w16 w16cex wp14">
   <w:abstractNum w:abstractNumId="0" w15:restartNumberingAfterBreak="0">
+    <w:nsid w:val="07796A7E"/>
+    <w:multiLevelType w:val="multilevel"/>
+    <w:tmpl w:val="699629D4"/>
+    <w:lvl w:ilvl="0">
+      <w:start w:val="1"/>
+      <w:numFmt w:val="bullet"/>
+      <w:lvlText w:val=""/>
+      <w:lvlJc w:val="left"/>
+      <w:pPr>
+        <w:tabs>
+          <w:tab w:val="num" w:pos="720"/>
+        </w:tabs>
+        <w:ind w:left="720" w:hanging="360"/>
+      </w:pPr>
+      <w:rPr>
+        <w:rFonts w:ascii="Symbol" w:hAnsi="Symbol" w:hint="default"/>
+        <w:sz w:val="20"/>
+      </w:rPr>
+    </w:lvl>
+    <w:lvl w:ilvl="1">
+      <w:start w:val="1"/>
+      <w:numFmt w:val="bullet"/>
+      <w:lvlText w:val="o"/>
+      <w:lvlJc w:val="left"/>
+      <w:pPr>
+        <w:tabs>
+          <w:tab w:val="num" w:pos="1440"/>
+        </w:tabs>
+        <w:ind w:left="1440" w:hanging="360"/>
+      </w:pPr>
+      <w:rPr>
+        <w:rFonts w:ascii="Courier New" w:hAnsi="Courier New" w:hint="default"/>
+        <w:sz w:val="20"/>
+      </w:rPr>
+    </w:lvl>
+    <w:lvl w:ilvl="2" w:tentative="1">
+      <w:start w:val="1"/>
+      <w:numFmt w:val="bullet"/>
+      <w:lvlText w:val=""/>
+      <w:lvlJc w:val="left"/>
+      <w:pPr>
+        <w:tabs>
+          <w:tab w:val="num" w:pos="2160"/>
+        </w:tabs>
+        <w:ind w:left="2160" w:hanging="360"/>
+      </w:pPr>
+      <w:rPr>
+        <w:rFonts w:ascii="Wingdings" w:hAnsi="Wingdings" w:hint="default"/>
+        <w:sz w:val="20"/>
+      </w:rPr>
+    </w:lvl>
+    <w:lvl w:ilvl="3" w:tentative="1">
+      <w:start w:val="1"/>
+      <w:numFmt w:val="bullet"/>
+      <w:lvlText w:val=""/>
+      <w:lvlJc w:val="left"/>
+      <w:pPr>
+        <w:tabs>
+          <w:tab w:val="num" w:pos="2880"/>
+        </w:tabs>
+        <w:ind w:left="2880" w:hanging="360"/>
+      </w:pPr>
+      <w:rPr>
+        <w:rFonts w:ascii="Wingdings" w:hAnsi="Wingdings" w:hint="default"/>
+        <w:sz w:val="20"/>
+      </w:rPr>
+    </w:lvl>
+    <w:lvl w:ilvl="4" w:tentative="1">
+      <w:start w:val="1"/>
+      <w:numFmt w:val="bullet"/>
+      <w:lvlText w:val=""/>
+      <w:lvlJc w:val="left"/>
+      <w:pPr>
+        <w:tabs>
+          <w:tab w:val="num" w:pos="3600"/>
+        </w:tabs>
+        <w:ind w:left="3600" w:hanging="360"/>
+      </w:pPr>
+      <w:rPr>
+        <w:rFonts w:ascii="Wingdings" w:hAnsi="Wingdings" w:hint="default"/>
+        <w:sz w:val="20"/>
+      </w:rPr>
+    </w:lvl>
+    <w:lvl w:ilvl="5" w:tentative="1">
+      <w:start w:val="1"/>
+      <w:numFmt w:val="bullet"/>
+      <w:lvlText w:val=""/>
+      <w:lvlJc w:val="left"/>
+      <w:pPr>
+        <w:tabs>
+          <w:tab w:val="num" w:pos="4320"/>
+        </w:tabs>
+        <w:ind w:left="4320" w:hanging="360"/>
+      </w:pPr>
+      <w:rPr>
+        <w:rFonts w:ascii="Wingdings" w:hAnsi="Wingdings" w:hint="default"/>
+        <w:sz w:val="20"/>
+      </w:rPr>
+    </w:lvl>
+    <w:lvl w:ilvl="6" w:tentative="1">
+      <w:start w:val="1"/>
+      <w:numFmt w:val="bullet"/>
+      <w:lvlText w:val=""/>
+      <w:lvlJc w:val="left"/>
+      <w:pPr>
+        <w:tabs>
+          <w:tab w:val="num" w:pos="5040"/>
+        </w:tabs>
+        <w:ind w:left="5040" w:hanging="360"/>
+      </w:pPr>
+      <w:rPr>
+        <w:rFonts w:ascii="Wingdings" w:hAnsi="Wingdings" w:hint="default"/>
+        <w:sz w:val="20"/>
+      </w:rPr>
+    </w:lvl>
+    <w:lvl w:ilvl="7" w:tentative="1">
+      <w:start w:val="1"/>
+      <w:numFmt w:val="bullet"/>
+      <w:lvlText w:val=""/>
+      <w:lvlJc w:val="left"/>
+      <w:pPr>
+        <w:tabs>
+          <w:tab w:val="num" w:pos="5760"/>
+        </w:tabs>
+        <w:ind w:left="5760" w:hanging="360"/>
+      </w:pPr>
+      <w:rPr>
+        <w:rFonts w:ascii="Wingdings" w:hAnsi="Wingdings" w:hint="default"/>
+        <w:sz w:val="20"/>
+      </w:rPr>
+    </w:lvl>
+    <w:lvl w:ilvl="8" w:tentative="1">
+      <w:start w:val="1"/>
+      <w:numFmt w:val="bullet"/>
+      <w:lvlText w:val=""/>
+      <w:lvlJc w:val="left"/>
+      <w:pPr>
+        <w:tabs>
+          <w:tab w:val="num" w:pos="6480"/>
+        </w:tabs>
+        <w:ind w:left="6480" w:hanging="360"/>
+      </w:pPr>
+      <w:rPr>
+        <w:rFonts w:ascii="Wingdings" w:hAnsi="Wingdings" w:hint="default"/>
+        <w:sz w:val="20"/>
+      </w:rPr>
+    </w:lvl>
+  </w:abstractNum>
+  <w:abstractNum w:abstractNumId="1" w15:restartNumberingAfterBreak="0">
     <w:nsid w:val="09CD2206"/>
     <w:multiLevelType w:val="multilevel"/>
     <w:tmpl w:val="FC1A1E80"/>
@@ -3975,7 +4954,7 @@
       </w:rPr>
     </w:lvl>
   </w:abstractNum>
-  <w:abstractNum w:abstractNumId="1" w15:restartNumberingAfterBreak="0">
+  <w:abstractNum w:abstractNumId="2" w15:restartNumberingAfterBreak="0">
     <w:nsid w:val="0B945334"/>
     <w:multiLevelType w:val="multilevel"/>
     <w:tmpl w:val="58A8ABA2"/>
@@ -4124,7 +5103,7 @@
       </w:rPr>
     </w:lvl>
   </w:abstractNum>
-  <w:abstractNum w:abstractNumId="2" w15:restartNumberingAfterBreak="0">
+  <w:abstractNum w:abstractNumId="3" w15:restartNumberingAfterBreak="0">
     <w:nsid w:val="10EB3BBB"/>
     <w:multiLevelType w:val="multilevel"/>
     <w:tmpl w:val="50B22604"/>
@@ -4273,7 +5252,7 @@
       </w:rPr>
     </w:lvl>
   </w:abstractNum>
-  <w:abstractNum w:abstractNumId="3" w15:restartNumberingAfterBreak="0">
+  <w:abstractNum w:abstractNumId="4" w15:restartNumberingAfterBreak="0">
     <w:nsid w:val="1BC34E36"/>
     <w:multiLevelType w:val="multilevel"/>
     <w:tmpl w:val="640EF6B8"/>
@@ -4422,7 +5401,7 @@
       </w:rPr>
     </w:lvl>
   </w:abstractNum>
-  <w:abstractNum w:abstractNumId="4" w15:restartNumberingAfterBreak="0">
+  <w:abstractNum w:abstractNumId="5" w15:restartNumberingAfterBreak="0">
     <w:nsid w:val="23CD2B5F"/>
     <w:multiLevelType w:val="multilevel"/>
     <w:tmpl w:val="3B92B284"/>
@@ -4571,7 +5550,7 @@
       </w:rPr>
     </w:lvl>
   </w:abstractNum>
-  <w:abstractNum w:abstractNumId="5" w15:restartNumberingAfterBreak="0">
+  <w:abstractNum w:abstractNumId="6" w15:restartNumberingAfterBreak="0">
     <w:nsid w:val="2732505B"/>
     <w:multiLevelType w:val="multilevel"/>
     <w:tmpl w:val="0674F2B2"/>
@@ -4720,7 +5699,7 @@
       </w:rPr>
     </w:lvl>
   </w:abstractNum>
-  <w:abstractNum w:abstractNumId="6" w15:restartNumberingAfterBreak="0">
+  <w:abstractNum w:abstractNumId="7" w15:restartNumberingAfterBreak="0">
     <w:nsid w:val="2F6573D2"/>
     <w:multiLevelType w:val="multilevel"/>
     <w:tmpl w:val="34E494C4"/>
@@ -4869,7 +5848,7 @@
       </w:rPr>
     </w:lvl>
   </w:abstractNum>
-  <w:abstractNum w:abstractNumId="7" w15:restartNumberingAfterBreak="0">
+  <w:abstractNum w:abstractNumId="8" w15:restartNumberingAfterBreak="0">
     <w:nsid w:val="3ECB400C"/>
     <w:multiLevelType w:val="multilevel"/>
     <w:tmpl w:val="BEF0B26A"/>
@@ -5018,7 +5997,7 @@
       </w:rPr>
     </w:lvl>
   </w:abstractNum>
-  <w:abstractNum w:abstractNumId="8" w15:restartNumberingAfterBreak="0">
+  <w:abstractNum w:abstractNumId="9" w15:restartNumberingAfterBreak="0">
     <w:nsid w:val="66133F05"/>
     <w:multiLevelType w:val="multilevel"/>
     <w:tmpl w:val="A95E0F58"/>
@@ -5167,7 +6146,7 @@
       </w:rPr>
     </w:lvl>
   </w:abstractNum>
-  <w:abstractNum w:abstractNumId="9" w15:restartNumberingAfterBreak="0">
+  <w:abstractNum w:abstractNumId="10" w15:restartNumberingAfterBreak="0">
     <w:nsid w:val="680A2256"/>
     <w:multiLevelType w:val="multilevel"/>
     <w:tmpl w:val="F642F10A"/>
@@ -5317,34 +6296,37 @@
     </w:lvl>
   </w:abstractNum>
   <w:num w:numId="1">
+    <w:abstractNumId w:val="9"/>
+  </w:num>
+  <w:num w:numId="2">
+    <w:abstractNumId w:val="4"/>
+  </w:num>
+  <w:num w:numId="3">
+    <w:abstractNumId w:val="5"/>
+  </w:num>
+  <w:num w:numId="4">
+    <w:abstractNumId w:val="1"/>
+  </w:num>
+  <w:num w:numId="5">
     <w:abstractNumId w:val="8"/>
   </w:num>
-  <w:num w:numId="2">
+  <w:num w:numId="6">
     <w:abstractNumId w:val="3"/>
   </w:num>
-  <w:num w:numId="3">
-    <w:abstractNumId w:val="4"/>
+  <w:num w:numId="7">
+    <w:abstractNumId w:val="6"/>
   </w:num>
-  <w:num w:numId="4">
-    <w:abstractNumId w:val="0"/>
-  </w:num>
-  <w:num w:numId="5">
+  <w:num w:numId="8">
     <w:abstractNumId w:val="7"/>
   </w:num>
-  <w:num w:numId="6">
+  <w:num w:numId="9">
     <w:abstractNumId w:val="2"/>
   </w:num>
-  <w:num w:numId="7">
-    <w:abstractNumId w:val="5"/>
+  <w:num w:numId="10">
+    <w:abstractNumId w:val="10"/>
   </w:num>
-  <w:num w:numId="8">
-    <w:abstractNumId w:val="6"/>
-  </w:num>
-  <w:num w:numId="9">
-    <w:abstractNumId w:val="1"/>
-  </w:num>
-  <w:num w:numId="10">
-    <w:abstractNumId w:val="9"/>
+  <w:num w:numId="11">
+    <w:abstractNumId w:val="0"/>
   </w:num>
 </w:numbering>
 </file>

</xml_diff>

<commit_message>
Updating: -L03 Exercises with Q09 Requirements
Adding:
-Q09 Font Speciment PT Sans
-Q09 Requirements.docx
-Q09 Text.txt
</commit_message>
<xml_diff>
--- a/L03 CSS and Typography/L03 Exercises.docx
+++ b/L03 CSS and Typography/L03 Exercises.docx
@@ -340,7 +340,6 @@
         </w:rPr>
         <w:t>Use background with color - </w:t>
       </w:r>
-      <w:proofErr w:type="spellStart"/>
       <w:r>
         <w:rPr>
           <w:rFonts w:ascii="Segoe UI" w:eastAsia="Times New Roman" w:hAnsi="Segoe UI" w:cs="Segoe UI"/>
@@ -350,19 +349,7 @@
           <w:sz w:val="24"/>
           <w:szCs w:val="24"/>
         </w:rPr>
-        <w:t>rgb</w:t>
-      </w:r>
-      <w:proofErr w:type="spellEnd"/>
-      <w:r>
-        <w:rPr>
-          <w:rFonts w:ascii="Segoe UI" w:eastAsia="Times New Roman" w:hAnsi="Segoe UI" w:cs="Segoe UI"/>
-          <w:b/>
-          <w:bCs/>
-          <w:color w:val="24292E"/>
-          <w:sz w:val="24"/>
-          <w:szCs w:val="24"/>
-        </w:rPr>
-        <w:t>(51, 102, 153)</w:t>
+        <w:t>rgb(51, 102, 153)</w:t>
       </w:r>
     </w:p>
     <w:p>
@@ -774,23 +761,13 @@
         </w:rPr>
         <w:t>Use </w:t>
       </w:r>
-      <w:proofErr w:type="spellStart"/>
-      <w:r>
-        <w:rPr>
-          <w:rStyle w:val="Strong"/>
-          <w:rFonts w:ascii="Segoe UI" w:hAnsi="Segoe UI" w:cs="Segoe UI"/>
-          <w:color w:val="24292E"/>
-        </w:rPr>
-        <w:t>ol</w:t>
-      </w:r>
-      <w:proofErr w:type="spellEnd"/>
-      <w:r>
-        <w:rPr>
-          <w:rStyle w:val="Strong"/>
-          <w:rFonts w:ascii="Segoe UI" w:hAnsi="Segoe UI" w:cs="Segoe UI"/>
-          <w:color w:val="24292E"/>
-        </w:rPr>
-        <w:t xml:space="preserve"> reversed</w:t>
+      <w:r>
+        <w:rPr>
+          <w:rStyle w:val="Strong"/>
+          <w:rFonts w:ascii="Segoe UI" w:hAnsi="Segoe UI" w:cs="Segoe UI"/>
+          <w:color w:val="24292E"/>
+        </w:rPr>
+        <w:t>ol reversed</w:t>
       </w:r>
       <w:r>
         <w:rPr>
@@ -1124,7 +1101,6 @@
         </w:rPr>
         <w:t>Use </w:t>
       </w:r>
-      <w:proofErr w:type="spellStart"/>
       <w:r>
         <w:rPr>
           <w:rStyle w:val="Strong"/>
@@ -1133,7 +1109,6 @@
         </w:rPr>
         <w:t>thead</w:t>
       </w:r>
-      <w:proofErr w:type="spellEnd"/>
       <w:r>
         <w:rPr>
           <w:rFonts w:ascii="Segoe UI" w:hAnsi="Segoe UI" w:cs="Segoe UI"/>
@@ -1141,7 +1116,6 @@
         </w:rPr>
         <w:t> and </w:t>
       </w:r>
-      <w:proofErr w:type="spellStart"/>
       <w:r>
         <w:rPr>
           <w:rStyle w:val="Strong"/>
@@ -1150,7 +1124,6 @@
         </w:rPr>
         <w:t>tbody</w:t>
       </w:r>
-      <w:proofErr w:type="spellEnd"/>
       <w:r>
         <w:rPr>
           <w:rFonts w:ascii="Segoe UI" w:hAnsi="Segoe UI" w:cs="Segoe UI"/>
@@ -1194,23 +1167,13 @@
         </w:rPr>
         <w:t> tags with background: </w:t>
       </w:r>
-      <w:proofErr w:type="spellStart"/>
-      <w:r>
-        <w:rPr>
-          <w:rStyle w:val="Strong"/>
-          <w:rFonts w:ascii="Segoe UI" w:hAnsi="Segoe UI" w:cs="Segoe UI"/>
-          <w:color w:val="24292E"/>
-        </w:rPr>
-        <w:t>rgb</w:t>
-      </w:r>
-      <w:proofErr w:type="spellEnd"/>
-      <w:r>
-        <w:rPr>
-          <w:rStyle w:val="Strong"/>
-          <w:rFonts w:ascii="Segoe UI" w:hAnsi="Segoe UI" w:cs="Segoe UI"/>
-          <w:color w:val="24292E"/>
-        </w:rPr>
-        <w:t>(241, 241, 241)</w:t>
+      <w:r>
+        <w:rPr>
+          <w:rStyle w:val="Strong"/>
+          <w:rFonts w:ascii="Segoe UI" w:hAnsi="Segoe UI" w:cs="Segoe UI"/>
+          <w:color w:val="24292E"/>
+        </w:rPr>
+        <w:t>rgb(241, 241, 241)</w:t>
       </w:r>
     </w:p>
     <w:p>
@@ -1248,23 +1211,13 @@
         </w:rPr>
         <w:t> tags in every odd row with background: </w:t>
       </w:r>
-      <w:proofErr w:type="spellStart"/>
-      <w:r>
-        <w:rPr>
-          <w:rStyle w:val="Strong"/>
-          <w:rFonts w:ascii="Segoe UI" w:hAnsi="Segoe UI" w:cs="Segoe UI"/>
-          <w:color w:val="24292E"/>
-        </w:rPr>
-        <w:t>rgb</w:t>
-      </w:r>
-      <w:proofErr w:type="spellEnd"/>
-      <w:r>
-        <w:rPr>
-          <w:rStyle w:val="Strong"/>
-          <w:rFonts w:ascii="Segoe UI" w:hAnsi="Segoe UI" w:cs="Segoe UI"/>
-          <w:color w:val="24292E"/>
-        </w:rPr>
-        <w:t>(241, 241, 241)</w:t>
+      <w:r>
+        <w:rPr>
+          <w:rStyle w:val="Strong"/>
+          <w:rFonts w:ascii="Segoe UI" w:hAnsi="Segoe UI" w:cs="Segoe UI"/>
+          <w:color w:val="24292E"/>
+        </w:rPr>
+        <w:t>rgb(241, 241, 241)</w:t>
       </w:r>
     </w:p>
     <w:p>
@@ -1285,23 +1238,7 @@
           <w:rFonts w:ascii="Segoe UI" w:hAnsi="Segoe UI" w:cs="Segoe UI"/>
           <w:color w:val="24292E"/>
         </w:rPr>
-        <w:t xml:space="preserve">The table, td and </w:t>
-      </w:r>
-      <w:proofErr w:type="spellStart"/>
-      <w:r>
-        <w:rPr>
-          <w:rFonts w:ascii="Segoe UI" w:hAnsi="Segoe UI" w:cs="Segoe UI"/>
-          <w:color w:val="24292E"/>
-        </w:rPr>
-        <w:t>th</w:t>
-      </w:r>
-      <w:proofErr w:type="spellEnd"/>
-      <w:r>
-        <w:rPr>
-          <w:rFonts w:ascii="Segoe UI" w:hAnsi="Segoe UI" w:cs="Segoe UI"/>
-          <w:color w:val="24292E"/>
-        </w:rPr>
-        <w:t xml:space="preserve"> tags must have</w:t>
+        <w:t>The table, td and th tags must have</w:t>
       </w:r>
     </w:p>
     <w:p>
@@ -1353,23 +1290,13 @@
         </w:rPr>
         <w:t>Border color - </w:t>
       </w:r>
-      <w:proofErr w:type="spellStart"/>
-      <w:r>
-        <w:rPr>
-          <w:rStyle w:val="Strong"/>
-          <w:rFonts w:ascii="Segoe UI" w:hAnsi="Segoe UI" w:cs="Segoe UI"/>
-          <w:color w:val="24292E"/>
-        </w:rPr>
-        <w:t>rgb</w:t>
-      </w:r>
-      <w:proofErr w:type="spellEnd"/>
-      <w:r>
-        <w:rPr>
-          <w:rStyle w:val="Strong"/>
-          <w:rFonts w:ascii="Segoe UI" w:hAnsi="Segoe UI" w:cs="Segoe UI"/>
-          <w:color w:val="24292E"/>
-        </w:rPr>
-        <w:t>(221, 221, 221)</w:t>
+      <w:r>
+        <w:rPr>
+          <w:rStyle w:val="Strong"/>
+          <w:rFonts w:ascii="Segoe UI" w:hAnsi="Segoe UI" w:cs="Segoe UI"/>
+          <w:color w:val="24292E"/>
+        </w:rPr>
+        <w:t>rgb(221, 221, 221)</w:t>
       </w:r>
     </w:p>
     <w:p>
@@ -1442,23 +1369,13 @@
         </w:rPr>
         <w:t>Background: </w:t>
       </w:r>
-      <w:proofErr w:type="spellStart"/>
-      <w:r>
-        <w:rPr>
-          <w:rStyle w:val="Strong"/>
-          <w:rFonts w:ascii="Segoe UI" w:hAnsi="Segoe UI" w:cs="Segoe UI"/>
-          <w:color w:val="24292E"/>
-        </w:rPr>
-        <w:t>rgb</w:t>
-      </w:r>
-      <w:proofErr w:type="spellEnd"/>
-      <w:r>
-        <w:rPr>
-          <w:rStyle w:val="Strong"/>
-          <w:rFonts w:ascii="Segoe UI" w:hAnsi="Segoe UI" w:cs="Segoe UI"/>
-          <w:color w:val="24292E"/>
-        </w:rPr>
-        <w:t>(0, 0, 0)</w:t>
+      <w:r>
+        <w:rPr>
+          <w:rStyle w:val="Strong"/>
+          <w:rFonts w:ascii="Segoe UI" w:hAnsi="Segoe UI" w:cs="Segoe UI"/>
+          <w:color w:val="24292E"/>
+        </w:rPr>
+        <w:t>rgb(0, 0, 0)</w:t>
       </w:r>
     </w:p>
     <w:p>
@@ -1481,23 +1398,13 @@
         </w:rPr>
         <w:t>Text color: </w:t>
       </w:r>
-      <w:proofErr w:type="spellStart"/>
-      <w:r>
-        <w:rPr>
-          <w:rStyle w:val="Strong"/>
-          <w:rFonts w:ascii="Segoe UI" w:hAnsi="Segoe UI" w:cs="Segoe UI"/>
-          <w:color w:val="24292E"/>
-        </w:rPr>
-        <w:t>rgb</w:t>
-      </w:r>
-      <w:proofErr w:type="spellEnd"/>
-      <w:r>
-        <w:rPr>
-          <w:rStyle w:val="Strong"/>
-          <w:rFonts w:ascii="Segoe UI" w:hAnsi="Segoe UI" w:cs="Segoe UI"/>
-          <w:color w:val="24292E"/>
-        </w:rPr>
-        <w:t>(255, 255, 255)</w:t>
+      <w:r>
+        <w:rPr>
+          <w:rStyle w:val="Strong"/>
+          <w:rFonts w:ascii="Segoe UI" w:hAnsi="Segoe UI" w:cs="Segoe UI"/>
+          <w:color w:val="24292E"/>
+        </w:rPr>
+        <w:t>rgb(255, 255, 255)</w:t>
       </w:r>
     </w:p>
     <w:p>
@@ -1910,23 +1817,13 @@
         <w:lastRenderedPageBreak/>
         <w:t>You must use the following three colors: green(</w:t>
       </w:r>
-      <w:proofErr w:type="spellStart"/>
-      <w:r>
-        <w:rPr>
-          <w:rStyle w:val="Strong"/>
-          <w:rFonts w:ascii="Segoe UI" w:hAnsi="Segoe UI" w:cs="Segoe UI"/>
-          <w:color w:val="24292E"/>
-        </w:rPr>
-        <w:t>rgb</w:t>
-      </w:r>
-      <w:proofErr w:type="spellEnd"/>
-      <w:r>
-        <w:rPr>
-          <w:rStyle w:val="Strong"/>
-          <w:rFonts w:ascii="Segoe UI" w:hAnsi="Segoe UI" w:cs="Segoe UI"/>
-          <w:color w:val="24292E"/>
-        </w:rPr>
-        <w:t>(0, 102, 0)</w:t>
+      <w:r>
+        <w:rPr>
+          <w:rStyle w:val="Strong"/>
+          <w:rFonts w:ascii="Segoe UI" w:hAnsi="Segoe UI" w:cs="Segoe UI"/>
+          <w:color w:val="24292E"/>
+        </w:rPr>
+        <w:t>rgb(0, 102, 0)</w:t>
       </w:r>
       <w:r>
         <w:rPr>
@@ -1935,23 +1832,13 @@
         </w:rPr>
         <w:t>), white(</w:t>
       </w:r>
-      <w:proofErr w:type="spellStart"/>
-      <w:r>
-        <w:rPr>
-          <w:rStyle w:val="Strong"/>
-          <w:rFonts w:ascii="Segoe UI" w:hAnsi="Segoe UI" w:cs="Segoe UI"/>
-          <w:color w:val="24292E"/>
-        </w:rPr>
-        <w:t>rgb</w:t>
-      </w:r>
-      <w:proofErr w:type="spellEnd"/>
-      <w:r>
-        <w:rPr>
-          <w:rStyle w:val="Strong"/>
-          <w:rFonts w:ascii="Segoe UI" w:hAnsi="Segoe UI" w:cs="Segoe UI"/>
-          <w:color w:val="24292E"/>
-        </w:rPr>
-        <w:t>(251, 251, 251)</w:t>
+      <w:r>
+        <w:rPr>
+          <w:rStyle w:val="Strong"/>
+          <w:rFonts w:ascii="Segoe UI" w:hAnsi="Segoe UI" w:cs="Segoe UI"/>
+          <w:color w:val="24292E"/>
+        </w:rPr>
+        <w:t>rgb(251, 251, 251)</w:t>
       </w:r>
       <w:r>
         <w:rPr>
@@ -1960,23 +1847,13 @@
         </w:rPr>
         <w:t>) and gray(</w:t>
       </w:r>
-      <w:proofErr w:type="spellStart"/>
-      <w:r>
-        <w:rPr>
-          <w:rStyle w:val="Strong"/>
-          <w:rFonts w:ascii="Segoe UI" w:hAnsi="Segoe UI" w:cs="Segoe UI"/>
-          <w:color w:val="24292E"/>
-        </w:rPr>
-        <w:t>rgb</w:t>
-      </w:r>
-      <w:proofErr w:type="spellEnd"/>
-      <w:r>
-        <w:rPr>
-          <w:rStyle w:val="Strong"/>
-          <w:rFonts w:ascii="Segoe UI" w:hAnsi="Segoe UI" w:cs="Segoe UI"/>
-          <w:color w:val="24292E"/>
-        </w:rPr>
-        <w:t>(51, 51, 51)</w:t>
+      <w:r>
+        <w:rPr>
+          <w:rStyle w:val="Strong"/>
+          <w:rFonts w:ascii="Segoe UI" w:hAnsi="Segoe UI" w:cs="Segoe UI"/>
+          <w:color w:val="24292E"/>
+        </w:rPr>
+        <w:t>rgb(51, 51, 51)</w:t>
       </w:r>
       <w:r>
         <w:rPr>
@@ -2006,7 +1883,6 @@
         </w:rPr>
         <w:t>Use </w:t>
       </w:r>
-      <w:proofErr w:type="spellStart"/>
       <w:r>
         <w:rPr>
           <w:rStyle w:val="Emphasis"/>
@@ -2015,29 +1891,12 @@
         </w:rPr>
         <w:t>fontawesome</w:t>
       </w:r>
-      <w:proofErr w:type="spellEnd"/>
-      <w:r>
-        <w:rPr>
-          <w:rFonts w:ascii="Segoe UI" w:hAnsi="Segoe UI" w:cs="Segoe UI"/>
-          <w:color w:val="24292E"/>
-        </w:rPr>
-        <w:t xml:space="preserve"> for this task. Import it in your </w:t>
-      </w:r>
-      <w:proofErr w:type="spellStart"/>
-      <w:r>
-        <w:rPr>
-          <w:rFonts w:ascii="Segoe UI" w:hAnsi="Segoe UI" w:cs="Segoe UI"/>
-          <w:color w:val="24292E"/>
-        </w:rPr>
-        <w:t>css</w:t>
-      </w:r>
-      <w:proofErr w:type="spellEnd"/>
-      <w:r>
-        <w:rPr>
-          <w:rFonts w:ascii="Segoe UI" w:hAnsi="Segoe UI" w:cs="Segoe UI"/>
-          <w:color w:val="24292E"/>
-        </w:rPr>
-        <w:t>, with the </w:t>
+      <w:r>
+        <w:rPr>
+          <w:rFonts w:ascii="Segoe UI" w:hAnsi="Segoe UI" w:cs="Segoe UI"/>
+          <w:color w:val="24292E"/>
+        </w:rPr>
+        <w:t> for this task. Import it in your css, with the </w:t>
       </w:r>
       <w:r>
         <w:rPr>
@@ -2417,23 +2276,13 @@
         </w:rPr>
         <w:t>Make the background with </w:t>
       </w:r>
-      <w:proofErr w:type="spellStart"/>
-      <w:r>
-        <w:rPr>
-          <w:rStyle w:val="Strong"/>
-          <w:rFonts w:ascii="Segoe UI" w:hAnsi="Segoe UI" w:cs="Segoe UI"/>
-          <w:color w:val="24292E"/>
-        </w:rPr>
-        <w:t>rgb</w:t>
-      </w:r>
-      <w:proofErr w:type="spellEnd"/>
-      <w:r>
-        <w:rPr>
-          <w:rStyle w:val="Strong"/>
-          <w:rFonts w:ascii="Segoe UI" w:hAnsi="Segoe UI" w:cs="Segoe UI"/>
-          <w:color w:val="24292E"/>
-        </w:rPr>
-        <w:t>(51, 102, 153)</w:t>
+      <w:r>
+        <w:rPr>
+          <w:rStyle w:val="Strong"/>
+          <w:rFonts w:ascii="Segoe UI" w:hAnsi="Segoe UI" w:cs="Segoe UI"/>
+          <w:color w:val="24292E"/>
+        </w:rPr>
+        <w:t>rgb(51, 102, 153)</w:t>
       </w:r>
       <w:r>
         <w:rPr>
@@ -3158,7 +3007,6 @@
         </w:rPr>
         <w:t> (</w:t>
       </w:r>
-      <w:proofErr w:type="spellStart"/>
       <w:r>
         <w:rPr>
           <w:rStyle w:val="Emphasis"/>
@@ -3167,7 +3015,6 @@
         </w:rPr>
         <w:t>i</w:t>
       </w:r>
-      <w:proofErr w:type="spellEnd"/>
       <w:r>
         <w:rPr>
           <w:rFonts w:ascii="Segoe UI" w:hAnsi="Segoe UI" w:cs="Segoe UI"/>
@@ -3232,7 +3079,6 @@
         </w:rPr>
         <w:t>Use </w:t>
       </w:r>
-      <w:proofErr w:type="spellStart"/>
       <w:r>
         <w:rPr>
           <w:rStyle w:val="Emphasis"/>
@@ -3241,29 +3087,12 @@
         </w:rPr>
         <w:t>fontawesome</w:t>
       </w:r>
-      <w:proofErr w:type="spellEnd"/>
-      <w:r>
-        <w:rPr>
-          <w:rFonts w:ascii="Segoe UI" w:hAnsi="Segoe UI" w:cs="Segoe UI"/>
-          <w:color w:val="24292E"/>
-        </w:rPr>
-        <w:t xml:space="preserve"> for this task. Import it in your </w:t>
-      </w:r>
-      <w:proofErr w:type="spellStart"/>
-      <w:r>
-        <w:rPr>
-          <w:rFonts w:ascii="Segoe UI" w:hAnsi="Segoe UI" w:cs="Segoe UI"/>
-          <w:color w:val="24292E"/>
-        </w:rPr>
-        <w:t>css</w:t>
-      </w:r>
-      <w:proofErr w:type="spellEnd"/>
-      <w:r>
-        <w:rPr>
-          <w:rFonts w:ascii="Segoe UI" w:hAnsi="Segoe UI" w:cs="Segoe UI"/>
-          <w:color w:val="24292E"/>
-        </w:rPr>
-        <w:t>, with the </w:t>
+      <w:r>
+        <w:rPr>
+          <w:rFonts w:ascii="Segoe UI" w:hAnsi="Segoe UI" w:cs="Segoe UI"/>
+          <w:color w:val="24292E"/>
+        </w:rPr>
+        <w:t> for this task. Import it in your css, with the </w:t>
       </w:r>
       <w:r>
         <w:rPr>
@@ -3770,23 +3599,7 @@
           <w:rFonts w:ascii="Segoe UI" w:hAnsi="Segoe UI" w:cs="Segoe UI"/>
           <w:color w:val="24292E"/>
         </w:rPr>
-        <w:t> (&lt;</w:t>
-      </w:r>
-      <w:proofErr w:type="spellStart"/>
-      <w:r>
-        <w:rPr>
-          <w:rFonts w:ascii="Segoe UI" w:hAnsi="Segoe UI" w:cs="Segoe UI"/>
-          <w:color w:val="24292E"/>
-        </w:rPr>
-        <w:t>i</w:t>
-      </w:r>
-      <w:proofErr w:type="spellEnd"/>
-      <w:r>
-        <w:rPr>
-          <w:rFonts w:ascii="Segoe UI" w:hAnsi="Segoe UI" w:cs="Segoe UI"/>
-          <w:color w:val="24292E"/>
-        </w:rPr>
-        <w:t>&gt;)</w:t>
+        <w:t> (&lt;i&gt;)</w:t>
       </w:r>
     </w:p>
     <w:p>
@@ -3947,7 +3760,6 @@
         </w:rPr>
         <w:t>Use </w:t>
       </w:r>
-      <w:proofErr w:type="spellStart"/>
       <w:r>
         <w:rPr>
           <w:rStyle w:val="Emphasis"/>
@@ -3956,29 +3768,12 @@
         </w:rPr>
         <w:t>fontawesome</w:t>
       </w:r>
-      <w:proofErr w:type="spellEnd"/>
-      <w:r>
-        <w:rPr>
-          <w:rFonts w:ascii="Segoe UI" w:hAnsi="Segoe UI" w:cs="Segoe UI"/>
-          <w:color w:val="24292E"/>
-        </w:rPr>
-        <w:t xml:space="preserve"> for this task. Import it in your </w:t>
-      </w:r>
-      <w:proofErr w:type="spellStart"/>
-      <w:r>
-        <w:rPr>
-          <w:rFonts w:ascii="Segoe UI" w:hAnsi="Segoe UI" w:cs="Segoe UI"/>
-          <w:color w:val="24292E"/>
-        </w:rPr>
-        <w:t>css</w:t>
-      </w:r>
-      <w:proofErr w:type="spellEnd"/>
-      <w:r>
-        <w:rPr>
-          <w:rFonts w:ascii="Segoe UI" w:hAnsi="Segoe UI" w:cs="Segoe UI"/>
-          <w:color w:val="24292E"/>
-        </w:rPr>
-        <w:t>, with the </w:t>
+      <w:r>
+        <w:rPr>
+          <w:rFonts w:ascii="Segoe UI" w:hAnsi="Segoe UI" w:cs="Segoe UI"/>
+          <w:color w:val="24292E"/>
+        </w:rPr>
+        <w:t> for this task. Import it in your css, with the </w:t>
       </w:r>
       <w:r>
         <w:rPr>
@@ -4514,23 +4309,13 @@
         </w:rPr>
         <w:t>Style its left border with </w:t>
       </w:r>
-      <w:proofErr w:type="spellStart"/>
-      <w:r>
-        <w:rPr>
-          <w:rStyle w:val="Strong"/>
-          <w:rFonts w:ascii="Segoe UI" w:hAnsi="Segoe UI" w:cs="Segoe UI"/>
-          <w:color w:val="24292E"/>
-        </w:rPr>
-        <w:t>rgb</w:t>
-      </w:r>
-      <w:proofErr w:type="spellEnd"/>
-      <w:r>
-        <w:rPr>
-          <w:rStyle w:val="Strong"/>
-          <w:rFonts w:ascii="Segoe UI" w:hAnsi="Segoe UI" w:cs="Segoe UI"/>
-          <w:color w:val="24292E"/>
-        </w:rPr>
-        <w:t>(221,221,221)</w:t>
+      <w:r>
+        <w:rPr>
+          <w:rStyle w:val="Strong"/>
+          <w:rFonts w:ascii="Segoe UI" w:hAnsi="Segoe UI" w:cs="Segoe UI"/>
+          <w:color w:val="24292E"/>
+        </w:rPr>
+        <w:t>rgb(221,221,221)</w:t>
       </w:r>
       <w:r>
         <w:rPr>
@@ -4589,7 +4374,6 @@
         </w:rPr>
         <w:t>Use </w:t>
       </w:r>
-      <w:proofErr w:type="spellStart"/>
       <w:r>
         <w:rPr>
           <w:rStyle w:val="Strong"/>
@@ -4598,7 +4382,6 @@
         </w:rPr>
         <w:t>hr</w:t>
       </w:r>
-      <w:proofErr w:type="spellEnd"/>
       <w:r>
         <w:rPr>
           <w:rFonts w:ascii="Segoe UI" w:hAnsi="Segoe UI" w:cs="Segoe UI"/>
@@ -4609,12 +4392,440 @@
     </w:p>
     <w:p>
       <w:pPr>
+        <w:pStyle w:val="Heading1"/>
+        <w:pBdr>
+          <w:bottom w:val="single" w:sz="6" w:space="4" w:color="EAECEF"/>
+        </w:pBdr>
+        <w:shd w:val="clear" w:color="auto" w:fill="FFFFFF"/>
+        <w:spacing w:after="240"/>
+        <w:rPr>
+          <w:rFonts w:ascii="Segoe UI" w:hAnsi="Segoe UI" w:cs="Segoe UI"/>
+          <w:color w:val="24292E"/>
+        </w:rPr>
+      </w:pPr>
+      <w:r>
+        <w:rPr>
+          <w:rFonts w:ascii="Segoe UI" w:hAnsi="Segoe UI" w:cs="Segoe UI"/>
+          <w:color w:val="24292E"/>
+        </w:rPr>
+        <w:t>09 - Fonts Speciment PT Sans</w:t>
+      </w:r>
+    </w:p>
+    <w:p>
+      <w:pPr>
+        <w:spacing w:before="360" w:after="360"/>
+        <w:rPr>
+          <w:rFonts w:ascii="Times New Roman" w:hAnsi="Times New Roman" w:cs="Times New Roman"/>
+        </w:rPr>
+      </w:pPr>
+      <w:r>
+        <w:pict w14:anchorId="60309B10">
+          <v:rect id="_x0000_i1032" style="width:0;height:3pt" o:hralign="center" o:hrstd="t" o:hrnoshade="t" o:hr="t" fillcolor="#24292e" stroked="f"/>
+        </w:pict>
+      </w:r>
+    </w:p>
+    <w:p>
+      <w:pPr>
+        <w:pStyle w:val="NormalWeb"/>
+        <w:shd w:val="clear" w:color="auto" w:fill="FFFFFF"/>
+        <w:spacing w:before="0" w:beforeAutospacing="0" w:after="240" w:afterAutospacing="0"/>
+        <w:rPr>
+          <w:rFonts w:ascii="Segoe UI" w:hAnsi="Segoe UI" w:cs="Segoe UI"/>
+          <w:color w:val="24292E"/>
+        </w:rPr>
+      </w:pPr>
+      <w:r>
+        <w:rPr>
+          <w:rFonts w:ascii="Segoe UI" w:hAnsi="Segoe UI" w:cs="Segoe UI"/>
+          <w:color w:val="24292E"/>
+        </w:rPr>
+        <w:t>Problems for in-class lab for the </w:t>
+      </w:r>
+      <w:hyperlink r:id="rId23" w:history="1">
+        <w:r>
+          <w:rPr>
+            <w:rStyle w:val="Hyperlink"/>
+            <w:rFonts w:ascii="Segoe UI" w:hAnsi="Segoe UI" w:cs="Segoe UI"/>
+            <w:color w:val="0366D6"/>
+          </w:rPr>
+          <w:t>�HTML &amp; CSS�</w:t>
+        </w:r>
+      </w:hyperlink>
+      <w:r>
+        <w:rPr>
+          <w:rFonts w:ascii="Segoe UI" w:hAnsi="Segoe UI" w:cs="Segoe UI"/>
+          <w:color w:val="24292E"/>
+        </w:rPr>
+        <w:t> course @ </w:t>
+      </w:r>
+      <w:r>
+        <w:rPr>
+          <w:rStyle w:val="Strong"/>
+          <w:rFonts w:ascii="Segoe UI" w:eastAsiaTheme="majorEastAsia" w:hAnsi="Segoe UI" w:cs="Segoe UI"/>
+          <w:color w:val="24292E"/>
+        </w:rPr>
+        <w:t>SoftUni</w:t>
+      </w:r>
+      <w:r>
+        <w:rPr>
+          <w:rFonts w:ascii="Segoe UI" w:hAnsi="Segoe UI" w:cs="Segoe UI"/>
+          <w:color w:val="24292E"/>
+        </w:rPr>
+        <w:t>.</w:t>
+      </w:r>
+    </w:p>
+    <w:p>
+      <w:pPr>
+        <w:pStyle w:val="NormalWeb"/>
+        <w:shd w:val="clear" w:color="auto" w:fill="FFFFFF"/>
+        <w:spacing w:before="0" w:beforeAutospacing="0" w:after="240" w:afterAutospacing="0"/>
+        <w:rPr>
+          <w:rFonts w:ascii="Segoe UI" w:hAnsi="Segoe UI" w:cs="Segoe UI"/>
+          <w:color w:val="24292E"/>
+        </w:rPr>
+      </w:pPr>
+      <w:r>
+        <w:rPr>
+          <w:rFonts w:ascii="Segoe UI" w:hAnsi="Segoe UI" w:cs="Segoe UI"/>
+          <w:color w:val="24292E"/>
+        </w:rPr>
+        <w:t>Submit your solutions in the </w:t>
+      </w:r>
+      <w:hyperlink r:id="rId24" w:history="1">
+        <w:r>
+          <w:rPr>
+            <w:rStyle w:val="Hyperlink"/>
+            <w:rFonts w:ascii="Segoe UI" w:hAnsi="Segoe UI" w:cs="Segoe UI"/>
+            <w:color w:val="0366D6"/>
+          </w:rPr>
+          <w:t>SoftUni Judge System</w:t>
+        </w:r>
+      </w:hyperlink>
+      <w:r>
+        <w:rPr>
+          <w:rFonts w:ascii="Segoe UI" w:hAnsi="Segoe UI" w:cs="Segoe UI"/>
+          <w:color w:val="24292E"/>
+        </w:rPr>
+        <w:t>.</w:t>
+      </w:r>
+    </w:p>
+    <w:p>
+      <w:pPr>
+        <w:pStyle w:val="Heading2"/>
+        <w:pBdr>
+          <w:bottom w:val="single" w:sz="6" w:space="4" w:color="EAECEF"/>
+        </w:pBdr>
+        <w:shd w:val="clear" w:color="auto" w:fill="FFFFFF"/>
+        <w:spacing w:before="360" w:after="240"/>
+        <w:rPr>
+          <w:rFonts w:ascii="Segoe UI" w:hAnsi="Segoe UI" w:cs="Segoe UI"/>
+          <w:color w:val="24292E"/>
+        </w:rPr>
+      </w:pPr>
+      <w:r>
+        <w:rPr>
+          <w:rFonts w:ascii="Segoe UI" w:hAnsi="Segoe UI" w:cs="Segoe UI"/>
+          <w:color w:val="24292E"/>
+        </w:rPr>
+        <w:lastRenderedPageBreak/>
+        <w:t>Tasks</w:t>
+      </w:r>
+    </w:p>
+    <w:p>
+      <w:pPr>
         <w:numPr>
           <w:ilvl w:val="0"/>
-          <w:numId w:val="10"/>
+          <w:numId w:val="12"/>
+        </w:numPr>
+        <w:shd w:val="clear" w:color="auto" w:fill="FFFFFF"/>
+        <w:spacing w:before="100" w:beforeAutospacing="1" w:after="100" w:afterAutospacing="1" w:line="240" w:lineRule="auto"/>
+        <w:rPr>
+          <w:rFonts w:ascii="Segoe UI" w:hAnsi="Segoe UI" w:cs="Segoe UI"/>
+          <w:color w:val="24292E"/>
+        </w:rPr>
+      </w:pPr>
+      <w:r>
+        <w:rPr>
+          <w:rFonts w:ascii="Segoe UI" w:hAnsi="Segoe UI" w:cs="Segoe UI"/>
+          <w:color w:val="24292E"/>
+        </w:rPr>
+        <w:t>Create an </w:t>
+      </w:r>
+      <w:r>
+        <w:rPr>
+          <w:rStyle w:val="Strong"/>
+          <w:rFonts w:ascii="Segoe UI" w:hAnsi="Segoe UI" w:cs="Segoe UI"/>
+          <w:color w:val="24292E"/>
+        </w:rPr>
+        <w:t>index.html</w:t>
+      </w:r>
+      <w:r>
+        <w:rPr>
+          <w:rFonts w:ascii="Segoe UI" w:hAnsi="Segoe UI" w:cs="Segoe UI"/>
+          <w:color w:val="24292E"/>
+        </w:rPr>
+        <w:t> file with </w:t>
+      </w:r>
+      <w:r>
+        <w:rPr>
+          <w:rStyle w:val="Strong"/>
+          <w:rFonts w:ascii="Segoe UI" w:hAnsi="Segoe UI" w:cs="Segoe UI"/>
+          <w:color w:val="24292E"/>
+        </w:rPr>
+        <w:t>Fonts Speciment PT Sans</w:t>
+      </w:r>
+      <w:r>
+        <w:rPr>
+          <w:rFonts w:ascii="Segoe UI" w:hAnsi="Segoe UI" w:cs="Segoe UI"/>
+          <w:color w:val="24292E"/>
+        </w:rPr>
+        <w:t> title</w:t>
+      </w:r>
+    </w:p>
+    <w:p>
+      <w:pPr>
+        <w:numPr>
+          <w:ilvl w:val="1"/>
+          <w:numId w:val="12"/>
+        </w:numPr>
+        <w:shd w:val="clear" w:color="auto" w:fill="FFFFFF"/>
+        <w:spacing w:before="100" w:beforeAutospacing="1" w:after="100" w:afterAutospacing="1" w:line="240" w:lineRule="auto"/>
+        <w:rPr>
+          <w:rFonts w:ascii="Segoe UI" w:hAnsi="Segoe UI" w:cs="Segoe UI"/>
+          <w:color w:val="24292E"/>
+        </w:rPr>
+      </w:pPr>
+      <w:r>
+        <w:rPr>
+          <w:rFonts w:ascii="Segoe UI" w:hAnsi="Segoe UI" w:cs="Segoe UI"/>
+          <w:color w:val="24292E"/>
+        </w:rPr>
+        <w:t>Create an HTML page which holds an </w:t>
+      </w:r>
+      <w:r>
+        <w:rPr>
+          <w:rStyle w:val="Strong"/>
+          <w:rFonts w:ascii="Segoe UI" w:hAnsi="Segoe UI" w:cs="Segoe UI"/>
+          <w:color w:val="24292E"/>
+        </w:rPr>
+        <w:t>article</w:t>
+      </w:r>
+    </w:p>
+    <w:p>
+      <w:pPr>
+        <w:numPr>
+          <w:ilvl w:val="1"/>
+          <w:numId w:val="12"/>
         </w:numPr>
         <w:shd w:val="clear" w:color="auto" w:fill="FFFFFF"/>
         <w:spacing w:before="60" w:after="100" w:afterAutospacing="1" w:line="240" w:lineRule="auto"/>
+        <w:rPr>
+          <w:rFonts w:ascii="Segoe UI" w:hAnsi="Segoe UI" w:cs="Segoe UI"/>
+          <w:color w:val="24292E"/>
+        </w:rPr>
+      </w:pPr>
+      <w:r>
+        <w:rPr>
+          <w:rFonts w:ascii="Segoe UI" w:hAnsi="Segoe UI" w:cs="Segoe UI"/>
+          <w:color w:val="24292E"/>
+        </w:rPr>
+        <w:t>Use </w:t>
+      </w:r>
+      <w:r>
+        <w:rPr>
+          <w:rStyle w:val="Strong"/>
+          <w:rFonts w:ascii="Segoe UI" w:hAnsi="Segoe UI" w:cs="Segoe UI"/>
+          <w:color w:val="24292E"/>
+        </w:rPr>
+        <w:t>h1</w:t>
+      </w:r>
+      <w:r>
+        <w:rPr>
+          <w:rFonts w:ascii="Segoe UI" w:hAnsi="Segoe UI" w:cs="Segoe UI"/>
+          <w:color w:val="24292E"/>
+        </w:rPr>
+        <w:t> and </w:t>
+      </w:r>
+      <w:r>
+        <w:rPr>
+          <w:rStyle w:val="Strong"/>
+          <w:rFonts w:ascii="Segoe UI" w:hAnsi="Segoe UI" w:cs="Segoe UI"/>
+          <w:color w:val="24292E"/>
+        </w:rPr>
+        <w:t>h2</w:t>
+      </w:r>
+      <w:r>
+        <w:rPr>
+          <w:rFonts w:ascii="Segoe UI" w:hAnsi="Segoe UI" w:cs="Segoe UI"/>
+          <w:color w:val="24292E"/>
+        </w:rPr>
+        <w:t> tags for headings</w:t>
+      </w:r>
+    </w:p>
+    <w:p>
+      <w:pPr>
+        <w:numPr>
+          <w:ilvl w:val="1"/>
+          <w:numId w:val="12"/>
+        </w:numPr>
+        <w:shd w:val="clear" w:color="auto" w:fill="FFFFFF"/>
+        <w:spacing w:before="60" w:after="100" w:afterAutospacing="1" w:line="240" w:lineRule="auto"/>
+        <w:rPr>
+          <w:rFonts w:ascii="Segoe UI" w:hAnsi="Segoe UI" w:cs="Segoe UI"/>
+          <w:color w:val="24292E"/>
+        </w:rPr>
+      </w:pPr>
+      <w:r>
+        <w:rPr>
+          <w:rFonts w:ascii="Segoe UI" w:hAnsi="Segoe UI" w:cs="Segoe UI"/>
+          <w:color w:val="24292E"/>
+        </w:rPr>
+        <w:t>Use </w:t>
+      </w:r>
+      <w:r>
+        <w:rPr>
+          <w:rStyle w:val="Strong"/>
+          <w:rFonts w:ascii="Segoe UI" w:hAnsi="Segoe UI" w:cs="Segoe UI"/>
+          <w:color w:val="24292E"/>
+        </w:rPr>
+        <w:t>ul</w:t>
+      </w:r>
+      <w:r>
+        <w:rPr>
+          <w:rFonts w:ascii="Segoe UI" w:hAnsi="Segoe UI" w:cs="Segoe UI"/>
+          <w:color w:val="24292E"/>
+        </w:rPr>
+        <w:t> and </w:t>
+      </w:r>
+      <w:r>
+        <w:rPr>
+          <w:rStyle w:val="Strong"/>
+          <w:rFonts w:ascii="Segoe UI" w:hAnsi="Segoe UI" w:cs="Segoe UI"/>
+          <w:color w:val="24292E"/>
+        </w:rPr>
+        <w:t>ol</w:t>
+      </w:r>
+      <w:r>
+        <w:rPr>
+          <w:rFonts w:ascii="Segoe UI" w:hAnsi="Segoe UI" w:cs="Segoe UI"/>
+          <w:color w:val="24292E"/>
+        </w:rPr>
+        <w:t> tags for lists</w:t>
+      </w:r>
+    </w:p>
+    <w:p>
+      <w:pPr>
+        <w:numPr>
+          <w:ilvl w:val="1"/>
+          <w:numId w:val="12"/>
+        </w:numPr>
+        <w:shd w:val="clear" w:color="auto" w:fill="FFFFFF"/>
+        <w:spacing w:before="60" w:after="100" w:afterAutospacing="1" w:line="240" w:lineRule="auto"/>
+        <w:rPr>
+          <w:rFonts w:ascii="Segoe UI" w:hAnsi="Segoe UI" w:cs="Segoe UI"/>
+          <w:color w:val="24292E"/>
+        </w:rPr>
+      </w:pPr>
+      <w:r>
+        <w:rPr>
+          <w:rFonts w:ascii="Segoe UI" w:hAnsi="Segoe UI" w:cs="Segoe UI"/>
+          <w:color w:val="24292E"/>
+        </w:rPr>
+        <w:t>Use </w:t>
+      </w:r>
+      <w:r>
+        <w:rPr>
+          <w:rStyle w:val="Strong"/>
+          <w:rFonts w:ascii="Segoe UI" w:hAnsi="Segoe UI" w:cs="Segoe UI"/>
+          <w:color w:val="24292E"/>
+        </w:rPr>
+        <w:t>PT Sans</w:t>
+      </w:r>
+      <w:r>
+        <w:rPr>
+          <w:rFonts w:ascii="Segoe UI" w:hAnsi="Segoe UI" w:cs="Segoe UI"/>
+          <w:color w:val="24292E"/>
+        </w:rPr>
+        <w:t> font-family for the document</w:t>
+      </w:r>
+    </w:p>
+    <w:p>
+      <w:pPr>
+        <w:numPr>
+          <w:ilvl w:val="1"/>
+          <w:numId w:val="12"/>
+        </w:numPr>
+        <w:shd w:val="clear" w:color="auto" w:fill="FFFFFF"/>
+        <w:spacing w:before="60" w:after="100" w:afterAutospacing="1" w:line="240" w:lineRule="auto"/>
+        <w:rPr>
+          <w:rFonts w:ascii="Segoe UI" w:hAnsi="Segoe UI" w:cs="Segoe UI"/>
+          <w:color w:val="24292E"/>
+        </w:rPr>
+      </w:pPr>
+      <w:r>
+        <w:rPr>
+          <w:rFonts w:ascii="Segoe UI" w:hAnsi="Segoe UI" w:cs="Segoe UI"/>
+          <w:color w:val="24292E"/>
+        </w:rPr>
+        <w:t>Make the </w:t>
+      </w:r>
+      <w:r>
+        <w:rPr>
+          <w:rStyle w:val="Strong"/>
+          <w:rFonts w:ascii="Segoe UI" w:hAnsi="Segoe UI" w:cs="Segoe UI"/>
+          <w:color w:val="24292E"/>
+        </w:rPr>
+        <w:t>font-size</w:t>
+      </w:r>
+      <w:r>
+        <w:rPr>
+          <w:rFonts w:ascii="Segoe UI" w:hAnsi="Segoe UI" w:cs="Segoe UI"/>
+          <w:color w:val="24292E"/>
+        </w:rPr>
+        <w:t> 16px</w:t>
+      </w:r>
+    </w:p>
+    <w:p>
+      <w:pPr>
+        <w:numPr>
+          <w:ilvl w:val="1"/>
+          <w:numId w:val="12"/>
+        </w:numPr>
+        <w:shd w:val="clear" w:color="auto" w:fill="FFFFFF"/>
+        <w:spacing w:before="60" w:after="100" w:afterAutospacing="1" w:line="240" w:lineRule="auto"/>
+        <w:rPr>
+          <w:rFonts w:ascii="Segoe UI" w:hAnsi="Segoe UI" w:cs="Segoe UI"/>
+          <w:color w:val="24292E"/>
+        </w:rPr>
+      </w:pPr>
+      <w:r>
+        <w:rPr>
+          <w:rFonts w:ascii="Segoe UI" w:hAnsi="Segoe UI" w:cs="Segoe UI"/>
+          <w:color w:val="24292E"/>
+        </w:rPr>
+        <w:t>Change the </w:t>
+      </w:r>
+      <w:r>
+        <w:rPr>
+          <w:rStyle w:val="Strong"/>
+          <w:rFonts w:ascii="Segoe UI" w:hAnsi="Segoe UI" w:cs="Segoe UI"/>
+          <w:color w:val="24292E"/>
+        </w:rPr>
+        <w:t>line-height</w:t>
+      </w:r>
+      <w:r>
+        <w:rPr>
+          <w:rFonts w:ascii="Segoe UI" w:hAnsi="Segoe UI" w:cs="Segoe UI"/>
+          <w:color w:val="24292E"/>
+        </w:rPr>
+        <w:t> to 1.5</w:t>
+      </w:r>
+    </w:p>
+    <w:p>
+      <w:pPr>
+        <w:shd w:val="clear" w:color="auto" w:fill="FFFFFF"/>
+        <w:spacing w:before="60" w:after="100" w:afterAutospacing="1" w:line="240" w:lineRule="auto"/>
+        <w:ind w:left="360"/>
         <w:rPr>
           <w:rFonts w:ascii="Segoe UI" w:hAnsi="Segoe UI" w:cs="Segoe UI"/>
           <w:color w:val="24292E"/>
@@ -4806,6 +5017,155 @@
     </w:lvl>
   </w:abstractNum>
   <w:abstractNum w:abstractNumId="1" w15:restartNumberingAfterBreak="0">
+    <w:nsid w:val="08346562"/>
+    <w:multiLevelType w:val="multilevel"/>
+    <w:tmpl w:val="7A8859BC"/>
+    <w:lvl w:ilvl="0">
+      <w:start w:val="1"/>
+      <w:numFmt w:val="bullet"/>
+      <w:lvlText w:val=""/>
+      <w:lvlJc w:val="left"/>
+      <w:pPr>
+        <w:tabs>
+          <w:tab w:val="num" w:pos="720"/>
+        </w:tabs>
+        <w:ind w:left="720" w:hanging="360"/>
+      </w:pPr>
+      <w:rPr>
+        <w:rFonts w:ascii="Symbol" w:hAnsi="Symbol" w:hint="default"/>
+        <w:sz w:val="20"/>
+      </w:rPr>
+    </w:lvl>
+    <w:lvl w:ilvl="1">
+      <w:start w:val="1"/>
+      <w:numFmt w:val="bullet"/>
+      <w:lvlText w:val="o"/>
+      <w:lvlJc w:val="left"/>
+      <w:pPr>
+        <w:tabs>
+          <w:tab w:val="num" w:pos="1440"/>
+        </w:tabs>
+        <w:ind w:left="1440" w:hanging="360"/>
+      </w:pPr>
+      <w:rPr>
+        <w:rFonts w:ascii="Courier New" w:hAnsi="Courier New" w:hint="default"/>
+        <w:sz w:val="20"/>
+      </w:rPr>
+    </w:lvl>
+    <w:lvl w:ilvl="2" w:tentative="1">
+      <w:start w:val="1"/>
+      <w:numFmt w:val="bullet"/>
+      <w:lvlText w:val=""/>
+      <w:lvlJc w:val="left"/>
+      <w:pPr>
+        <w:tabs>
+          <w:tab w:val="num" w:pos="2160"/>
+        </w:tabs>
+        <w:ind w:left="2160" w:hanging="360"/>
+      </w:pPr>
+      <w:rPr>
+        <w:rFonts w:ascii="Wingdings" w:hAnsi="Wingdings" w:hint="default"/>
+        <w:sz w:val="20"/>
+      </w:rPr>
+    </w:lvl>
+    <w:lvl w:ilvl="3" w:tentative="1">
+      <w:start w:val="1"/>
+      <w:numFmt w:val="bullet"/>
+      <w:lvlText w:val=""/>
+      <w:lvlJc w:val="left"/>
+      <w:pPr>
+        <w:tabs>
+          <w:tab w:val="num" w:pos="2880"/>
+        </w:tabs>
+        <w:ind w:left="2880" w:hanging="360"/>
+      </w:pPr>
+      <w:rPr>
+        <w:rFonts w:ascii="Wingdings" w:hAnsi="Wingdings" w:hint="default"/>
+        <w:sz w:val="20"/>
+      </w:rPr>
+    </w:lvl>
+    <w:lvl w:ilvl="4" w:tentative="1">
+      <w:start w:val="1"/>
+      <w:numFmt w:val="bullet"/>
+      <w:lvlText w:val=""/>
+      <w:lvlJc w:val="left"/>
+      <w:pPr>
+        <w:tabs>
+          <w:tab w:val="num" w:pos="3600"/>
+        </w:tabs>
+        <w:ind w:left="3600" w:hanging="360"/>
+      </w:pPr>
+      <w:rPr>
+        <w:rFonts w:ascii="Wingdings" w:hAnsi="Wingdings" w:hint="default"/>
+        <w:sz w:val="20"/>
+      </w:rPr>
+    </w:lvl>
+    <w:lvl w:ilvl="5" w:tentative="1">
+      <w:start w:val="1"/>
+      <w:numFmt w:val="bullet"/>
+      <w:lvlText w:val=""/>
+      <w:lvlJc w:val="left"/>
+      <w:pPr>
+        <w:tabs>
+          <w:tab w:val="num" w:pos="4320"/>
+        </w:tabs>
+        <w:ind w:left="4320" w:hanging="360"/>
+      </w:pPr>
+      <w:rPr>
+        <w:rFonts w:ascii="Wingdings" w:hAnsi="Wingdings" w:hint="default"/>
+        <w:sz w:val="20"/>
+      </w:rPr>
+    </w:lvl>
+    <w:lvl w:ilvl="6" w:tentative="1">
+      <w:start w:val="1"/>
+      <w:numFmt w:val="bullet"/>
+      <w:lvlText w:val=""/>
+      <w:lvlJc w:val="left"/>
+      <w:pPr>
+        <w:tabs>
+          <w:tab w:val="num" w:pos="5040"/>
+        </w:tabs>
+        <w:ind w:left="5040" w:hanging="360"/>
+      </w:pPr>
+      <w:rPr>
+        <w:rFonts w:ascii="Wingdings" w:hAnsi="Wingdings" w:hint="default"/>
+        <w:sz w:val="20"/>
+      </w:rPr>
+    </w:lvl>
+    <w:lvl w:ilvl="7" w:tentative="1">
+      <w:start w:val="1"/>
+      <w:numFmt w:val="bullet"/>
+      <w:lvlText w:val=""/>
+      <w:lvlJc w:val="left"/>
+      <w:pPr>
+        <w:tabs>
+          <w:tab w:val="num" w:pos="5760"/>
+        </w:tabs>
+        <w:ind w:left="5760" w:hanging="360"/>
+      </w:pPr>
+      <w:rPr>
+        <w:rFonts w:ascii="Wingdings" w:hAnsi="Wingdings" w:hint="default"/>
+        <w:sz w:val="20"/>
+      </w:rPr>
+    </w:lvl>
+    <w:lvl w:ilvl="8" w:tentative="1">
+      <w:start w:val="1"/>
+      <w:numFmt w:val="bullet"/>
+      <w:lvlText w:val=""/>
+      <w:lvlJc w:val="left"/>
+      <w:pPr>
+        <w:tabs>
+          <w:tab w:val="num" w:pos="6480"/>
+        </w:tabs>
+        <w:ind w:left="6480" w:hanging="360"/>
+      </w:pPr>
+      <w:rPr>
+        <w:rFonts w:ascii="Wingdings" w:hAnsi="Wingdings" w:hint="default"/>
+        <w:sz w:val="20"/>
+      </w:rPr>
+    </w:lvl>
+  </w:abstractNum>
+  <w:abstractNum w:abstractNumId="2" w15:restartNumberingAfterBreak="0">
     <w:nsid w:val="09CD2206"/>
     <w:multiLevelType w:val="multilevel"/>
     <w:tmpl w:val="FC1A1E80"/>
@@ -4954,7 +5314,7 @@
       </w:rPr>
     </w:lvl>
   </w:abstractNum>
-  <w:abstractNum w:abstractNumId="2" w15:restartNumberingAfterBreak="0">
+  <w:abstractNum w:abstractNumId="3" w15:restartNumberingAfterBreak="0">
     <w:nsid w:val="0B945334"/>
     <w:multiLevelType w:val="multilevel"/>
     <w:tmpl w:val="58A8ABA2"/>
@@ -5103,7 +5463,7 @@
       </w:rPr>
     </w:lvl>
   </w:abstractNum>
-  <w:abstractNum w:abstractNumId="3" w15:restartNumberingAfterBreak="0">
+  <w:abstractNum w:abstractNumId="4" w15:restartNumberingAfterBreak="0">
     <w:nsid w:val="10EB3BBB"/>
     <w:multiLevelType w:val="multilevel"/>
     <w:tmpl w:val="50B22604"/>
@@ -5252,7 +5612,7 @@
       </w:rPr>
     </w:lvl>
   </w:abstractNum>
-  <w:abstractNum w:abstractNumId="4" w15:restartNumberingAfterBreak="0">
+  <w:abstractNum w:abstractNumId="5" w15:restartNumberingAfterBreak="0">
     <w:nsid w:val="1BC34E36"/>
     <w:multiLevelType w:val="multilevel"/>
     <w:tmpl w:val="640EF6B8"/>
@@ -5401,7 +5761,7 @@
       </w:rPr>
     </w:lvl>
   </w:abstractNum>
-  <w:abstractNum w:abstractNumId="5" w15:restartNumberingAfterBreak="0">
+  <w:abstractNum w:abstractNumId="6" w15:restartNumberingAfterBreak="0">
     <w:nsid w:val="23CD2B5F"/>
     <w:multiLevelType w:val="multilevel"/>
     <w:tmpl w:val="3B92B284"/>
@@ -5550,7 +5910,7 @@
       </w:rPr>
     </w:lvl>
   </w:abstractNum>
-  <w:abstractNum w:abstractNumId="6" w15:restartNumberingAfterBreak="0">
+  <w:abstractNum w:abstractNumId="7" w15:restartNumberingAfterBreak="0">
     <w:nsid w:val="2732505B"/>
     <w:multiLevelType w:val="multilevel"/>
     <w:tmpl w:val="0674F2B2"/>
@@ -5699,7 +6059,7 @@
       </w:rPr>
     </w:lvl>
   </w:abstractNum>
-  <w:abstractNum w:abstractNumId="7" w15:restartNumberingAfterBreak="0">
+  <w:abstractNum w:abstractNumId="8" w15:restartNumberingAfterBreak="0">
     <w:nsid w:val="2F6573D2"/>
     <w:multiLevelType w:val="multilevel"/>
     <w:tmpl w:val="34E494C4"/>
@@ -5848,7 +6208,7 @@
       </w:rPr>
     </w:lvl>
   </w:abstractNum>
-  <w:abstractNum w:abstractNumId="8" w15:restartNumberingAfterBreak="0">
+  <w:abstractNum w:abstractNumId="9" w15:restartNumberingAfterBreak="0">
     <w:nsid w:val="3ECB400C"/>
     <w:multiLevelType w:val="multilevel"/>
     <w:tmpl w:val="BEF0B26A"/>
@@ -5997,7 +6357,7 @@
       </w:rPr>
     </w:lvl>
   </w:abstractNum>
-  <w:abstractNum w:abstractNumId="9" w15:restartNumberingAfterBreak="0">
+  <w:abstractNum w:abstractNumId="10" w15:restartNumberingAfterBreak="0">
     <w:nsid w:val="66133F05"/>
     <w:multiLevelType w:val="multilevel"/>
     <w:tmpl w:val="A95E0F58"/>
@@ -6146,7 +6506,7 @@
       </w:rPr>
     </w:lvl>
   </w:abstractNum>
-  <w:abstractNum w:abstractNumId="10" w15:restartNumberingAfterBreak="0">
+  <w:abstractNum w:abstractNumId="11" w15:restartNumberingAfterBreak="0">
     <w:nsid w:val="680A2256"/>
     <w:multiLevelType w:val="multilevel"/>
     <w:tmpl w:val="F642F10A"/>
@@ -6296,37 +6656,40 @@
     </w:lvl>
   </w:abstractNum>
   <w:num w:numId="1">
+    <w:abstractNumId w:val="10"/>
+  </w:num>
+  <w:num w:numId="2">
+    <w:abstractNumId w:val="5"/>
+  </w:num>
+  <w:num w:numId="3">
+    <w:abstractNumId w:val="6"/>
+  </w:num>
+  <w:num w:numId="4">
+    <w:abstractNumId w:val="2"/>
+  </w:num>
+  <w:num w:numId="5">
     <w:abstractNumId w:val="9"/>
   </w:num>
-  <w:num w:numId="2">
+  <w:num w:numId="6">
     <w:abstractNumId w:val="4"/>
   </w:num>
-  <w:num w:numId="3">
-    <w:abstractNumId w:val="5"/>
+  <w:num w:numId="7">
+    <w:abstractNumId w:val="7"/>
   </w:num>
-  <w:num w:numId="4">
-    <w:abstractNumId w:val="1"/>
-  </w:num>
-  <w:num w:numId="5">
+  <w:num w:numId="8">
     <w:abstractNumId w:val="8"/>
   </w:num>
-  <w:num w:numId="6">
+  <w:num w:numId="9">
     <w:abstractNumId w:val="3"/>
   </w:num>
-  <w:num w:numId="7">
-    <w:abstractNumId w:val="6"/>
-  </w:num>
-  <w:num w:numId="8">
-    <w:abstractNumId w:val="7"/>
-  </w:num>
-  <w:num w:numId="9">
-    <w:abstractNumId w:val="2"/>
-  </w:num>
   <w:num w:numId="10">
-    <w:abstractNumId w:val="10"/>
+    <w:abstractNumId w:val="11"/>
   </w:num>
   <w:num w:numId="11">
     <w:abstractNumId w:val="0"/>
+  </w:num>
+  <w:num w:numId="12">
+    <w:abstractNumId w:val="1"/>
   </w:num>
 </w:numbering>
 </file>

</xml_diff>

<commit_message>
Update: -L03 Exercises.docx (with Q10 Requirements)
Adding:
-Q10 Folder
-Q10 Requirements.docx
-Q10 Text.txt
</commit_message>
<xml_diff>
--- a/L03 CSS and Typography/L03 Exercises.docx
+++ b/L03 CSS and Typography/L03 Exercises.docx
@@ -4823,6 +4823,454 @@
     </w:p>
     <w:p>
       <w:pPr>
+        <w:pStyle w:val="Heading1"/>
+        <w:pBdr>
+          <w:bottom w:val="single" w:sz="6" w:space="4" w:color="EAECEF"/>
+        </w:pBdr>
+        <w:shd w:val="clear" w:color="auto" w:fill="FFFFFF"/>
+        <w:spacing w:after="240"/>
+        <w:rPr>
+          <w:rFonts w:ascii="Segoe UI" w:hAnsi="Segoe UI" w:cs="Segoe UI"/>
+          <w:color w:val="24292E"/>
+        </w:rPr>
+      </w:pPr>
+      <w:r>
+        <w:rPr>
+          <w:rFonts w:ascii="Segoe UI" w:hAnsi="Segoe UI" w:cs="Segoe UI"/>
+          <w:color w:val="24292E"/>
+        </w:rPr>
+        <w:t>10 - Fonts Speciment - Cormorant + Lato</w:t>
+      </w:r>
+    </w:p>
+    <w:p>
+      <w:pPr>
+        <w:spacing w:before="360" w:after="360"/>
+        <w:rPr>
+          <w:rFonts w:ascii="Times New Roman" w:hAnsi="Times New Roman" w:cs="Times New Roman"/>
+        </w:rPr>
+      </w:pPr>
+      <w:r>
+        <w:pict w14:anchorId="3672A6DE">
+          <v:rect id="_x0000_i1033" style="width:0;height:3pt" o:hralign="center" o:hrstd="t" o:hrnoshade="t" o:hr="t" fillcolor="#24292e" stroked="f"/>
+        </w:pict>
+      </w:r>
+    </w:p>
+    <w:p>
+      <w:pPr>
+        <w:pStyle w:val="NormalWeb"/>
+        <w:shd w:val="clear" w:color="auto" w:fill="FFFFFF"/>
+        <w:spacing w:before="0" w:beforeAutospacing="0" w:after="240" w:afterAutospacing="0"/>
+        <w:rPr>
+          <w:rFonts w:ascii="Segoe UI" w:hAnsi="Segoe UI" w:cs="Segoe UI"/>
+          <w:color w:val="24292E"/>
+        </w:rPr>
+      </w:pPr>
+      <w:r>
+        <w:rPr>
+          <w:rFonts w:ascii="Segoe UI" w:hAnsi="Segoe UI" w:cs="Segoe UI"/>
+          <w:color w:val="24292E"/>
+        </w:rPr>
+        <w:t>Problems for in-class lab for the </w:t>
+      </w:r>
+      <w:hyperlink r:id="rId25" w:history="1">
+        <w:r>
+          <w:rPr>
+            <w:rStyle w:val="Hyperlink"/>
+            <w:rFonts w:ascii="Segoe UI" w:hAnsi="Segoe UI" w:cs="Segoe UI"/>
+            <w:color w:val="0366D6"/>
+          </w:rPr>
+          <w:t>�HTML &amp; CSS�</w:t>
+        </w:r>
+      </w:hyperlink>
+      <w:r>
+        <w:rPr>
+          <w:rFonts w:ascii="Segoe UI" w:hAnsi="Segoe UI" w:cs="Segoe UI"/>
+          <w:color w:val="24292E"/>
+        </w:rPr>
+        <w:t> course @ </w:t>
+      </w:r>
+      <w:r>
+        <w:rPr>
+          <w:rStyle w:val="Strong"/>
+          <w:rFonts w:ascii="Segoe UI" w:eastAsiaTheme="majorEastAsia" w:hAnsi="Segoe UI" w:cs="Segoe UI"/>
+          <w:color w:val="24292E"/>
+        </w:rPr>
+        <w:t>SoftUni</w:t>
+      </w:r>
+      <w:r>
+        <w:rPr>
+          <w:rFonts w:ascii="Segoe UI" w:hAnsi="Segoe UI" w:cs="Segoe UI"/>
+          <w:color w:val="24292E"/>
+        </w:rPr>
+        <w:t>.</w:t>
+      </w:r>
+    </w:p>
+    <w:p>
+      <w:pPr>
+        <w:pStyle w:val="NormalWeb"/>
+        <w:shd w:val="clear" w:color="auto" w:fill="FFFFFF"/>
+        <w:spacing w:before="0" w:beforeAutospacing="0" w:after="240" w:afterAutospacing="0"/>
+        <w:rPr>
+          <w:rFonts w:ascii="Segoe UI" w:hAnsi="Segoe UI" w:cs="Segoe UI"/>
+          <w:color w:val="24292E"/>
+        </w:rPr>
+      </w:pPr>
+      <w:r>
+        <w:rPr>
+          <w:rFonts w:ascii="Segoe UI" w:hAnsi="Segoe UI" w:cs="Segoe UI"/>
+          <w:color w:val="24292E"/>
+        </w:rPr>
+        <w:t>Submit your solutions in the </w:t>
+      </w:r>
+      <w:hyperlink r:id="rId26" w:history="1">
+        <w:r>
+          <w:rPr>
+            <w:rStyle w:val="Hyperlink"/>
+            <w:rFonts w:ascii="Segoe UI" w:hAnsi="Segoe UI" w:cs="Segoe UI"/>
+            <w:color w:val="0366D6"/>
+          </w:rPr>
+          <w:t>SoftUni Judge System</w:t>
+        </w:r>
+      </w:hyperlink>
+      <w:r>
+        <w:rPr>
+          <w:rFonts w:ascii="Segoe UI" w:hAnsi="Segoe UI" w:cs="Segoe UI"/>
+          <w:color w:val="24292E"/>
+        </w:rPr>
+        <w:t>.</w:t>
+      </w:r>
+    </w:p>
+    <w:p>
+      <w:pPr>
+        <w:pStyle w:val="Heading2"/>
+        <w:pBdr>
+          <w:bottom w:val="single" w:sz="6" w:space="4" w:color="EAECEF"/>
+        </w:pBdr>
+        <w:shd w:val="clear" w:color="auto" w:fill="FFFFFF"/>
+        <w:spacing w:before="360" w:after="240"/>
+        <w:rPr>
+          <w:rFonts w:ascii="Segoe UI" w:hAnsi="Segoe UI" w:cs="Segoe UI"/>
+          <w:color w:val="24292E"/>
+        </w:rPr>
+      </w:pPr>
+      <w:r>
+        <w:rPr>
+          <w:rFonts w:ascii="Segoe UI" w:hAnsi="Segoe UI" w:cs="Segoe UI"/>
+          <w:color w:val="24292E"/>
+        </w:rPr>
+        <w:t>Tasks</w:t>
+      </w:r>
+    </w:p>
+    <w:p>
+      <w:pPr>
+        <w:numPr>
+          <w:ilvl w:val="0"/>
+          <w:numId w:val="13"/>
+        </w:numPr>
+        <w:shd w:val="clear" w:color="auto" w:fill="FFFFFF"/>
+        <w:spacing w:before="100" w:beforeAutospacing="1" w:after="100" w:afterAutospacing="1" w:line="240" w:lineRule="auto"/>
+        <w:rPr>
+          <w:rFonts w:ascii="Segoe UI" w:hAnsi="Segoe UI" w:cs="Segoe UI"/>
+          <w:color w:val="24292E"/>
+        </w:rPr>
+      </w:pPr>
+      <w:r>
+        <w:rPr>
+          <w:rFonts w:ascii="Segoe UI" w:hAnsi="Segoe UI" w:cs="Segoe UI"/>
+          <w:color w:val="24292E"/>
+        </w:rPr>
+        <w:t>Create an </w:t>
+      </w:r>
+      <w:r>
+        <w:rPr>
+          <w:rStyle w:val="Strong"/>
+          <w:rFonts w:ascii="Segoe UI" w:hAnsi="Segoe UI" w:cs="Segoe UI"/>
+          <w:color w:val="24292E"/>
+        </w:rPr>
+        <w:t>index.html</w:t>
+      </w:r>
+      <w:r>
+        <w:rPr>
+          <w:rFonts w:ascii="Segoe UI" w:hAnsi="Segoe UI" w:cs="Segoe UI"/>
+          <w:color w:val="24292E"/>
+        </w:rPr>
+        <w:t> file with </w:t>
+      </w:r>
+      <w:r>
+        <w:rPr>
+          <w:rStyle w:val="Strong"/>
+          <w:rFonts w:ascii="Segoe UI" w:hAnsi="Segoe UI" w:cs="Segoe UI"/>
+          <w:color w:val="24292E"/>
+        </w:rPr>
+        <w:t>Fonts Speciment Cormorant + Lato</w:t>
+      </w:r>
+      <w:r>
+        <w:rPr>
+          <w:rFonts w:ascii="Segoe UI" w:hAnsi="Segoe UI" w:cs="Segoe UI"/>
+          <w:color w:val="24292E"/>
+        </w:rPr>
+        <w:t> title</w:t>
+      </w:r>
+    </w:p>
+    <w:p>
+      <w:pPr>
+        <w:numPr>
+          <w:ilvl w:val="0"/>
+          <w:numId w:val="13"/>
+        </w:numPr>
+        <w:shd w:val="clear" w:color="auto" w:fill="FFFFFF"/>
+        <w:spacing w:before="60" w:after="100" w:afterAutospacing="1" w:line="240" w:lineRule="auto"/>
+        <w:rPr>
+          <w:rFonts w:ascii="Segoe UI" w:hAnsi="Segoe UI" w:cs="Segoe UI"/>
+          <w:color w:val="24292E"/>
+        </w:rPr>
+      </w:pPr>
+      <w:r>
+        <w:rPr>
+          <w:rFonts w:ascii="Segoe UI" w:hAnsi="Segoe UI" w:cs="Segoe UI"/>
+          <w:color w:val="24292E"/>
+        </w:rPr>
+        <w:t>Use </w:t>
+      </w:r>
+      <w:r>
+        <w:rPr>
+          <w:rStyle w:val="Strong"/>
+          <w:rFonts w:ascii="Segoe UI" w:hAnsi="Segoe UI" w:cs="Segoe UI"/>
+          <w:color w:val="24292E"/>
+        </w:rPr>
+        <w:t>Lato, sans-serif</w:t>
+      </w:r>
+      <w:r>
+        <w:rPr>
+          <w:rFonts w:ascii="Segoe UI" w:hAnsi="Segoe UI" w:cs="Segoe UI"/>
+          <w:color w:val="24292E"/>
+        </w:rPr>
+        <w:t> font-family for the document</w:t>
+      </w:r>
+    </w:p>
+    <w:p>
+      <w:pPr>
+        <w:numPr>
+          <w:ilvl w:val="1"/>
+          <w:numId w:val="13"/>
+        </w:numPr>
+        <w:shd w:val="clear" w:color="auto" w:fill="FFFFFF"/>
+        <w:spacing w:before="100" w:beforeAutospacing="1" w:after="100" w:afterAutospacing="1" w:line="240" w:lineRule="auto"/>
+        <w:rPr>
+          <w:rFonts w:ascii="Segoe UI" w:hAnsi="Segoe UI" w:cs="Segoe UI"/>
+          <w:color w:val="24292E"/>
+        </w:rPr>
+      </w:pPr>
+      <w:r>
+        <w:rPr>
+          <w:rFonts w:ascii="Segoe UI" w:hAnsi="Segoe UI" w:cs="Segoe UI"/>
+          <w:color w:val="24292E"/>
+        </w:rPr>
+        <w:t>Make the </w:t>
+      </w:r>
+      <w:r>
+        <w:rPr>
+          <w:rStyle w:val="Strong"/>
+          <w:rFonts w:ascii="Segoe UI" w:hAnsi="Segoe UI" w:cs="Segoe UI"/>
+          <w:color w:val="24292E"/>
+        </w:rPr>
+        <w:t>font-size</w:t>
+      </w:r>
+      <w:r>
+        <w:rPr>
+          <w:rFonts w:ascii="Segoe UI" w:hAnsi="Segoe UI" w:cs="Segoe UI"/>
+          <w:color w:val="24292E"/>
+        </w:rPr>
+        <w:t> 16px</w:t>
+      </w:r>
+    </w:p>
+    <w:p>
+      <w:pPr>
+        <w:numPr>
+          <w:ilvl w:val="1"/>
+          <w:numId w:val="13"/>
+        </w:numPr>
+        <w:shd w:val="clear" w:color="auto" w:fill="FFFFFF"/>
+        <w:spacing w:before="60" w:after="100" w:afterAutospacing="1" w:line="240" w:lineRule="auto"/>
+        <w:rPr>
+          <w:rFonts w:ascii="Segoe UI" w:hAnsi="Segoe UI" w:cs="Segoe UI"/>
+          <w:color w:val="24292E"/>
+        </w:rPr>
+      </w:pPr>
+      <w:r>
+        <w:rPr>
+          <w:rFonts w:ascii="Segoe UI" w:hAnsi="Segoe UI" w:cs="Segoe UI"/>
+          <w:color w:val="24292E"/>
+        </w:rPr>
+        <w:t>Change the </w:t>
+      </w:r>
+      <w:r>
+        <w:rPr>
+          <w:rStyle w:val="Strong"/>
+          <w:rFonts w:ascii="Segoe UI" w:hAnsi="Segoe UI" w:cs="Segoe UI"/>
+          <w:color w:val="24292E"/>
+        </w:rPr>
+        <w:t>line-height</w:t>
+      </w:r>
+      <w:r>
+        <w:rPr>
+          <w:rFonts w:ascii="Segoe UI" w:hAnsi="Segoe UI" w:cs="Segoe UI"/>
+          <w:color w:val="24292E"/>
+        </w:rPr>
+        <w:t> to 1.5</w:t>
+      </w:r>
+    </w:p>
+    <w:p>
+      <w:pPr>
+        <w:numPr>
+          <w:ilvl w:val="0"/>
+          <w:numId w:val="13"/>
+        </w:numPr>
+        <w:shd w:val="clear" w:color="auto" w:fill="FFFFFF"/>
+        <w:spacing w:before="60" w:after="100" w:afterAutospacing="1" w:line="240" w:lineRule="auto"/>
+        <w:rPr>
+          <w:rFonts w:ascii="Segoe UI" w:hAnsi="Segoe UI" w:cs="Segoe UI"/>
+          <w:color w:val="24292E"/>
+        </w:rPr>
+      </w:pPr>
+      <w:r>
+        <w:rPr>
+          <w:rFonts w:ascii="Segoe UI" w:hAnsi="Segoe UI" w:cs="Segoe UI"/>
+          <w:color w:val="24292E"/>
+        </w:rPr>
+        <w:t>Use </w:t>
+      </w:r>
+      <w:r>
+        <w:rPr>
+          <w:rStyle w:val="Strong"/>
+          <w:rFonts w:ascii="Segoe UI" w:hAnsi="Segoe UI" w:cs="Segoe UI"/>
+          <w:color w:val="24292E"/>
+        </w:rPr>
+        <w:t>Cormorant, serif</w:t>
+      </w:r>
+      <w:r>
+        <w:rPr>
+          <w:rFonts w:ascii="Segoe UI" w:hAnsi="Segoe UI" w:cs="Segoe UI"/>
+          <w:color w:val="24292E"/>
+        </w:rPr>
+        <w:t> font-family for the headings</w:t>
+      </w:r>
+    </w:p>
+    <w:p>
+      <w:pPr>
+        <w:numPr>
+          <w:ilvl w:val="1"/>
+          <w:numId w:val="13"/>
+        </w:numPr>
+        <w:shd w:val="clear" w:color="auto" w:fill="FFFFFF"/>
+        <w:spacing w:before="100" w:beforeAutospacing="1" w:after="100" w:afterAutospacing="1" w:line="240" w:lineRule="auto"/>
+        <w:rPr>
+          <w:rFonts w:ascii="Segoe UI" w:hAnsi="Segoe UI" w:cs="Segoe UI"/>
+          <w:color w:val="24292E"/>
+        </w:rPr>
+      </w:pPr>
+      <w:r>
+        <w:rPr>
+          <w:rFonts w:ascii="Segoe UI" w:hAnsi="Segoe UI" w:cs="Segoe UI"/>
+          <w:color w:val="24292E"/>
+        </w:rPr>
+        <w:t>Make the </w:t>
+      </w:r>
+      <w:r>
+        <w:rPr>
+          <w:rStyle w:val="Strong"/>
+          <w:rFonts w:ascii="Segoe UI" w:hAnsi="Segoe UI" w:cs="Segoe UI"/>
+          <w:color w:val="24292E"/>
+        </w:rPr>
+        <w:t>font-size</w:t>
+      </w:r>
+      <w:r>
+        <w:rPr>
+          <w:rFonts w:ascii="Segoe UI" w:hAnsi="Segoe UI" w:cs="Segoe UI"/>
+          <w:color w:val="24292E"/>
+        </w:rPr>
+        <w:t> 1em</w:t>
+      </w:r>
+    </w:p>
+    <w:p>
+      <w:pPr>
+        <w:numPr>
+          <w:ilvl w:val="1"/>
+          <w:numId w:val="13"/>
+        </w:numPr>
+        <w:shd w:val="clear" w:color="auto" w:fill="FFFFFF"/>
+        <w:spacing w:before="60" w:after="100" w:afterAutospacing="1" w:line="240" w:lineRule="auto"/>
+        <w:rPr>
+          <w:rFonts w:ascii="Segoe UI" w:hAnsi="Segoe UI" w:cs="Segoe UI"/>
+          <w:color w:val="24292E"/>
+        </w:rPr>
+      </w:pPr>
+      <w:r>
+        <w:rPr>
+          <w:rFonts w:ascii="Segoe UI" w:hAnsi="Segoe UI" w:cs="Segoe UI"/>
+          <w:color w:val="24292E"/>
+        </w:rPr>
+        <w:t>Change the </w:t>
+      </w:r>
+      <w:r>
+        <w:rPr>
+          <w:rStyle w:val="Strong"/>
+          <w:rFonts w:ascii="Segoe UI" w:hAnsi="Segoe UI" w:cs="Segoe UI"/>
+          <w:color w:val="24292E"/>
+        </w:rPr>
+        <w:t>line-height</w:t>
+      </w:r>
+      <w:r>
+        <w:rPr>
+          <w:rFonts w:ascii="Segoe UI" w:hAnsi="Segoe UI" w:cs="Segoe UI"/>
+          <w:color w:val="24292E"/>
+        </w:rPr>
+        <w:t> to 1.2</w:t>
+      </w:r>
+    </w:p>
+    <w:p>
+      <w:pPr>
+        <w:numPr>
+          <w:ilvl w:val="1"/>
+          <w:numId w:val="13"/>
+        </w:numPr>
+        <w:shd w:val="clear" w:color="auto" w:fill="FFFFFF"/>
+        <w:spacing w:before="60" w:after="100" w:afterAutospacing="1" w:line="240" w:lineRule="auto"/>
+        <w:rPr>
+          <w:rFonts w:ascii="Segoe UI" w:hAnsi="Segoe UI" w:cs="Segoe UI"/>
+          <w:color w:val="24292E"/>
+        </w:rPr>
+      </w:pPr>
+      <w:r>
+        <w:rPr>
+          <w:rFonts w:ascii="Segoe UI" w:hAnsi="Segoe UI" w:cs="Segoe UI"/>
+          <w:color w:val="24292E"/>
+        </w:rPr>
+        <w:t>Change the font weight to </w:t>
+      </w:r>
+      <w:r>
+        <w:rPr>
+          <w:rStyle w:val="Strong"/>
+          <w:rFonts w:ascii="Segoe UI" w:hAnsi="Segoe UI" w:cs="Segoe UI"/>
+          <w:color w:val="24292E"/>
+        </w:rPr>
+        <w:t>bold</w:t>
+      </w:r>
+    </w:p>
+    <w:p>
+      <w:pPr>
+        <w:shd w:val="clear" w:color="auto" w:fill="FFFFFF"/>
+        <w:spacing w:before="60" w:after="100" w:afterAutospacing="1" w:line="240" w:lineRule="auto"/>
+        <w:rPr>
+          <w:rFonts w:ascii="Segoe UI" w:hAnsi="Segoe UI" w:cs="Segoe UI"/>
+          <w:color w:val="24292E"/>
+        </w:rPr>
+      </w:pPr>
+      <w:bookmarkStart w:id="0" w:name="_GoBack"/>
+      <w:bookmarkEnd w:id="0"/>
+    </w:p>
+    <w:p>
+      <w:pPr>
         <w:shd w:val="clear" w:color="auto" w:fill="FFFFFF"/>
         <w:spacing w:before="60" w:after="100" w:afterAutospacing="1" w:line="240" w:lineRule="auto"/>
         <w:ind w:left="360"/>
@@ -4831,8 +5279,6 @@
           <w:color w:val="24292E"/>
         </w:rPr>
       </w:pPr>
-      <w:bookmarkStart w:id="0" w:name="_GoBack"/>
-      <w:bookmarkEnd w:id="0"/>
     </w:p>
     <w:p>
       <w:pPr>
@@ -6527,6 +6973,155 @@
       </w:rPr>
     </w:lvl>
     <w:lvl w:ilvl="1" w:tentative="1">
+      <w:start w:val="1"/>
+      <w:numFmt w:val="bullet"/>
+      <w:lvlText w:val="o"/>
+      <w:lvlJc w:val="left"/>
+      <w:pPr>
+        <w:tabs>
+          <w:tab w:val="num" w:pos="1440"/>
+        </w:tabs>
+        <w:ind w:left="1440" w:hanging="360"/>
+      </w:pPr>
+      <w:rPr>
+        <w:rFonts w:ascii="Courier New" w:hAnsi="Courier New" w:hint="default"/>
+        <w:sz w:val="20"/>
+      </w:rPr>
+    </w:lvl>
+    <w:lvl w:ilvl="2" w:tentative="1">
+      <w:start w:val="1"/>
+      <w:numFmt w:val="bullet"/>
+      <w:lvlText w:val=""/>
+      <w:lvlJc w:val="left"/>
+      <w:pPr>
+        <w:tabs>
+          <w:tab w:val="num" w:pos="2160"/>
+        </w:tabs>
+        <w:ind w:left="2160" w:hanging="360"/>
+      </w:pPr>
+      <w:rPr>
+        <w:rFonts w:ascii="Wingdings" w:hAnsi="Wingdings" w:hint="default"/>
+        <w:sz w:val="20"/>
+      </w:rPr>
+    </w:lvl>
+    <w:lvl w:ilvl="3" w:tentative="1">
+      <w:start w:val="1"/>
+      <w:numFmt w:val="bullet"/>
+      <w:lvlText w:val=""/>
+      <w:lvlJc w:val="left"/>
+      <w:pPr>
+        <w:tabs>
+          <w:tab w:val="num" w:pos="2880"/>
+        </w:tabs>
+        <w:ind w:left="2880" w:hanging="360"/>
+      </w:pPr>
+      <w:rPr>
+        <w:rFonts w:ascii="Wingdings" w:hAnsi="Wingdings" w:hint="default"/>
+        <w:sz w:val="20"/>
+      </w:rPr>
+    </w:lvl>
+    <w:lvl w:ilvl="4" w:tentative="1">
+      <w:start w:val="1"/>
+      <w:numFmt w:val="bullet"/>
+      <w:lvlText w:val=""/>
+      <w:lvlJc w:val="left"/>
+      <w:pPr>
+        <w:tabs>
+          <w:tab w:val="num" w:pos="3600"/>
+        </w:tabs>
+        <w:ind w:left="3600" w:hanging="360"/>
+      </w:pPr>
+      <w:rPr>
+        <w:rFonts w:ascii="Wingdings" w:hAnsi="Wingdings" w:hint="default"/>
+        <w:sz w:val="20"/>
+      </w:rPr>
+    </w:lvl>
+    <w:lvl w:ilvl="5" w:tentative="1">
+      <w:start w:val="1"/>
+      <w:numFmt w:val="bullet"/>
+      <w:lvlText w:val=""/>
+      <w:lvlJc w:val="left"/>
+      <w:pPr>
+        <w:tabs>
+          <w:tab w:val="num" w:pos="4320"/>
+        </w:tabs>
+        <w:ind w:left="4320" w:hanging="360"/>
+      </w:pPr>
+      <w:rPr>
+        <w:rFonts w:ascii="Wingdings" w:hAnsi="Wingdings" w:hint="default"/>
+        <w:sz w:val="20"/>
+      </w:rPr>
+    </w:lvl>
+    <w:lvl w:ilvl="6" w:tentative="1">
+      <w:start w:val="1"/>
+      <w:numFmt w:val="bullet"/>
+      <w:lvlText w:val=""/>
+      <w:lvlJc w:val="left"/>
+      <w:pPr>
+        <w:tabs>
+          <w:tab w:val="num" w:pos="5040"/>
+        </w:tabs>
+        <w:ind w:left="5040" w:hanging="360"/>
+      </w:pPr>
+      <w:rPr>
+        <w:rFonts w:ascii="Wingdings" w:hAnsi="Wingdings" w:hint="default"/>
+        <w:sz w:val="20"/>
+      </w:rPr>
+    </w:lvl>
+    <w:lvl w:ilvl="7" w:tentative="1">
+      <w:start w:val="1"/>
+      <w:numFmt w:val="bullet"/>
+      <w:lvlText w:val=""/>
+      <w:lvlJc w:val="left"/>
+      <w:pPr>
+        <w:tabs>
+          <w:tab w:val="num" w:pos="5760"/>
+        </w:tabs>
+        <w:ind w:left="5760" w:hanging="360"/>
+      </w:pPr>
+      <w:rPr>
+        <w:rFonts w:ascii="Wingdings" w:hAnsi="Wingdings" w:hint="default"/>
+        <w:sz w:val="20"/>
+      </w:rPr>
+    </w:lvl>
+    <w:lvl w:ilvl="8" w:tentative="1">
+      <w:start w:val="1"/>
+      <w:numFmt w:val="bullet"/>
+      <w:lvlText w:val=""/>
+      <w:lvlJc w:val="left"/>
+      <w:pPr>
+        <w:tabs>
+          <w:tab w:val="num" w:pos="6480"/>
+        </w:tabs>
+        <w:ind w:left="6480" w:hanging="360"/>
+      </w:pPr>
+      <w:rPr>
+        <w:rFonts w:ascii="Wingdings" w:hAnsi="Wingdings" w:hint="default"/>
+        <w:sz w:val="20"/>
+      </w:rPr>
+    </w:lvl>
+  </w:abstractNum>
+  <w:abstractNum w:abstractNumId="12" w15:restartNumberingAfterBreak="0">
+    <w:nsid w:val="70326DD9"/>
+    <w:multiLevelType w:val="multilevel"/>
+    <w:tmpl w:val="B71E89AC"/>
+    <w:lvl w:ilvl="0">
+      <w:start w:val="1"/>
+      <w:numFmt w:val="bullet"/>
+      <w:lvlText w:val=""/>
+      <w:lvlJc w:val="left"/>
+      <w:pPr>
+        <w:tabs>
+          <w:tab w:val="num" w:pos="720"/>
+        </w:tabs>
+        <w:ind w:left="720" w:hanging="360"/>
+      </w:pPr>
+      <w:rPr>
+        <w:rFonts w:ascii="Symbol" w:hAnsi="Symbol" w:hint="default"/>
+        <w:sz w:val="20"/>
+      </w:rPr>
+    </w:lvl>
+    <w:lvl w:ilvl="1">
       <w:start w:val="1"/>
       <w:numFmt w:val="bullet"/>
       <w:lvlText w:val="o"/>
@@ -6690,6 +7285,9 @@
   </w:num>
   <w:num w:numId="12">
     <w:abstractNumId w:val="1"/>
+  </w:num>
+  <w:num w:numId="13">
+    <w:abstractNumId w:val="12"/>
   </w:num>
 </w:numbering>
 </file>

</xml_diff>

<commit_message>
Update: -L03 Exercises.docx (with Q11)
Adding:
-Q11 Folder
-Q11 Requirement.docx
-Q11 Text.txt
</commit_message>
<xml_diff>
--- a/L03 CSS and Typography/L03 Exercises.docx
+++ b/L03 CSS and Typography/L03 Exercises.docx
@@ -5259,6 +5259,202 @@
     </w:p>
     <w:p>
       <w:pPr>
+        <w:pStyle w:val="Heading1"/>
+        <w:pBdr>
+          <w:bottom w:val="single" w:sz="6" w:space="4" w:color="EAECEF"/>
+        </w:pBdr>
+        <w:shd w:val="clear" w:color="auto" w:fill="FFFFFF"/>
+        <w:spacing w:after="240"/>
+        <w:rPr>
+          <w:rFonts w:ascii="Segoe UI" w:hAnsi="Segoe UI" w:cs="Segoe UI"/>
+          <w:color w:val="24292E"/>
+        </w:rPr>
+      </w:pPr>
+      <w:r>
+        <w:rPr>
+          <w:rFonts w:ascii="Segoe UI" w:hAnsi="Segoe UI" w:cs="Segoe UI"/>
+          <w:color w:val="24292E"/>
+        </w:rPr>
+        <w:t>11 - Fonts Speciment - Great Vibes + Raleway</w:t>
+      </w:r>
+    </w:p>
+    <w:p>
+      <w:pPr>
+        <w:spacing w:before="360" w:after="360"/>
+        <w:rPr>
+          <w:rFonts w:ascii="Times New Roman" w:hAnsi="Times New Roman" w:cs="Times New Roman"/>
+        </w:rPr>
+      </w:pPr>
+      <w:r>
+        <w:pict w14:anchorId="3F0B5618">
+          <v:rect id="_x0000_i1034" style="width:0;height:3pt" o:hralign="center" o:hrstd="t" o:hrnoshade="t" o:hr="t" fillcolor="#24292e" stroked="f"/>
+        </w:pict>
+      </w:r>
+    </w:p>
+    <w:p>
+      <w:pPr>
+        <w:pStyle w:val="NormalWeb"/>
+        <w:shd w:val="clear" w:color="auto" w:fill="FFFFFF"/>
+        <w:spacing w:before="0" w:beforeAutospacing="0" w:after="240" w:afterAutospacing="0"/>
+        <w:rPr>
+          <w:rFonts w:ascii="Segoe UI" w:hAnsi="Segoe UI" w:cs="Segoe UI"/>
+          <w:color w:val="24292E"/>
+        </w:rPr>
+      </w:pPr>
+      <w:r>
+        <w:rPr>
+          <w:rFonts w:ascii="Segoe UI" w:hAnsi="Segoe UI" w:cs="Segoe UI"/>
+          <w:color w:val="24292E"/>
+        </w:rPr>
+        <w:t>Problems for in-class lab for the </w:t>
+      </w:r>
+      <w:hyperlink r:id="rId27" w:history="1">
+        <w:r>
+          <w:rPr>
+            <w:rStyle w:val="Hyperlink"/>
+            <w:rFonts w:ascii="Segoe UI" w:hAnsi="Segoe UI" w:cs="Segoe UI"/>
+            <w:color w:val="0366D6"/>
+          </w:rPr>
+          <w:t>�HTML &amp; CSS�</w:t>
+        </w:r>
+      </w:hyperlink>
+      <w:r>
+        <w:rPr>
+          <w:rFonts w:ascii="Segoe UI" w:hAnsi="Segoe UI" w:cs="Segoe UI"/>
+          <w:color w:val="24292E"/>
+        </w:rPr>
+        <w:t> course @ </w:t>
+      </w:r>
+      <w:r>
+        <w:rPr>
+          <w:rStyle w:val="Strong"/>
+          <w:rFonts w:ascii="Segoe UI" w:eastAsiaTheme="majorEastAsia" w:hAnsi="Segoe UI" w:cs="Segoe UI"/>
+          <w:color w:val="24292E"/>
+        </w:rPr>
+        <w:t>SoftUni</w:t>
+      </w:r>
+      <w:r>
+        <w:rPr>
+          <w:rFonts w:ascii="Segoe UI" w:hAnsi="Segoe UI" w:cs="Segoe UI"/>
+          <w:color w:val="24292E"/>
+        </w:rPr>
+        <w:t>.</w:t>
+      </w:r>
+    </w:p>
+    <w:p>
+      <w:pPr>
+        <w:pStyle w:val="NormalWeb"/>
+        <w:shd w:val="clear" w:color="auto" w:fill="FFFFFF"/>
+        <w:spacing w:before="0" w:beforeAutospacing="0" w:after="240" w:afterAutospacing="0"/>
+        <w:rPr>
+          <w:rFonts w:ascii="Segoe UI" w:hAnsi="Segoe UI" w:cs="Segoe UI"/>
+          <w:color w:val="24292E"/>
+        </w:rPr>
+      </w:pPr>
+      <w:r>
+        <w:rPr>
+          <w:rFonts w:ascii="Segoe UI" w:hAnsi="Segoe UI" w:cs="Segoe UI"/>
+          <w:color w:val="24292E"/>
+        </w:rPr>
+        <w:t>Submit your solutions in the </w:t>
+      </w:r>
+      <w:hyperlink r:id="rId28" w:history="1">
+        <w:r>
+          <w:rPr>
+            <w:rStyle w:val="Hyperlink"/>
+            <w:rFonts w:ascii="Segoe UI" w:hAnsi="Segoe UI" w:cs="Segoe UI"/>
+            <w:color w:val="0366D6"/>
+          </w:rPr>
+          <w:t>SoftUni Judge System</w:t>
+        </w:r>
+      </w:hyperlink>
+      <w:r>
+        <w:rPr>
+          <w:rFonts w:ascii="Segoe UI" w:hAnsi="Segoe UI" w:cs="Segoe UI"/>
+          <w:color w:val="24292E"/>
+        </w:rPr>
+        <w:t>.</w:t>
+      </w:r>
+    </w:p>
+    <w:p>
+      <w:pPr>
+        <w:pStyle w:val="Heading2"/>
+        <w:pBdr>
+          <w:bottom w:val="single" w:sz="6" w:space="4" w:color="EAECEF"/>
+        </w:pBdr>
+        <w:shd w:val="clear" w:color="auto" w:fill="FFFFFF"/>
+        <w:spacing w:before="360" w:after="240"/>
+        <w:rPr>
+          <w:rFonts w:ascii="Segoe UI" w:hAnsi="Segoe UI" w:cs="Segoe UI"/>
+          <w:color w:val="24292E"/>
+        </w:rPr>
+      </w:pPr>
+      <w:r>
+        <w:rPr>
+          <w:rFonts w:ascii="Segoe UI" w:hAnsi="Segoe UI" w:cs="Segoe UI"/>
+          <w:color w:val="24292E"/>
+        </w:rPr>
+        <w:lastRenderedPageBreak/>
+        <w:t>Tasks</w:t>
+      </w:r>
+    </w:p>
+    <w:p>
+      <w:pPr>
+        <w:numPr>
+          <w:ilvl w:val="0"/>
+          <w:numId w:val="14"/>
+        </w:numPr>
+        <w:shd w:val="clear" w:color="auto" w:fill="FFFFFF"/>
+        <w:spacing w:before="100" w:beforeAutospacing="1" w:after="100" w:afterAutospacing="1" w:line="240" w:lineRule="auto"/>
+        <w:rPr>
+          <w:rFonts w:ascii="Segoe UI" w:hAnsi="Segoe UI" w:cs="Segoe UI"/>
+          <w:color w:val="24292E"/>
+        </w:rPr>
+      </w:pPr>
+      <w:r>
+        <w:rPr>
+          <w:rFonts w:ascii="Segoe UI" w:hAnsi="Segoe UI" w:cs="Segoe UI"/>
+          <w:color w:val="24292E"/>
+        </w:rPr>
+        <w:t>Create an </w:t>
+      </w:r>
+      <w:r>
+        <w:rPr>
+          <w:rStyle w:val="Strong"/>
+          <w:rFonts w:ascii="Segoe UI" w:hAnsi="Segoe UI" w:cs="Segoe UI"/>
+          <w:color w:val="24292E"/>
+        </w:rPr>
+        <w:t>index.html</w:t>
+      </w:r>
+      <w:r>
+        <w:rPr>
+          <w:rFonts w:ascii="Segoe UI" w:hAnsi="Segoe UI" w:cs="Segoe UI"/>
+          <w:color w:val="24292E"/>
+        </w:rPr>
+        <w:t> file with </w:t>
+      </w:r>
+      <w:r>
+        <w:rPr>
+          <w:rStyle w:val="Strong"/>
+          <w:rFonts w:ascii="Segoe UI" w:hAnsi="Segoe UI" w:cs="Segoe UI"/>
+          <w:color w:val="24292E"/>
+        </w:rPr>
+        <w:t>Fonts Speciment Great Vibes + Raleway</w:t>
+      </w:r>
+      <w:r>
+        <w:rPr>
+          <w:rFonts w:ascii="Segoe UI" w:hAnsi="Segoe UI" w:cs="Segoe UI"/>
+          <w:color w:val="24292E"/>
+        </w:rPr>
+        <w:t> title</w:t>
+      </w:r>
+    </w:p>
+    <w:p>
+      <w:pPr>
+        <w:numPr>
+          <w:ilvl w:val="0"/>
+          <w:numId w:val="14"/>
+        </w:numPr>
         <w:shd w:val="clear" w:color="auto" w:fill="FFFFFF"/>
         <w:spacing w:before="60" w:after="100" w:afterAutospacing="1" w:line="240" w:lineRule="auto"/>
         <w:rPr>
@@ -5266,8 +5462,247 @@
           <w:color w:val="24292E"/>
         </w:rPr>
       </w:pPr>
-      <w:bookmarkStart w:id="0" w:name="_GoBack"/>
-      <w:bookmarkEnd w:id="0"/>
+      <w:r>
+        <w:rPr>
+          <w:rFonts w:ascii="Segoe UI" w:hAnsi="Segoe UI" w:cs="Segoe UI"/>
+          <w:color w:val="24292E"/>
+        </w:rPr>
+        <w:t>Use </w:t>
+      </w:r>
+      <w:r>
+        <w:rPr>
+          <w:rStyle w:val="Strong"/>
+          <w:rFonts w:ascii="Segoe UI" w:hAnsi="Segoe UI" w:cs="Segoe UI"/>
+          <w:color w:val="24292E"/>
+        </w:rPr>
+        <w:t>Raleway, sans-serif</w:t>
+      </w:r>
+      <w:r>
+        <w:rPr>
+          <w:rFonts w:ascii="Segoe UI" w:hAnsi="Segoe UI" w:cs="Segoe UI"/>
+          <w:color w:val="24292E"/>
+        </w:rPr>
+        <w:t> font-family for the document</w:t>
+      </w:r>
+    </w:p>
+    <w:p>
+      <w:pPr>
+        <w:numPr>
+          <w:ilvl w:val="1"/>
+          <w:numId w:val="14"/>
+        </w:numPr>
+        <w:shd w:val="clear" w:color="auto" w:fill="FFFFFF"/>
+        <w:spacing w:before="100" w:beforeAutospacing="1" w:after="100" w:afterAutospacing="1" w:line="240" w:lineRule="auto"/>
+        <w:rPr>
+          <w:rFonts w:ascii="Segoe UI" w:hAnsi="Segoe UI" w:cs="Segoe UI"/>
+          <w:color w:val="24292E"/>
+        </w:rPr>
+      </w:pPr>
+      <w:r>
+        <w:rPr>
+          <w:rFonts w:ascii="Segoe UI" w:hAnsi="Segoe UI" w:cs="Segoe UI"/>
+          <w:color w:val="24292E"/>
+        </w:rPr>
+        <w:t>Make the </w:t>
+      </w:r>
+      <w:r>
+        <w:rPr>
+          <w:rStyle w:val="Strong"/>
+          <w:rFonts w:ascii="Segoe UI" w:hAnsi="Segoe UI" w:cs="Segoe UI"/>
+          <w:color w:val="24292E"/>
+        </w:rPr>
+        <w:t>font-size</w:t>
+      </w:r>
+      <w:r>
+        <w:rPr>
+          <w:rFonts w:ascii="Segoe UI" w:hAnsi="Segoe UI" w:cs="Segoe UI"/>
+          <w:color w:val="24292E"/>
+        </w:rPr>
+        <w:t> 16px</w:t>
+      </w:r>
+    </w:p>
+    <w:p>
+      <w:pPr>
+        <w:numPr>
+          <w:ilvl w:val="1"/>
+          <w:numId w:val="14"/>
+        </w:numPr>
+        <w:shd w:val="clear" w:color="auto" w:fill="FFFFFF"/>
+        <w:spacing w:before="60" w:after="100" w:afterAutospacing="1" w:line="240" w:lineRule="auto"/>
+        <w:rPr>
+          <w:rFonts w:ascii="Segoe UI" w:hAnsi="Segoe UI" w:cs="Segoe UI"/>
+          <w:color w:val="24292E"/>
+        </w:rPr>
+      </w:pPr>
+      <w:r>
+        <w:rPr>
+          <w:rFonts w:ascii="Segoe UI" w:hAnsi="Segoe UI" w:cs="Segoe UI"/>
+          <w:color w:val="24292E"/>
+        </w:rPr>
+        <w:t>Change the </w:t>
+      </w:r>
+      <w:r>
+        <w:rPr>
+          <w:rStyle w:val="Strong"/>
+          <w:rFonts w:ascii="Segoe UI" w:hAnsi="Segoe UI" w:cs="Segoe UI"/>
+          <w:color w:val="24292E"/>
+        </w:rPr>
+        <w:t>line-height</w:t>
+      </w:r>
+      <w:r>
+        <w:rPr>
+          <w:rFonts w:ascii="Segoe UI" w:hAnsi="Segoe UI" w:cs="Segoe UI"/>
+          <w:color w:val="24292E"/>
+        </w:rPr>
+        <w:t> to 1.5</w:t>
+      </w:r>
+    </w:p>
+    <w:p>
+      <w:pPr>
+        <w:numPr>
+          <w:ilvl w:val="0"/>
+          <w:numId w:val="14"/>
+        </w:numPr>
+        <w:shd w:val="clear" w:color="auto" w:fill="FFFFFF"/>
+        <w:spacing w:before="60" w:after="100" w:afterAutospacing="1" w:line="240" w:lineRule="auto"/>
+        <w:rPr>
+          <w:rFonts w:ascii="Segoe UI" w:hAnsi="Segoe UI" w:cs="Segoe UI"/>
+          <w:color w:val="24292E"/>
+        </w:rPr>
+      </w:pPr>
+      <w:r>
+        <w:rPr>
+          <w:rFonts w:ascii="Segoe UI" w:hAnsi="Segoe UI" w:cs="Segoe UI"/>
+          <w:color w:val="24292E"/>
+        </w:rPr>
+        <w:t>Use </w:t>
+      </w:r>
+      <w:r>
+        <w:rPr>
+          <w:rStyle w:val="Strong"/>
+          <w:rFonts w:ascii="Segoe UI" w:hAnsi="Segoe UI" w:cs="Segoe UI"/>
+          <w:color w:val="24292E"/>
+        </w:rPr>
+        <w:t>Great Vibes, cursive</w:t>
+      </w:r>
+      <w:r>
+        <w:rPr>
+          <w:rFonts w:ascii="Segoe UI" w:hAnsi="Segoe UI" w:cs="Segoe UI"/>
+          <w:color w:val="24292E"/>
+        </w:rPr>
+        <w:t> font-family for the headings</w:t>
+      </w:r>
+    </w:p>
+    <w:p>
+      <w:pPr>
+        <w:numPr>
+          <w:ilvl w:val="1"/>
+          <w:numId w:val="14"/>
+        </w:numPr>
+        <w:shd w:val="clear" w:color="auto" w:fill="FFFFFF"/>
+        <w:spacing w:before="100" w:beforeAutospacing="1" w:after="100" w:afterAutospacing="1" w:line="240" w:lineRule="auto"/>
+        <w:rPr>
+          <w:rFonts w:ascii="Segoe UI" w:hAnsi="Segoe UI" w:cs="Segoe UI"/>
+          <w:color w:val="24292E"/>
+        </w:rPr>
+      </w:pPr>
+      <w:r>
+        <w:rPr>
+          <w:rFonts w:ascii="Segoe UI" w:hAnsi="Segoe UI" w:cs="Segoe UI"/>
+          <w:color w:val="24292E"/>
+        </w:rPr>
+        <w:t>Make the </w:t>
+      </w:r>
+      <w:r>
+        <w:rPr>
+          <w:rStyle w:val="Strong"/>
+          <w:rFonts w:ascii="Segoe UI" w:hAnsi="Segoe UI" w:cs="Segoe UI"/>
+          <w:color w:val="24292E"/>
+        </w:rPr>
+        <w:t>font-size</w:t>
+      </w:r>
+      <w:r>
+        <w:rPr>
+          <w:rFonts w:ascii="Segoe UI" w:hAnsi="Segoe UI" w:cs="Segoe UI"/>
+          <w:color w:val="24292E"/>
+        </w:rPr>
+        <w:t> 1em</w:t>
+      </w:r>
+    </w:p>
+    <w:p>
+      <w:pPr>
+        <w:numPr>
+          <w:ilvl w:val="1"/>
+          <w:numId w:val="14"/>
+        </w:numPr>
+        <w:shd w:val="clear" w:color="auto" w:fill="FFFFFF"/>
+        <w:spacing w:before="60" w:after="100" w:afterAutospacing="1" w:line="240" w:lineRule="auto"/>
+        <w:rPr>
+          <w:rFonts w:ascii="Segoe UI" w:hAnsi="Segoe UI" w:cs="Segoe UI"/>
+          <w:color w:val="24292E"/>
+        </w:rPr>
+      </w:pPr>
+      <w:r>
+        <w:rPr>
+          <w:rFonts w:ascii="Segoe UI" w:hAnsi="Segoe UI" w:cs="Segoe UI"/>
+          <w:color w:val="24292E"/>
+        </w:rPr>
+        <w:t>Change the </w:t>
+      </w:r>
+      <w:r>
+        <w:rPr>
+          <w:rStyle w:val="Strong"/>
+          <w:rFonts w:ascii="Segoe UI" w:hAnsi="Segoe UI" w:cs="Segoe UI"/>
+          <w:color w:val="24292E"/>
+        </w:rPr>
+        <w:t>line-height</w:t>
+      </w:r>
+      <w:r>
+        <w:rPr>
+          <w:rFonts w:ascii="Segoe UI" w:hAnsi="Segoe UI" w:cs="Segoe UI"/>
+          <w:color w:val="24292E"/>
+        </w:rPr>
+        <w:t> to 1.2</w:t>
+      </w:r>
+    </w:p>
+    <w:p>
+      <w:pPr>
+        <w:numPr>
+          <w:ilvl w:val="1"/>
+          <w:numId w:val="14"/>
+        </w:numPr>
+        <w:shd w:val="clear" w:color="auto" w:fill="FFFFFF"/>
+        <w:spacing w:before="60" w:after="100" w:afterAutospacing="1" w:line="240" w:lineRule="auto"/>
+        <w:rPr>
+          <w:rFonts w:ascii="Segoe UI" w:hAnsi="Segoe UI" w:cs="Segoe UI"/>
+          <w:color w:val="24292E"/>
+        </w:rPr>
+      </w:pPr>
+      <w:r>
+        <w:rPr>
+          <w:rFonts w:ascii="Segoe UI" w:hAnsi="Segoe UI" w:cs="Segoe UI"/>
+          <w:color w:val="24292E"/>
+        </w:rPr>
+        <w:t>Change the font weight to </w:t>
+      </w:r>
+      <w:r>
+        <w:rPr>
+          <w:rStyle w:val="Strong"/>
+          <w:rFonts w:ascii="Segoe UI" w:hAnsi="Segoe UI" w:cs="Segoe UI"/>
+          <w:color w:val="24292E"/>
+        </w:rPr>
+        <w:t>bold</w:t>
+      </w:r>
+    </w:p>
+    <w:p>
+      <w:pPr>
+        <w:shd w:val="clear" w:color="auto" w:fill="FFFFFF"/>
+        <w:spacing w:before="60" w:after="100" w:afterAutospacing="1" w:line="240" w:lineRule="auto"/>
+        <w:rPr>
+          <w:rFonts w:ascii="Segoe UI" w:hAnsi="Segoe UI" w:cs="Segoe UI"/>
+          <w:color w:val="24292E"/>
+        </w:rPr>
+      </w:pPr>
     </w:p>
     <w:p>
       <w:pPr>
@@ -6804,6 +7239,155 @@
     </w:lvl>
   </w:abstractNum>
   <w:abstractNum w:abstractNumId="10" w15:restartNumberingAfterBreak="0">
+    <w:nsid w:val="40A001F1"/>
+    <w:multiLevelType w:val="multilevel"/>
+    <w:tmpl w:val="30A6B334"/>
+    <w:lvl w:ilvl="0">
+      <w:start w:val="1"/>
+      <w:numFmt w:val="bullet"/>
+      <w:lvlText w:val=""/>
+      <w:lvlJc w:val="left"/>
+      <w:pPr>
+        <w:tabs>
+          <w:tab w:val="num" w:pos="720"/>
+        </w:tabs>
+        <w:ind w:left="720" w:hanging="360"/>
+      </w:pPr>
+      <w:rPr>
+        <w:rFonts w:ascii="Symbol" w:hAnsi="Symbol" w:hint="default"/>
+        <w:sz w:val="20"/>
+      </w:rPr>
+    </w:lvl>
+    <w:lvl w:ilvl="1">
+      <w:start w:val="1"/>
+      <w:numFmt w:val="bullet"/>
+      <w:lvlText w:val="o"/>
+      <w:lvlJc w:val="left"/>
+      <w:pPr>
+        <w:tabs>
+          <w:tab w:val="num" w:pos="1440"/>
+        </w:tabs>
+        <w:ind w:left="1440" w:hanging="360"/>
+      </w:pPr>
+      <w:rPr>
+        <w:rFonts w:ascii="Courier New" w:hAnsi="Courier New" w:hint="default"/>
+        <w:sz w:val="20"/>
+      </w:rPr>
+    </w:lvl>
+    <w:lvl w:ilvl="2" w:tentative="1">
+      <w:start w:val="1"/>
+      <w:numFmt w:val="bullet"/>
+      <w:lvlText w:val=""/>
+      <w:lvlJc w:val="left"/>
+      <w:pPr>
+        <w:tabs>
+          <w:tab w:val="num" w:pos="2160"/>
+        </w:tabs>
+        <w:ind w:left="2160" w:hanging="360"/>
+      </w:pPr>
+      <w:rPr>
+        <w:rFonts w:ascii="Wingdings" w:hAnsi="Wingdings" w:hint="default"/>
+        <w:sz w:val="20"/>
+      </w:rPr>
+    </w:lvl>
+    <w:lvl w:ilvl="3" w:tentative="1">
+      <w:start w:val="1"/>
+      <w:numFmt w:val="bullet"/>
+      <w:lvlText w:val=""/>
+      <w:lvlJc w:val="left"/>
+      <w:pPr>
+        <w:tabs>
+          <w:tab w:val="num" w:pos="2880"/>
+        </w:tabs>
+        <w:ind w:left="2880" w:hanging="360"/>
+      </w:pPr>
+      <w:rPr>
+        <w:rFonts w:ascii="Wingdings" w:hAnsi="Wingdings" w:hint="default"/>
+        <w:sz w:val="20"/>
+      </w:rPr>
+    </w:lvl>
+    <w:lvl w:ilvl="4" w:tentative="1">
+      <w:start w:val="1"/>
+      <w:numFmt w:val="bullet"/>
+      <w:lvlText w:val=""/>
+      <w:lvlJc w:val="left"/>
+      <w:pPr>
+        <w:tabs>
+          <w:tab w:val="num" w:pos="3600"/>
+        </w:tabs>
+        <w:ind w:left="3600" w:hanging="360"/>
+      </w:pPr>
+      <w:rPr>
+        <w:rFonts w:ascii="Wingdings" w:hAnsi="Wingdings" w:hint="default"/>
+        <w:sz w:val="20"/>
+      </w:rPr>
+    </w:lvl>
+    <w:lvl w:ilvl="5" w:tentative="1">
+      <w:start w:val="1"/>
+      <w:numFmt w:val="bullet"/>
+      <w:lvlText w:val=""/>
+      <w:lvlJc w:val="left"/>
+      <w:pPr>
+        <w:tabs>
+          <w:tab w:val="num" w:pos="4320"/>
+        </w:tabs>
+        <w:ind w:left="4320" w:hanging="360"/>
+      </w:pPr>
+      <w:rPr>
+        <w:rFonts w:ascii="Wingdings" w:hAnsi="Wingdings" w:hint="default"/>
+        <w:sz w:val="20"/>
+      </w:rPr>
+    </w:lvl>
+    <w:lvl w:ilvl="6" w:tentative="1">
+      <w:start w:val="1"/>
+      <w:numFmt w:val="bullet"/>
+      <w:lvlText w:val=""/>
+      <w:lvlJc w:val="left"/>
+      <w:pPr>
+        <w:tabs>
+          <w:tab w:val="num" w:pos="5040"/>
+        </w:tabs>
+        <w:ind w:left="5040" w:hanging="360"/>
+      </w:pPr>
+      <w:rPr>
+        <w:rFonts w:ascii="Wingdings" w:hAnsi="Wingdings" w:hint="default"/>
+        <w:sz w:val="20"/>
+      </w:rPr>
+    </w:lvl>
+    <w:lvl w:ilvl="7" w:tentative="1">
+      <w:start w:val="1"/>
+      <w:numFmt w:val="bullet"/>
+      <w:lvlText w:val=""/>
+      <w:lvlJc w:val="left"/>
+      <w:pPr>
+        <w:tabs>
+          <w:tab w:val="num" w:pos="5760"/>
+        </w:tabs>
+        <w:ind w:left="5760" w:hanging="360"/>
+      </w:pPr>
+      <w:rPr>
+        <w:rFonts w:ascii="Wingdings" w:hAnsi="Wingdings" w:hint="default"/>
+        <w:sz w:val="20"/>
+      </w:rPr>
+    </w:lvl>
+    <w:lvl w:ilvl="8" w:tentative="1">
+      <w:start w:val="1"/>
+      <w:numFmt w:val="bullet"/>
+      <w:lvlText w:val=""/>
+      <w:lvlJc w:val="left"/>
+      <w:pPr>
+        <w:tabs>
+          <w:tab w:val="num" w:pos="6480"/>
+        </w:tabs>
+        <w:ind w:left="6480" w:hanging="360"/>
+      </w:pPr>
+      <w:rPr>
+        <w:rFonts w:ascii="Wingdings" w:hAnsi="Wingdings" w:hint="default"/>
+        <w:sz w:val="20"/>
+      </w:rPr>
+    </w:lvl>
+  </w:abstractNum>
+  <w:abstractNum w:abstractNumId="11" w15:restartNumberingAfterBreak="0">
     <w:nsid w:val="66133F05"/>
     <w:multiLevelType w:val="multilevel"/>
     <w:tmpl w:val="A95E0F58"/>
@@ -6952,7 +7536,7 @@
       </w:rPr>
     </w:lvl>
   </w:abstractNum>
-  <w:abstractNum w:abstractNumId="11" w15:restartNumberingAfterBreak="0">
+  <w:abstractNum w:abstractNumId="12" w15:restartNumberingAfterBreak="0">
     <w:nsid w:val="680A2256"/>
     <w:multiLevelType w:val="multilevel"/>
     <w:tmpl w:val="F642F10A"/>
@@ -7101,7 +7685,7 @@
       </w:rPr>
     </w:lvl>
   </w:abstractNum>
-  <w:abstractNum w:abstractNumId="12" w15:restartNumberingAfterBreak="0">
+  <w:abstractNum w:abstractNumId="13" w15:restartNumberingAfterBreak="0">
     <w:nsid w:val="70326DD9"/>
     <w:multiLevelType w:val="multilevel"/>
     <w:tmpl w:val="B71E89AC"/>
@@ -7251,7 +7835,7 @@
     </w:lvl>
   </w:abstractNum>
   <w:num w:numId="1">
-    <w:abstractNumId w:val="10"/>
+    <w:abstractNumId w:val="11"/>
   </w:num>
   <w:num w:numId="2">
     <w:abstractNumId w:val="5"/>
@@ -7278,7 +7862,7 @@
     <w:abstractNumId w:val="3"/>
   </w:num>
   <w:num w:numId="10">
-    <w:abstractNumId w:val="11"/>
+    <w:abstractNumId w:val="12"/>
   </w:num>
   <w:num w:numId="11">
     <w:abstractNumId w:val="0"/>
@@ -7287,7 +7871,10 @@
     <w:abstractNumId w:val="1"/>
   </w:num>
   <w:num w:numId="13">
-    <w:abstractNumId w:val="12"/>
+    <w:abstractNumId w:val="13"/>
+  </w:num>
+  <w:num w:numId="14">
+    <w:abstractNumId w:val="10"/>
   </w:num>
 </w:numbering>
 </file>

</xml_diff>